<commit_message>
Se adicionaron criterios de aceptacion
</commit_message>
<xml_diff>
--- a/Conceptos Avanzados Ingenieria Software/TSP/Ciclo I/Plan de Pruebas/CPI-01.docx
+++ b/Conceptos Avanzados Ingenieria Software/TSP/Ciclo I/Plan de Pruebas/CPI-01.docx
@@ -1,6 +1,6 @@
 
 <file path=word/document.xml><?xml version="1.0" encoding="utf-8"?>
-<w:document xmlns:ve="http://schemas.openxmlformats.org/markup-compatibility/2006" xmlns:o="urn:schemas-microsoft-com:office:office" xmlns:r="http://schemas.openxmlformats.org/officeDocument/2006/relationships" xmlns:m="http://schemas.openxmlformats.org/officeDocument/2006/math" xmlns:v="urn:schemas-microsoft-com:vml" xmlns:wp="http://schemas.openxmlformats.org/drawingml/2006/wordprocessingDrawing" xmlns:w10="urn:schemas-microsoft-com:office:word" xmlns:w="http://schemas.openxmlformats.org/wordprocessingml/2006/main" xmlns:wne="http://schemas.microsoft.com/office/word/2006/wordml">
+<w:document xmlns:wpc="http://schemas.microsoft.com/office/word/2010/wordprocessingCanvas" xmlns:mc="http://schemas.openxmlformats.org/markup-compatibility/2006" xmlns:o="urn:schemas-microsoft-com:office:office" xmlns:r="http://schemas.openxmlformats.org/officeDocument/2006/relationships" xmlns:m="http://schemas.openxmlformats.org/officeDocument/2006/math" xmlns:v="urn:schemas-microsoft-com:vml" xmlns:wp14="http://schemas.microsoft.com/office/word/2010/wordprocessingDrawing" xmlns:wp="http://schemas.openxmlformats.org/drawingml/2006/wordprocessingDrawing" xmlns:w10="urn:schemas-microsoft-com:office:word" xmlns:w="http://schemas.openxmlformats.org/wordprocessingml/2006/main" xmlns:w14="http://schemas.microsoft.com/office/word/2010/wordml" xmlns:wpg="http://schemas.microsoft.com/office/word/2010/wordprocessingGroup" xmlns:wpi="http://schemas.microsoft.com/office/word/2010/wordprocessingInk" xmlns:wne="http://schemas.microsoft.com/office/word/2006/wordml" xmlns:wps="http://schemas.microsoft.com/office/word/2010/wordprocessingShape" mc:Ignorable="w14 wp14">
   <w:body>
     <w:p>
       <w:pPr>
@@ -56,7 +56,7 @@
           <w:insideH w:val="single" w:sz="4" w:space="0" w:color="548DD4" w:themeColor="text2" w:themeTint="99"/>
           <w:insideV w:val="single" w:sz="4" w:space="0" w:color="548DD4" w:themeColor="text2" w:themeTint="99"/>
         </w:tblBorders>
-        <w:tblLook w:val="04A0"/>
+        <w:tblLook w:val="04A0" w:firstRow="1" w:lastRow="0" w:firstColumn="1" w:lastColumn="0" w:noHBand="0" w:noVBand="1"/>
       </w:tblPr>
       <w:tblGrid>
         <w:gridCol w:w="5353"/>
@@ -824,8 +824,6 @@
           <w:lang w:val="es-ES"/>
         </w:rPr>
       </w:pPr>
-      <w:bookmarkStart w:id="0" w:name="_GoBack"/>
-      <w:bookmarkEnd w:id="0"/>
     </w:p>
     <w:p>
       <w:pPr>
@@ -840,38 +838,37 @@
     <w:tbl>
       <w:tblPr>
         <w:tblStyle w:val="Cuadrculaclara-nfasis11"/>
-        <w:tblW w:w="9576" w:type="dxa"/>
-        <w:tblLook w:val="04A0"/>
+        <w:tblW w:w="9889" w:type="dxa"/>
+        <w:tblLook w:val="04A0" w:firstRow="1" w:lastRow="0" w:firstColumn="1" w:lastColumn="0" w:noHBand="0" w:noVBand="1"/>
       </w:tblPr>
       <w:tblGrid>
-        <w:gridCol w:w="675"/>
-        <w:gridCol w:w="2792"/>
-        <w:gridCol w:w="3076"/>
-        <w:gridCol w:w="3033"/>
+        <w:gridCol w:w="695"/>
+        <w:gridCol w:w="1965"/>
+        <w:gridCol w:w="3118"/>
+        <w:gridCol w:w="4111"/>
       </w:tblGrid>
       <w:tr>
         <w:trPr>
-          <w:cnfStyle w:val="100000000000"/>
+          <w:cnfStyle w:val="100000000000" w:firstRow="1" w:lastRow="0" w:firstColumn="0" w:lastColumn="0" w:oddVBand="0" w:evenVBand="0" w:oddHBand="0" w:evenHBand="0" w:firstRowFirstColumn="0" w:firstRowLastColumn="0" w:lastRowFirstColumn="0" w:lastRowLastColumn="0"/>
         </w:trPr>
         <w:tc>
           <w:tcPr>
-            <w:cnfStyle w:val="001000000000"/>
-            <w:tcW w:w="675" w:type="dxa"/>
-          </w:tcPr>
-          <w:p>
-            <w:pPr>
-              <w:rPr>
-                <w:rFonts w:ascii="Arial" w:hAnsi="Arial" w:cs="Arial"/>
-                <w:b w:val="0"/>
-                <w:sz w:val="20"/>
-                <w:szCs w:val="20"/>
-                <w:lang w:val="es-ES"/>
-              </w:rPr>
-            </w:pPr>
-            <w:r>
-              <w:rPr>
-                <w:rFonts w:ascii="Arial" w:hAnsi="Arial" w:cs="Arial"/>
-                <w:b w:val="0"/>
+            <w:cnfStyle w:val="001000000000" w:firstRow="0" w:lastRow="0" w:firstColumn="1" w:lastColumn="0" w:oddVBand="0" w:evenVBand="0" w:oddHBand="0" w:evenHBand="0" w:firstRowFirstColumn="0" w:firstRowLastColumn="0" w:lastRowFirstColumn="0" w:lastRowLastColumn="0"/>
+            <w:tcW w:w="695" w:type="dxa"/>
+          </w:tcPr>
+          <w:p>
+            <w:pPr>
+              <w:jc w:val="center"/>
+              <w:rPr>
+                <w:rFonts w:ascii="Arial" w:hAnsi="Arial" w:cs="Arial"/>
+                <w:sz w:val="20"/>
+                <w:szCs w:val="20"/>
+                <w:lang w:val="es-ES"/>
+              </w:rPr>
+            </w:pPr>
+            <w:r>
+              <w:rPr>
+                <w:rFonts w:ascii="Arial" w:hAnsi="Arial" w:cs="Arial"/>
                 <w:sz w:val="20"/>
                 <w:szCs w:val="20"/>
                 <w:lang w:val="es-ES"/>
@@ -883,23 +880,22 @@
         </w:tc>
         <w:tc>
           <w:tcPr>
-            <w:tcW w:w="2792" w:type="dxa"/>
-          </w:tcPr>
-          <w:p>
-            <w:pPr>
-              <w:cnfStyle w:val="100000000000"/>
-              <w:rPr>
-                <w:rFonts w:ascii="Arial" w:hAnsi="Arial" w:cs="Arial"/>
-                <w:b w:val="0"/>
-                <w:sz w:val="20"/>
-                <w:szCs w:val="20"/>
-                <w:lang w:val="es-ES"/>
-              </w:rPr>
-            </w:pPr>
-            <w:r>
-              <w:rPr>
-                <w:rFonts w:ascii="Arial" w:hAnsi="Arial" w:cs="Arial"/>
-                <w:b w:val="0"/>
+            <w:tcW w:w="1965" w:type="dxa"/>
+          </w:tcPr>
+          <w:p>
+            <w:pPr>
+              <w:jc w:val="center"/>
+              <w:cnfStyle w:val="100000000000" w:firstRow="1" w:lastRow="0" w:firstColumn="0" w:lastColumn="0" w:oddVBand="0" w:evenVBand="0" w:oddHBand="0" w:evenHBand="0" w:firstRowFirstColumn="0" w:firstRowLastColumn="0" w:lastRowFirstColumn="0" w:lastRowLastColumn="0"/>
+              <w:rPr>
+                <w:rFonts w:ascii="Arial" w:hAnsi="Arial" w:cs="Arial"/>
+                <w:sz w:val="20"/>
+                <w:szCs w:val="20"/>
+                <w:lang w:val="es-ES"/>
+              </w:rPr>
+            </w:pPr>
+            <w:r>
+              <w:rPr>
+                <w:rFonts w:ascii="Arial" w:hAnsi="Arial" w:cs="Arial"/>
                 <w:sz w:val="20"/>
                 <w:szCs w:val="20"/>
                 <w:lang w:val="es-ES"/>
@@ -910,23 +906,22 @@
         </w:tc>
         <w:tc>
           <w:tcPr>
-            <w:tcW w:w="3076" w:type="dxa"/>
-          </w:tcPr>
-          <w:p>
-            <w:pPr>
-              <w:cnfStyle w:val="100000000000"/>
-              <w:rPr>
-                <w:rFonts w:ascii="Arial" w:hAnsi="Arial" w:cs="Arial"/>
-                <w:b w:val="0"/>
-                <w:sz w:val="20"/>
-                <w:szCs w:val="20"/>
-                <w:lang w:val="es-ES"/>
-              </w:rPr>
-            </w:pPr>
-            <w:r>
-              <w:rPr>
-                <w:rFonts w:ascii="Arial" w:hAnsi="Arial" w:cs="Arial"/>
-                <w:b w:val="0"/>
+            <w:tcW w:w="3118" w:type="dxa"/>
+          </w:tcPr>
+          <w:p>
+            <w:pPr>
+              <w:jc w:val="center"/>
+              <w:cnfStyle w:val="100000000000" w:firstRow="1" w:lastRow="0" w:firstColumn="0" w:lastColumn="0" w:oddVBand="0" w:evenVBand="0" w:oddHBand="0" w:evenHBand="0" w:firstRowFirstColumn="0" w:firstRowLastColumn="0" w:lastRowFirstColumn="0" w:lastRowLastColumn="0"/>
+              <w:rPr>
+                <w:rFonts w:ascii="Arial" w:hAnsi="Arial" w:cs="Arial"/>
+                <w:sz w:val="20"/>
+                <w:szCs w:val="20"/>
+                <w:lang w:val="es-ES"/>
+              </w:rPr>
+            </w:pPr>
+            <w:r>
+              <w:rPr>
+                <w:rFonts w:ascii="Arial" w:hAnsi="Arial" w:cs="Arial"/>
                 <w:sz w:val="20"/>
                 <w:szCs w:val="20"/>
                 <w:lang w:val="es-ES"/>
@@ -937,23 +932,22 @@
         </w:tc>
         <w:tc>
           <w:tcPr>
-            <w:tcW w:w="3033" w:type="dxa"/>
-          </w:tcPr>
-          <w:p>
-            <w:pPr>
-              <w:cnfStyle w:val="100000000000"/>
-              <w:rPr>
-                <w:rFonts w:ascii="Arial" w:hAnsi="Arial" w:cs="Arial"/>
-                <w:b w:val="0"/>
-                <w:sz w:val="20"/>
-                <w:szCs w:val="20"/>
-                <w:lang w:val="es-ES"/>
-              </w:rPr>
-            </w:pPr>
-            <w:r>
-              <w:rPr>
-                <w:rFonts w:ascii="Arial" w:hAnsi="Arial" w:cs="Arial"/>
-                <w:b w:val="0"/>
+            <w:tcW w:w="4111" w:type="dxa"/>
+          </w:tcPr>
+          <w:p>
+            <w:pPr>
+              <w:jc w:val="center"/>
+              <w:cnfStyle w:val="100000000000" w:firstRow="1" w:lastRow="0" w:firstColumn="0" w:lastColumn="0" w:oddVBand="0" w:evenVBand="0" w:oddHBand="0" w:evenHBand="0" w:firstRowFirstColumn="0" w:firstRowLastColumn="0" w:lastRowFirstColumn="0" w:lastRowLastColumn="0"/>
+              <w:rPr>
+                <w:rFonts w:ascii="Arial" w:hAnsi="Arial" w:cs="Arial"/>
+                <w:sz w:val="20"/>
+                <w:szCs w:val="20"/>
+                <w:lang w:val="es-ES"/>
+              </w:rPr>
+            </w:pPr>
+            <w:r>
+              <w:rPr>
+                <w:rFonts w:ascii="Arial" w:hAnsi="Arial" w:cs="Arial"/>
                 <w:sz w:val="20"/>
                 <w:szCs w:val="20"/>
                 <w:lang w:val="es-ES"/>
@@ -965,15 +959,16 @@
       </w:tr>
       <w:tr>
         <w:trPr>
-          <w:cnfStyle w:val="000000100000"/>
+          <w:cnfStyle w:val="000000100000" w:firstRow="0" w:lastRow="0" w:firstColumn="0" w:lastColumn="0" w:oddVBand="0" w:evenVBand="0" w:oddHBand="1" w:evenHBand="0" w:firstRowFirstColumn="0" w:firstRowLastColumn="0" w:lastRowFirstColumn="0" w:lastRowLastColumn="0"/>
         </w:trPr>
         <w:tc>
           <w:tcPr>
-            <w:cnfStyle w:val="001000000000"/>
-            <w:tcW w:w="675" w:type="dxa"/>
-          </w:tcPr>
-          <w:p>
-            <w:pPr>
+            <w:cnfStyle w:val="001000000000" w:firstRow="0" w:lastRow="0" w:firstColumn="1" w:lastColumn="0" w:oddVBand="0" w:evenVBand="0" w:oddHBand="0" w:evenHBand="0" w:firstRowFirstColumn="0" w:firstRowLastColumn="0" w:lastRowFirstColumn="0" w:lastRowLastColumn="0"/>
+            <w:tcW w:w="695" w:type="dxa"/>
+          </w:tcPr>
+          <w:p>
+            <w:pPr>
+              <w:jc w:val="center"/>
               <w:rPr>
                 <w:rFonts w:ascii="Arial" w:hAnsi="Arial" w:cs="Arial"/>
                 <w:b w:val="0"/>
@@ -996,11 +991,11 @@
         </w:tc>
         <w:tc>
           <w:tcPr>
-            <w:tcW w:w="2792" w:type="dxa"/>
-          </w:tcPr>
-          <w:p>
-            <w:pPr>
-              <w:cnfStyle w:val="000000100000"/>
+            <w:tcW w:w="1965" w:type="dxa"/>
+          </w:tcPr>
+          <w:p>
+            <w:pPr>
+              <w:cnfStyle w:val="000000100000" w:firstRow="0" w:lastRow="0" w:firstColumn="0" w:lastColumn="0" w:oddVBand="0" w:evenVBand="0" w:oddHBand="1" w:evenHBand="0" w:firstRowFirstColumn="0" w:firstRowLastColumn="0" w:lastRowFirstColumn="0" w:lastRowLastColumn="0"/>
               <w:rPr>
                 <w:rFonts w:ascii="Arial" w:hAnsi="Arial" w:cs="Arial"/>
                 <w:sz w:val="20"/>
@@ -1021,11 +1016,11 @@
         </w:tc>
         <w:tc>
           <w:tcPr>
-            <w:tcW w:w="3076" w:type="dxa"/>
-          </w:tcPr>
-          <w:p>
-            <w:pPr>
-              <w:cnfStyle w:val="000000100000"/>
+            <w:tcW w:w="3118" w:type="dxa"/>
+          </w:tcPr>
+          <w:p>
+            <w:pPr>
+              <w:cnfStyle w:val="000000100000" w:firstRow="0" w:lastRow="0" w:firstColumn="0" w:lastColumn="0" w:oddVBand="0" w:evenVBand="0" w:oddHBand="1" w:evenHBand="0" w:firstRowFirstColumn="0" w:firstRowLastColumn="0" w:lastRowFirstColumn="0" w:lastRowLastColumn="0"/>
               <w:rPr>
                 <w:rFonts w:ascii="Arial" w:hAnsi="Arial" w:cs="Arial"/>
                 <w:sz w:val="20"/>
@@ -1046,32 +1041,43 @@
         </w:tc>
         <w:tc>
           <w:tcPr>
-            <w:tcW w:w="3033" w:type="dxa"/>
-          </w:tcPr>
-          <w:p>
-            <w:pPr>
-              <w:cnfStyle w:val="000000100000"/>
-              <w:rPr>
-                <w:rFonts w:ascii="Arial" w:hAnsi="Arial" w:cs="Arial"/>
-                <w:sz w:val="20"/>
-                <w:szCs w:val="20"/>
-                <w:lang w:val="es-ES"/>
-              </w:rPr>
-            </w:pPr>
+            <w:tcW w:w="4111" w:type="dxa"/>
+          </w:tcPr>
+          <w:p>
+            <w:pPr>
+              <w:cnfStyle w:val="000000100000" w:firstRow="0" w:lastRow="0" w:firstColumn="0" w:lastColumn="0" w:oddVBand="0" w:evenVBand="0" w:oddHBand="1" w:evenHBand="0" w:firstRowFirstColumn="0" w:firstRowLastColumn="0" w:lastRowFirstColumn="0" w:lastRowLastColumn="0"/>
+              <w:rPr>
+                <w:rFonts w:ascii="Arial" w:hAnsi="Arial" w:cs="Arial"/>
+                <w:sz w:val="20"/>
+                <w:szCs w:val="20"/>
+                <w:lang w:val="es-ES"/>
+              </w:rPr>
+            </w:pPr>
+            <w:r>
+              <w:rPr>
+                <w:rFonts w:ascii="Arial" w:eastAsia="Times New Roman" w:hAnsi="Arial" w:cs="Arial"/>
+                <w:color w:val="000000"/>
+                <w:sz w:val="20"/>
+                <w:szCs w:val="20"/>
+                <w:lang w:val="es-ES" w:eastAsia="es-CO" w:bidi="ar-SA"/>
+              </w:rPr>
+              <w:t>En caso de que el archivo seleccionado no sea de extensión .java, se deberá restringir  el flujo del programa y se visualizara un mensaje de alerta solicitando que se ingrese un archivo valido.</w:t>
+            </w:r>
           </w:p>
         </w:tc>
       </w:tr>
       <w:tr>
         <w:trPr>
-          <w:cnfStyle w:val="000000010000"/>
+          <w:cnfStyle w:val="000000010000" w:firstRow="0" w:lastRow="0" w:firstColumn="0" w:lastColumn="0" w:oddVBand="0" w:evenVBand="0" w:oddHBand="0" w:evenHBand="1" w:firstRowFirstColumn="0" w:firstRowLastColumn="0" w:lastRowFirstColumn="0" w:lastRowLastColumn="0"/>
         </w:trPr>
         <w:tc>
           <w:tcPr>
-            <w:cnfStyle w:val="001000000000"/>
-            <w:tcW w:w="675" w:type="dxa"/>
-          </w:tcPr>
-          <w:p>
-            <w:pPr>
+            <w:cnfStyle w:val="001000000000" w:firstRow="0" w:lastRow="0" w:firstColumn="1" w:lastColumn="0" w:oddVBand="0" w:evenVBand="0" w:oddHBand="0" w:evenHBand="0" w:firstRowFirstColumn="0" w:firstRowLastColumn="0" w:lastRowFirstColumn="0" w:lastRowLastColumn="0"/>
+            <w:tcW w:w="695" w:type="dxa"/>
+          </w:tcPr>
+          <w:p>
+            <w:pPr>
+              <w:jc w:val="center"/>
               <w:rPr>
                 <w:rFonts w:ascii="Arial" w:hAnsi="Arial" w:cs="Arial"/>
                 <w:b w:val="0"/>
@@ -1094,11 +1100,11 @@
         </w:tc>
         <w:tc>
           <w:tcPr>
-            <w:tcW w:w="2792" w:type="dxa"/>
-          </w:tcPr>
-          <w:p>
-            <w:pPr>
-              <w:cnfStyle w:val="000000010000"/>
+            <w:tcW w:w="1965" w:type="dxa"/>
+          </w:tcPr>
+          <w:p>
+            <w:pPr>
+              <w:cnfStyle w:val="000000010000" w:firstRow="0" w:lastRow="0" w:firstColumn="0" w:lastColumn="0" w:oddVBand="0" w:evenVBand="0" w:oddHBand="0" w:evenHBand="1" w:firstRowFirstColumn="0" w:firstRowLastColumn="0" w:lastRowFirstColumn="0" w:lastRowLastColumn="0"/>
               <w:rPr>
                 <w:rFonts w:ascii="Arial" w:hAnsi="Arial" w:cs="Arial"/>
                 <w:sz w:val="20"/>
@@ -1119,11 +1125,11 @@
         </w:tc>
         <w:tc>
           <w:tcPr>
-            <w:tcW w:w="3076" w:type="dxa"/>
-          </w:tcPr>
-          <w:p>
-            <w:pPr>
-              <w:cnfStyle w:val="000000010000"/>
+            <w:tcW w:w="3118" w:type="dxa"/>
+          </w:tcPr>
+          <w:p>
+            <w:pPr>
+              <w:cnfStyle w:val="000000010000" w:firstRow="0" w:lastRow="0" w:firstColumn="0" w:lastColumn="0" w:oddVBand="0" w:evenVBand="0" w:oddHBand="0" w:evenHBand="1" w:firstRowFirstColumn="0" w:firstRowLastColumn="0" w:lastRowFirstColumn="0" w:lastRowLastColumn="0"/>
               <w:rPr>
                 <w:rFonts w:ascii="Arial" w:hAnsi="Arial" w:cs="Arial"/>
                 <w:sz w:val="20"/>
@@ -1144,32 +1150,80 @@
         </w:tc>
         <w:tc>
           <w:tcPr>
-            <w:tcW w:w="3033" w:type="dxa"/>
-          </w:tcPr>
-          <w:p>
-            <w:pPr>
-              <w:cnfStyle w:val="000000010000"/>
-              <w:rPr>
-                <w:rFonts w:ascii="Arial" w:hAnsi="Arial" w:cs="Arial"/>
-                <w:sz w:val="20"/>
-                <w:szCs w:val="20"/>
-                <w:lang w:val="es-ES"/>
-              </w:rPr>
-            </w:pPr>
+            <w:tcW w:w="4111" w:type="dxa"/>
+          </w:tcPr>
+          <w:p>
+            <w:pPr>
+              <w:cnfStyle w:val="000000010000" w:firstRow="0" w:lastRow="0" w:firstColumn="0" w:lastColumn="0" w:oddVBand="0" w:evenVBand="0" w:oddHBand="0" w:evenHBand="1" w:firstRowFirstColumn="0" w:firstRowLastColumn="0" w:lastRowFirstColumn="0" w:lastRowLastColumn="0"/>
+              <w:rPr>
+                <w:rFonts w:ascii="Arial" w:eastAsia="Times New Roman" w:hAnsi="Arial" w:cs="Arial"/>
+                <w:color w:val="000000"/>
+                <w:sz w:val="20"/>
+                <w:szCs w:val="20"/>
+                <w:lang w:val="es-ES" w:eastAsia="es-CO" w:bidi="ar-SA"/>
+              </w:rPr>
+            </w:pPr>
+            <w:r>
+              <w:rPr>
+                <w:rFonts w:ascii="Arial" w:eastAsia="Times New Roman" w:hAnsi="Arial" w:cs="Arial"/>
+                <w:color w:val="000000"/>
+                <w:sz w:val="20"/>
+                <w:szCs w:val="20"/>
+                <w:lang w:val="es-ES" w:eastAsia="es-CO" w:bidi="ar-SA"/>
+              </w:rPr>
+              <w:t>En caso de que no se haya ingresado una versión previa del programa a comparar, se tomara este como la versión anterior del programa</w:t>
+            </w:r>
+          </w:p>
+          <w:p>
+            <w:pPr>
+              <w:pStyle w:val="Prrafodelista"/>
+              <w:ind w:left="360"/>
+              <w:cnfStyle w:val="000000010000" w:firstRow="0" w:lastRow="0" w:firstColumn="0" w:lastColumn="0" w:oddVBand="0" w:evenVBand="0" w:oddHBand="0" w:evenHBand="1" w:firstRowFirstColumn="0" w:firstRowLastColumn="0" w:lastRowFirstColumn="0" w:lastRowLastColumn="0"/>
+              <w:rPr>
+                <w:rFonts w:ascii="Arial" w:eastAsia="Times New Roman" w:hAnsi="Arial" w:cs="Arial"/>
+                <w:color w:val="000000"/>
+                <w:sz w:val="20"/>
+                <w:szCs w:val="20"/>
+                <w:lang w:val="es-ES" w:eastAsia="es-CO" w:bidi="ar-SA"/>
+              </w:rPr>
+            </w:pPr>
+          </w:p>
+          <w:p>
+            <w:pPr>
+              <w:cnfStyle w:val="000000010000" w:firstRow="0" w:lastRow="0" w:firstColumn="0" w:lastColumn="0" w:oddVBand="0" w:evenVBand="0" w:oddHBand="0" w:evenHBand="1" w:firstRowFirstColumn="0" w:firstRowLastColumn="0" w:lastRowFirstColumn="0" w:lastRowLastColumn="0"/>
+              <w:rPr>
+                <w:rFonts w:ascii="Arial" w:eastAsia="Times New Roman" w:hAnsi="Arial" w:cs="Arial"/>
+                <w:color w:val="000000"/>
+                <w:sz w:val="20"/>
+                <w:szCs w:val="20"/>
+                <w:lang w:val="es-ES" w:eastAsia="es-CO" w:bidi="ar-SA"/>
+              </w:rPr>
+            </w:pPr>
+            <w:r>
+              <w:rPr>
+                <w:rFonts w:ascii="Arial" w:eastAsia="Times New Roman" w:hAnsi="Arial" w:cs="Arial"/>
+                <w:color w:val="000000"/>
+                <w:sz w:val="20"/>
+                <w:szCs w:val="20"/>
+                <w:lang w:val="es-ES" w:eastAsia="es-CO" w:bidi="ar-SA"/>
+              </w:rPr>
+              <w:t>En caso de que el archivo seleccionado no sea de extensión .java, se deberá restringir  el flujo del programa y se visualizara un mensaje de alerta solicitando que se ingrese un archivo valido.</w:t>
+            </w:r>
           </w:p>
         </w:tc>
       </w:tr>
       <w:tr>
         <w:trPr>
-          <w:cnfStyle w:val="000000100000"/>
+          <w:cnfStyle w:val="000000100000" w:firstRow="0" w:lastRow="0" w:firstColumn="0" w:lastColumn="0" w:oddVBand="0" w:evenVBand="0" w:oddHBand="1" w:evenHBand="0" w:firstRowFirstColumn="0" w:firstRowLastColumn="0" w:lastRowFirstColumn="0" w:lastRowLastColumn="0"/>
         </w:trPr>
         <w:tc>
           <w:tcPr>
-            <w:cnfStyle w:val="001000000000"/>
-            <w:tcW w:w="675" w:type="dxa"/>
-          </w:tcPr>
-          <w:p>
-            <w:pPr>
+            <w:cnfStyle w:val="001000000000" w:firstRow="0" w:lastRow="0" w:firstColumn="1" w:lastColumn="0" w:oddVBand="0" w:evenVBand="0" w:oddHBand="0" w:evenHBand="0" w:firstRowFirstColumn="0" w:firstRowLastColumn="0" w:lastRowFirstColumn="0" w:lastRowLastColumn="0"/>
+            <w:tcW w:w="695" w:type="dxa"/>
+          </w:tcPr>
+          <w:p>
+            <w:pPr>
+              <w:jc w:val="center"/>
               <w:rPr>
                 <w:rFonts w:ascii="Arial" w:hAnsi="Arial" w:cs="Arial"/>
                 <w:b w:val="0"/>
@@ -1192,11 +1246,11 @@
         </w:tc>
         <w:tc>
           <w:tcPr>
-            <w:tcW w:w="2792" w:type="dxa"/>
-          </w:tcPr>
-          <w:p>
-            <w:pPr>
-              <w:cnfStyle w:val="000000100000"/>
+            <w:tcW w:w="1965" w:type="dxa"/>
+          </w:tcPr>
+          <w:p>
+            <w:pPr>
+              <w:cnfStyle w:val="000000100000" w:firstRow="0" w:lastRow="0" w:firstColumn="0" w:lastColumn="0" w:oddVBand="0" w:evenVBand="0" w:oddHBand="1" w:evenHBand="0" w:firstRowFirstColumn="0" w:firstRowLastColumn="0" w:lastRowFirstColumn="0" w:lastRowLastColumn="0"/>
               <w:rPr>
                 <w:rFonts w:ascii="Arial" w:hAnsi="Arial" w:cs="Arial"/>
                 <w:sz w:val="20"/>
@@ -1217,11 +1271,11 @@
         </w:tc>
         <w:tc>
           <w:tcPr>
-            <w:tcW w:w="3076" w:type="dxa"/>
-          </w:tcPr>
-          <w:p>
-            <w:pPr>
-              <w:cnfStyle w:val="000000100000"/>
+            <w:tcW w:w="3118" w:type="dxa"/>
+          </w:tcPr>
+          <w:p>
+            <w:pPr>
+              <w:cnfStyle w:val="000000100000" w:firstRow="0" w:lastRow="0" w:firstColumn="0" w:lastColumn="0" w:oddVBand="0" w:evenVBand="0" w:oddHBand="1" w:evenHBand="0" w:firstRowFirstColumn="0" w:firstRowLastColumn="0" w:lastRowFirstColumn="0" w:lastRowLastColumn="0"/>
               <w:rPr>
                 <w:rFonts w:ascii="Arial" w:hAnsi="Arial" w:cs="Arial"/>
                 <w:sz w:val="20"/>
@@ -1242,32 +1296,42 @@
         </w:tc>
         <w:tc>
           <w:tcPr>
-            <w:tcW w:w="3033" w:type="dxa"/>
-          </w:tcPr>
-          <w:p>
-            <w:pPr>
-              <w:cnfStyle w:val="000000100000"/>
-              <w:rPr>
-                <w:rFonts w:ascii="Arial" w:hAnsi="Arial" w:cs="Arial"/>
-                <w:sz w:val="20"/>
-                <w:szCs w:val="20"/>
-                <w:lang w:val="es-CO"/>
-              </w:rPr>
-            </w:pPr>
+            <w:tcW w:w="4111" w:type="dxa"/>
+          </w:tcPr>
+          <w:p>
+            <w:pPr>
+              <w:cnfStyle w:val="000000100000" w:firstRow="0" w:lastRow="0" w:firstColumn="0" w:lastColumn="0" w:oddVBand="0" w:evenVBand="0" w:oddHBand="1" w:evenHBand="0" w:firstRowFirstColumn="0" w:firstRowLastColumn="0" w:lastRowFirstColumn="0" w:lastRowLastColumn="0"/>
+              <w:rPr>
+                <w:rFonts w:ascii="Arial" w:hAnsi="Arial" w:cs="Arial"/>
+                <w:sz w:val="20"/>
+                <w:szCs w:val="20"/>
+                <w:lang w:val="es-CO"/>
+              </w:rPr>
+            </w:pPr>
+            <w:r>
+              <w:rPr>
+                <w:rFonts w:ascii="Arial" w:hAnsi="Arial" w:cs="Arial"/>
+                <w:sz w:val="20"/>
+                <w:szCs w:val="20"/>
+                <w:lang w:val="es-ES"/>
+              </w:rPr>
+              <w:t>En caso de que la solicitud de información  no se realice, el sistema deberá visualizar un mensaje de error</w:t>
+            </w:r>
           </w:p>
         </w:tc>
       </w:tr>
       <w:tr>
         <w:trPr>
-          <w:cnfStyle w:val="000000010000"/>
+          <w:cnfStyle w:val="000000010000" w:firstRow="0" w:lastRow="0" w:firstColumn="0" w:lastColumn="0" w:oddVBand="0" w:evenVBand="0" w:oddHBand="0" w:evenHBand="1" w:firstRowFirstColumn="0" w:firstRowLastColumn="0" w:lastRowFirstColumn="0" w:lastRowLastColumn="0"/>
         </w:trPr>
         <w:tc>
           <w:tcPr>
-            <w:cnfStyle w:val="001000000000"/>
-            <w:tcW w:w="675" w:type="dxa"/>
-          </w:tcPr>
-          <w:p>
-            <w:pPr>
+            <w:cnfStyle w:val="001000000000" w:firstRow="0" w:lastRow="0" w:firstColumn="1" w:lastColumn="0" w:oddVBand="0" w:evenVBand="0" w:oddHBand="0" w:evenHBand="0" w:firstRowFirstColumn="0" w:firstRowLastColumn="0" w:lastRowFirstColumn="0" w:lastRowLastColumn="0"/>
+            <w:tcW w:w="695" w:type="dxa"/>
+          </w:tcPr>
+          <w:p>
+            <w:pPr>
+              <w:jc w:val="center"/>
               <w:rPr>
                 <w:rFonts w:ascii="Arial" w:hAnsi="Arial" w:cs="Arial"/>
                 <w:b w:val="0"/>
@@ -1290,11 +1354,11 @@
         </w:tc>
         <w:tc>
           <w:tcPr>
-            <w:tcW w:w="2792" w:type="dxa"/>
-          </w:tcPr>
-          <w:p>
-            <w:pPr>
-              <w:cnfStyle w:val="000000010000"/>
+            <w:tcW w:w="1965" w:type="dxa"/>
+          </w:tcPr>
+          <w:p>
+            <w:pPr>
+              <w:cnfStyle w:val="000000010000" w:firstRow="0" w:lastRow="0" w:firstColumn="0" w:lastColumn="0" w:oddVBand="0" w:evenVBand="0" w:oddHBand="0" w:evenHBand="1" w:firstRowFirstColumn="0" w:firstRowLastColumn="0" w:lastRowFirstColumn="0" w:lastRowLastColumn="0"/>
               <w:rPr>
                 <w:rFonts w:ascii="Arial" w:hAnsi="Arial" w:cs="Arial"/>
                 <w:sz w:val="20"/>
@@ -1315,11 +1379,11 @@
         </w:tc>
         <w:tc>
           <w:tcPr>
-            <w:tcW w:w="3076" w:type="dxa"/>
-          </w:tcPr>
-          <w:p>
-            <w:pPr>
-              <w:cnfStyle w:val="000000010000"/>
+            <w:tcW w:w="3118" w:type="dxa"/>
+          </w:tcPr>
+          <w:p>
+            <w:pPr>
+              <w:cnfStyle w:val="000000010000" w:firstRow="0" w:lastRow="0" w:firstColumn="0" w:lastColumn="0" w:oddVBand="0" w:evenVBand="0" w:oddHBand="0" w:evenHBand="1" w:firstRowFirstColumn="0" w:firstRowLastColumn="0" w:lastRowFirstColumn="0" w:lastRowLastColumn="0"/>
               <w:rPr>
                 <w:rFonts w:ascii="Arial" w:hAnsi="Arial" w:cs="Arial"/>
                 <w:sz w:val="20"/>
@@ -1340,32 +1404,42 @@
         </w:tc>
         <w:tc>
           <w:tcPr>
-            <w:tcW w:w="3033" w:type="dxa"/>
-          </w:tcPr>
-          <w:p>
-            <w:pPr>
-              <w:cnfStyle w:val="000000010000"/>
-              <w:rPr>
-                <w:rFonts w:ascii="Arial" w:hAnsi="Arial" w:cs="Arial"/>
-                <w:sz w:val="20"/>
-                <w:szCs w:val="20"/>
-                <w:lang w:val="es-CO"/>
-              </w:rPr>
-            </w:pPr>
+            <w:tcW w:w="4111" w:type="dxa"/>
+          </w:tcPr>
+          <w:p>
+            <w:pPr>
+              <w:cnfStyle w:val="000000010000" w:firstRow="0" w:lastRow="0" w:firstColumn="0" w:lastColumn="0" w:oddVBand="0" w:evenVBand="0" w:oddHBand="0" w:evenHBand="1" w:firstRowFirstColumn="0" w:firstRowLastColumn="0" w:lastRowFirstColumn="0" w:lastRowLastColumn="0"/>
+              <w:rPr>
+                <w:rFonts w:ascii="Arial" w:hAnsi="Arial" w:cs="Arial"/>
+                <w:sz w:val="20"/>
+                <w:szCs w:val="20"/>
+                <w:lang w:val="es-CO"/>
+              </w:rPr>
+            </w:pPr>
+            <w:r>
+              <w:rPr>
+                <w:rFonts w:ascii="Arial" w:hAnsi="Arial" w:cs="Arial"/>
+                <w:sz w:val="20"/>
+                <w:szCs w:val="20"/>
+                <w:lang w:val="es-ES"/>
+              </w:rPr>
+              <w:t>En caso de que la información ingresada no sea correcta, se deberá bloquear el flujo normar del programa, y mostrar un mensaje de error solicitando que se corrijan los datos ingresados.</w:t>
+            </w:r>
           </w:p>
         </w:tc>
       </w:tr>
       <w:tr>
         <w:trPr>
-          <w:cnfStyle w:val="000000100000"/>
+          <w:cnfStyle w:val="000000100000" w:firstRow="0" w:lastRow="0" w:firstColumn="0" w:lastColumn="0" w:oddVBand="0" w:evenVBand="0" w:oddHBand="1" w:evenHBand="0" w:firstRowFirstColumn="0" w:firstRowLastColumn="0" w:lastRowFirstColumn="0" w:lastRowLastColumn="0"/>
         </w:trPr>
         <w:tc>
           <w:tcPr>
-            <w:cnfStyle w:val="001000000000"/>
-            <w:tcW w:w="675" w:type="dxa"/>
-          </w:tcPr>
-          <w:p>
-            <w:pPr>
+            <w:cnfStyle w:val="001000000000" w:firstRow="0" w:lastRow="0" w:firstColumn="1" w:lastColumn="0" w:oddVBand="0" w:evenVBand="0" w:oddHBand="0" w:evenHBand="0" w:firstRowFirstColumn="0" w:firstRowLastColumn="0" w:lastRowFirstColumn="0" w:lastRowLastColumn="0"/>
+            <w:tcW w:w="695" w:type="dxa"/>
+          </w:tcPr>
+          <w:p>
+            <w:pPr>
+              <w:jc w:val="center"/>
               <w:rPr>
                 <w:rFonts w:ascii="Arial" w:hAnsi="Arial" w:cs="Arial"/>
                 <w:b w:val="0"/>
@@ -1388,11 +1462,11 @@
         </w:tc>
         <w:tc>
           <w:tcPr>
-            <w:tcW w:w="2792" w:type="dxa"/>
-          </w:tcPr>
-          <w:p>
-            <w:pPr>
-              <w:cnfStyle w:val="000000100000"/>
+            <w:tcW w:w="1965" w:type="dxa"/>
+          </w:tcPr>
+          <w:p>
+            <w:pPr>
+              <w:cnfStyle w:val="000000100000" w:firstRow="0" w:lastRow="0" w:firstColumn="0" w:lastColumn="0" w:oddVBand="0" w:evenVBand="0" w:oddHBand="1" w:evenHBand="0" w:firstRowFirstColumn="0" w:firstRowLastColumn="0" w:lastRowFirstColumn="0" w:lastRowLastColumn="0"/>
               <w:rPr>
                 <w:rFonts w:ascii="Arial" w:hAnsi="Arial" w:cs="Arial"/>
                 <w:sz w:val="20"/>
@@ -1413,11 +1487,11 @@
         </w:tc>
         <w:tc>
           <w:tcPr>
-            <w:tcW w:w="3076" w:type="dxa"/>
-          </w:tcPr>
-          <w:p>
-            <w:pPr>
-              <w:cnfStyle w:val="000000100000"/>
+            <w:tcW w:w="3118" w:type="dxa"/>
+          </w:tcPr>
+          <w:p>
+            <w:pPr>
+              <w:cnfStyle w:val="000000100000" w:firstRow="0" w:lastRow="0" w:firstColumn="0" w:lastColumn="0" w:oddVBand="0" w:evenVBand="0" w:oddHBand="1" w:evenHBand="0" w:firstRowFirstColumn="0" w:firstRowLastColumn="0" w:lastRowFirstColumn="0" w:lastRowLastColumn="0"/>
               <w:rPr>
                 <w:rFonts w:ascii="Arial" w:hAnsi="Arial" w:cs="Arial"/>
                 <w:sz w:val="20"/>
@@ -1438,32 +1512,42 @@
         </w:tc>
         <w:tc>
           <w:tcPr>
-            <w:tcW w:w="3033" w:type="dxa"/>
-          </w:tcPr>
-          <w:p>
-            <w:pPr>
-              <w:cnfStyle w:val="000000100000"/>
-              <w:rPr>
-                <w:rFonts w:ascii="Arial" w:hAnsi="Arial" w:cs="Arial"/>
-                <w:sz w:val="20"/>
-                <w:szCs w:val="20"/>
-                <w:lang w:val="es-CO"/>
-              </w:rPr>
-            </w:pPr>
+            <w:tcW w:w="4111" w:type="dxa"/>
+          </w:tcPr>
+          <w:p>
+            <w:pPr>
+              <w:cnfStyle w:val="000000100000" w:firstRow="0" w:lastRow="0" w:firstColumn="0" w:lastColumn="0" w:oddVBand="0" w:evenVBand="0" w:oddHBand="1" w:evenHBand="0" w:firstRowFirstColumn="0" w:firstRowLastColumn="0" w:lastRowFirstColumn="0" w:lastRowLastColumn="0"/>
+              <w:rPr>
+                <w:rFonts w:ascii="Arial" w:hAnsi="Arial" w:cs="Arial"/>
+                <w:sz w:val="20"/>
+                <w:szCs w:val="20"/>
+                <w:lang w:val="es-CO"/>
+              </w:rPr>
+            </w:pPr>
+            <w:r>
+              <w:rPr>
+                <w:rFonts w:ascii="Arial" w:hAnsi="Arial" w:cs="Arial"/>
+                <w:sz w:val="20"/>
+                <w:szCs w:val="20"/>
+                <w:lang w:val="es-ES"/>
+              </w:rPr>
+              <w:t>En caso de que ocurra algún error al realizar el análisis, el sistema deberá mostrar un mensaje con el error.</w:t>
+            </w:r>
           </w:p>
         </w:tc>
       </w:tr>
       <w:tr>
         <w:trPr>
-          <w:cnfStyle w:val="000000010000"/>
+          <w:cnfStyle w:val="000000010000" w:firstRow="0" w:lastRow="0" w:firstColumn="0" w:lastColumn="0" w:oddVBand="0" w:evenVBand="0" w:oddHBand="0" w:evenHBand="1" w:firstRowFirstColumn="0" w:firstRowLastColumn="0" w:lastRowFirstColumn="0" w:lastRowLastColumn="0"/>
         </w:trPr>
         <w:tc>
           <w:tcPr>
-            <w:cnfStyle w:val="001000000000"/>
-            <w:tcW w:w="675" w:type="dxa"/>
-          </w:tcPr>
-          <w:p>
-            <w:pPr>
+            <w:cnfStyle w:val="001000000000" w:firstRow="0" w:lastRow="0" w:firstColumn="1" w:lastColumn="0" w:oddVBand="0" w:evenVBand="0" w:oddHBand="0" w:evenHBand="0" w:firstRowFirstColumn="0" w:firstRowLastColumn="0" w:lastRowFirstColumn="0" w:lastRowLastColumn="0"/>
+            <w:tcW w:w="695" w:type="dxa"/>
+          </w:tcPr>
+          <w:p>
+            <w:pPr>
+              <w:jc w:val="center"/>
               <w:rPr>
                 <w:rFonts w:ascii="Arial" w:hAnsi="Arial" w:cs="Arial"/>
                 <w:b w:val="0"/>
@@ -1486,11 +1570,11 @@
         </w:tc>
         <w:tc>
           <w:tcPr>
-            <w:tcW w:w="2792" w:type="dxa"/>
-          </w:tcPr>
-          <w:p>
-            <w:pPr>
-              <w:cnfStyle w:val="000000010000"/>
+            <w:tcW w:w="1965" w:type="dxa"/>
+          </w:tcPr>
+          <w:p>
+            <w:pPr>
+              <w:cnfStyle w:val="000000010000" w:firstRow="0" w:lastRow="0" w:firstColumn="0" w:lastColumn="0" w:oddVBand="0" w:evenVBand="0" w:oddHBand="0" w:evenHBand="1" w:firstRowFirstColumn="0" w:firstRowLastColumn="0" w:lastRowFirstColumn="0" w:lastRowLastColumn="0"/>
               <w:rPr>
                 <w:rFonts w:ascii="Arial" w:hAnsi="Arial" w:cs="Arial"/>
                 <w:sz w:val="20"/>
@@ -1511,11 +1595,11 @@
         </w:tc>
         <w:tc>
           <w:tcPr>
-            <w:tcW w:w="3076" w:type="dxa"/>
-          </w:tcPr>
-          <w:p>
-            <w:pPr>
-              <w:cnfStyle w:val="000000010000"/>
+            <w:tcW w:w="3118" w:type="dxa"/>
+          </w:tcPr>
+          <w:p>
+            <w:pPr>
+              <w:cnfStyle w:val="000000010000" w:firstRow="0" w:lastRow="0" w:firstColumn="0" w:lastColumn="0" w:oddVBand="0" w:evenVBand="0" w:oddHBand="0" w:evenHBand="1" w:firstRowFirstColumn="0" w:firstRowLastColumn="0" w:lastRowFirstColumn="0" w:lastRowLastColumn="0"/>
               <w:rPr>
                 <w:rFonts w:ascii="Arial" w:hAnsi="Arial" w:cs="Arial"/>
                 <w:sz w:val="20"/>
@@ -1536,32 +1620,60 @@
         </w:tc>
         <w:tc>
           <w:tcPr>
-            <w:tcW w:w="3033" w:type="dxa"/>
-          </w:tcPr>
-          <w:p>
-            <w:pPr>
-              <w:cnfStyle w:val="000000010000"/>
-              <w:rPr>
-                <w:rFonts w:ascii="Arial" w:hAnsi="Arial" w:cs="Arial"/>
-                <w:sz w:val="20"/>
-                <w:szCs w:val="20"/>
-                <w:lang w:val="es-CO"/>
-              </w:rPr>
-            </w:pPr>
+            <w:tcW w:w="4111" w:type="dxa"/>
+          </w:tcPr>
+          <w:p>
+            <w:pPr>
+              <w:cnfStyle w:val="000000010000" w:firstRow="0" w:lastRow="0" w:firstColumn="0" w:lastColumn="0" w:oddVBand="0" w:evenVBand="0" w:oddHBand="0" w:evenHBand="1" w:firstRowFirstColumn="0" w:firstRowLastColumn="0" w:lastRowFirstColumn="0" w:lastRowLastColumn="0"/>
+              <w:rPr>
+                <w:rFonts w:ascii="Arial" w:hAnsi="Arial" w:cs="Arial"/>
+                <w:sz w:val="20"/>
+                <w:szCs w:val="20"/>
+                <w:lang w:val="es-CO"/>
+              </w:rPr>
+            </w:pPr>
+            <w:r>
+              <w:rPr>
+                <w:rFonts w:ascii="Arial" w:hAnsi="Arial" w:cs="Arial"/>
+                <w:sz w:val="20"/>
+                <w:szCs w:val="20"/>
+                <w:lang w:val="es-ES"/>
+              </w:rPr>
+              <w:t xml:space="preserve">En caso de que ocurra algún error al </w:t>
+            </w:r>
+            <w:r>
+              <w:rPr>
+                <w:rFonts w:ascii="Arial" w:hAnsi="Arial" w:cs="Arial"/>
+                <w:sz w:val="20"/>
+                <w:szCs w:val="20"/>
+                <w:lang w:val="es-CO"/>
+              </w:rPr>
+              <w:t>Generar registros de cambios de versión</w:t>
+            </w:r>
+            <w:r>
+              <w:rPr>
+                <w:rFonts w:ascii="Arial" w:hAnsi="Arial" w:cs="Arial"/>
+                <w:sz w:val="20"/>
+                <w:szCs w:val="20"/>
+                <w:lang w:val="es-ES"/>
+              </w:rPr>
+              <w:t>, el sistema deberá mostrar un mensaje con el error.</w:t>
+            </w:r>
           </w:p>
         </w:tc>
       </w:tr>
       <w:tr>
         <w:trPr>
-          <w:cnfStyle w:val="000000100000"/>
+          <w:cnfStyle w:val="000000100000" w:firstRow="0" w:lastRow="0" w:firstColumn="0" w:lastColumn="0" w:oddVBand="0" w:evenVBand="0" w:oddHBand="1" w:evenHBand="0" w:firstRowFirstColumn="0" w:firstRowLastColumn="0" w:lastRowFirstColumn="0" w:lastRowLastColumn="0"/>
         </w:trPr>
         <w:tc>
           <w:tcPr>
-            <w:cnfStyle w:val="001000000000"/>
-            <w:tcW w:w="675" w:type="dxa"/>
-          </w:tcPr>
-          <w:p>
-            <w:pPr>
+            <w:cnfStyle w:val="001000000000" w:firstRow="0" w:lastRow="0" w:firstColumn="1" w:lastColumn="0" w:oddVBand="0" w:evenVBand="0" w:oddHBand="0" w:evenHBand="0" w:firstRowFirstColumn="0" w:firstRowLastColumn="0" w:lastRowFirstColumn="0" w:lastRowLastColumn="0"/>
+            <w:tcW w:w="695" w:type="dxa"/>
+          </w:tcPr>
+          <w:p>
+            <w:pPr>
+              <w:jc w:val="center"/>
               <w:rPr>
                 <w:rFonts w:ascii="Arial" w:hAnsi="Arial" w:cs="Arial"/>
                 <w:b w:val="0"/>
@@ -1584,82 +1696,110 @@
         </w:tc>
         <w:tc>
           <w:tcPr>
-            <w:tcW w:w="2792" w:type="dxa"/>
-          </w:tcPr>
-          <w:p>
-            <w:pPr>
-              <w:cnfStyle w:val="000000100000"/>
-              <w:rPr>
-                <w:rFonts w:ascii="Arial" w:hAnsi="Arial" w:cs="Arial"/>
-                <w:sz w:val="20"/>
-                <w:szCs w:val="20"/>
-                <w:lang w:val="es-CO"/>
-              </w:rPr>
-            </w:pPr>
-            <w:r>
-              <w:rPr>
-                <w:rFonts w:ascii="Arial" w:hAnsi="Arial" w:cs="Arial"/>
-                <w:sz w:val="20"/>
-                <w:szCs w:val="20"/>
-                <w:lang w:val="es-CO"/>
-              </w:rPr>
-              <w:t>Visualización adecuada de mensajes en caso de error</w:t>
-            </w:r>
-          </w:p>
-        </w:tc>
-        <w:tc>
-          <w:tcPr>
-            <w:tcW w:w="3076" w:type="dxa"/>
-          </w:tcPr>
-          <w:p>
-            <w:pPr>
-              <w:cnfStyle w:val="000000100000"/>
-              <w:rPr>
-                <w:rFonts w:ascii="Arial" w:hAnsi="Arial" w:cs="Arial"/>
-                <w:sz w:val="20"/>
-                <w:szCs w:val="20"/>
-                <w:lang w:val="es-CO"/>
-              </w:rPr>
-            </w:pPr>
-            <w:r>
-              <w:rPr>
-                <w:rFonts w:ascii="Arial" w:hAnsi="Arial" w:cs="Arial"/>
-                <w:sz w:val="20"/>
-                <w:szCs w:val="20"/>
-                <w:lang w:val="es-CO"/>
-              </w:rPr>
-              <w:t>En caso de que no existan clases .java o de que ocurra un erro, se debe visualizar un mensaje definido</w:t>
-            </w:r>
-          </w:p>
-        </w:tc>
-        <w:tc>
-          <w:tcPr>
-            <w:tcW w:w="3033" w:type="dxa"/>
-          </w:tcPr>
-          <w:p>
-            <w:pPr>
-              <w:cnfStyle w:val="000000100000"/>
-              <w:rPr>
-                <w:rFonts w:ascii="Arial" w:hAnsi="Arial" w:cs="Arial"/>
-                <w:sz w:val="20"/>
-                <w:szCs w:val="20"/>
-                <w:lang w:val="es-CO"/>
-              </w:rPr>
-            </w:pPr>
+            <w:tcW w:w="1965" w:type="dxa"/>
+          </w:tcPr>
+          <w:p>
+            <w:pPr>
+              <w:cnfStyle w:val="000000100000" w:firstRow="0" w:lastRow="0" w:firstColumn="0" w:lastColumn="0" w:oddVBand="0" w:evenVBand="0" w:oddHBand="1" w:evenHBand="0" w:firstRowFirstColumn="0" w:firstRowLastColumn="0" w:lastRowFirstColumn="0" w:lastRowLastColumn="0"/>
+              <w:rPr>
+                <w:rFonts w:ascii="Arial" w:hAnsi="Arial" w:cs="Arial"/>
+                <w:sz w:val="20"/>
+                <w:szCs w:val="20"/>
+                <w:lang w:val="es-ES"/>
+              </w:rPr>
+            </w:pPr>
+            <w:r>
+              <w:rPr>
+                <w:rFonts w:ascii="Arial" w:hAnsi="Arial" w:cs="Arial"/>
+                <w:sz w:val="20"/>
+                <w:szCs w:val="20"/>
+                <w:lang w:val="es-ES"/>
+              </w:rPr>
+              <w:t xml:space="preserve">Recorrer las líneas de código </w:t>
+            </w:r>
+          </w:p>
+        </w:tc>
+        <w:tc>
+          <w:tcPr>
+            <w:tcW w:w="3118" w:type="dxa"/>
+          </w:tcPr>
+          <w:p>
+            <w:pPr>
+              <w:cnfStyle w:val="000000100000" w:firstRow="0" w:lastRow="0" w:firstColumn="0" w:lastColumn="0" w:oddVBand="0" w:evenVBand="0" w:oddHBand="1" w:evenHBand="0" w:firstRowFirstColumn="0" w:firstRowLastColumn="0" w:lastRowFirstColumn="0" w:lastRowLastColumn="0"/>
+              <w:rPr>
+                <w:rFonts w:ascii="Arial" w:hAnsi="Arial" w:cs="Arial"/>
+                <w:sz w:val="20"/>
+                <w:szCs w:val="20"/>
+                <w:lang w:val="es-ES"/>
+              </w:rPr>
+            </w:pPr>
+            <w:r>
+              <w:rPr>
+                <w:rFonts w:ascii="Arial" w:hAnsi="Arial" w:cs="Arial"/>
+                <w:sz w:val="20"/>
+                <w:szCs w:val="20"/>
+                <w:lang w:val="es-ES"/>
+              </w:rPr>
+              <w:t>El sistema recorre todas las líneas de código de ambos archivos</w:t>
+            </w:r>
+          </w:p>
+        </w:tc>
+        <w:tc>
+          <w:tcPr>
+            <w:tcW w:w="4111" w:type="dxa"/>
+          </w:tcPr>
+          <w:p>
+            <w:pPr>
+              <w:cnfStyle w:val="000000100000" w:firstRow="0" w:lastRow="0" w:firstColumn="0" w:lastColumn="0" w:oddVBand="0" w:evenVBand="0" w:oddHBand="1" w:evenHBand="0" w:firstRowFirstColumn="0" w:firstRowLastColumn="0" w:lastRowFirstColumn="0" w:lastRowLastColumn="0"/>
+              <w:rPr>
+                <w:rFonts w:ascii="Arial" w:hAnsi="Arial" w:cs="Arial"/>
+                <w:sz w:val="20"/>
+                <w:szCs w:val="20"/>
+                <w:lang w:val="es-ES"/>
+              </w:rPr>
+            </w:pPr>
+            <w:r>
+              <w:rPr>
+                <w:rFonts w:ascii="Arial" w:hAnsi="Arial" w:cs="Arial"/>
+                <w:sz w:val="20"/>
+                <w:szCs w:val="20"/>
+                <w:lang w:val="es-CO"/>
+              </w:rPr>
+              <w:t xml:space="preserve">En caso de que </w:t>
+            </w:r>
+            <w:r>
+              <w:rPr>
+                <w:rFonts w:ascii="Arial" w:hAnsi="Arial" w:cs="Arial"/>
+                <w:sz w:val="20"/>
+                <w:szCs w:val="20"/>
+                <w:lang w:val="es-CO"/>
+              </w:rPr>
+              <w:t xml:space="preserve">no puedan ser recorridas todas las líneas de código, </w:t>
+            </w:r>
+            <w:r>
+              <w:rPr>
+                <w:rFonts w:ascii="Arial" w:hAnsi="Arial" w:cs="Arial"/>
+                <w:sz w:val="20"/>
+                <w:szCs w:val="20"/>
+                <w:lang w:val="es-CO"/>
+              </w:rPr>
+              <w:t>el sistema interrumpirá el flujo normal del programa y visualizara un mensaje de error</w:t>
+            </w:r>
           </w:p>
         </w:tc>
       </w:tr>
       <w:tr>
         <w:trPr>
-          <w:cnfStyle w:val="000000010000"/>
+          <w:cnfStyle w:val="000000010000" w:firstRow="0" w:lastRow="0" w:firstColumn="0" w:lastColumn="0" w:oddVBand="0" w:evenVBand="0" w:oddHBand="0" w:evenHBand="1" w:firstRowFirstColumn="0" w:firstRowLastColumn="0" w:lastRowFirstColumn="0" w:lastRowLastColumn="0"/>
         </w:trPr>
         <w:tc>
           <w:tcPr>
-            <w:cnfStyle w:val="001000000000"/>
-            <w:tcW w:w="675" w:type="dxa"/>
-          </w:tcPr>
-          <w:p>
-            <w:pPr>
+            <w:cnfStyle w:val="001000000000" w:firstRow="0" w:lastRow="0" w:firstColumn="1" w:lastColumn="0" w:oddVBand="0" w:evenVBand="0" w:oddHBand="0" w:evenHBand="0" w:firstRowFirstColumn="0" w:firstRowLastColumn="0" w:lastRowFirstColumn="0" w:lastRowLastColumn="0"/>
+            <w:tcW w:w="695" w:type="dxa"/>
+          </w:tcPr>
+          <w:p>
+            <w:pPr>
+              <w:jc w:val="center"/>
               <w:rPr>
                 <w:rFonts w:ascii="Arial" w:hAnsi="Arial" w:cs="Arial"/>
                 <w:b w:val="0"/>
@@ -1682,61 +1822,61 @@
         </w:tc>
         <w:tc>
           <w:tcPr>
-            <w:tcW w:w="2792" w:type="dxa"/>
-          </w:tcPr>
-          <w:p>
-            <w:pPr>
-              <w:cnfStyle w:val="000000010000"/>
-              <w:rPr>
-                <w:rFonts w:ascii="Arial" w:hAnsi="Arial" w:cs="Arial"/>
-                <w:sz w:val="20"/>
-                <w:szCs w:val="20"/>
-                <w:lang w:val="es-ES"/>
-              </w:rPr>
-            </w:pPr>
-            <w:r>
-              <w:rPr>
-                <w:rFonts w:ascii="Arial" w:hAnsi="Arial" w:cs="Arial"/>
-                <w:sz w:val="20"/>
-                <w:szCs w:val="20"/>
-                <w:lang w:val="es-ES"/>
-              </w:rPr>
-              <w:t xml:space="preserve">Recorrer las líneas de código </w:t>
-            </w:r>
-          </w:p>
-        </w:tc>
-        <w:tc>
-          <w:tcPr>
-            <w:tcW w:w="3076" w:type="dxa"/>
-          </w:tcPr>
-          <w:p>
-            <w:pPr>
-              <w:cnfStyle w:val="000000010000"/>
-              <w:rPr>
-                <w:rFonts w:ascii="Arial" w:hAnsi="Arial" w:cs="Arial"/>
-                <w:sz w:val="20"/>
-                <w:szCs w:val="20"/>
-                <w:lang w:val="es-ES"/>
-              </w:rPr>
-            </w:pPr>
-            <w:r>
-              <w:rPr>
-                <w:rFonts w:ascii="Arial" w:hAnsi="Arial" w:cs="Arial"/>
-                <w:sz w:val="20"/>
-                <w:szCs w:val="20"/>
-                <w:lang w:val="es-ES"/>
-              </w:rPr>
-              <w:t>El sistema recorre todas las líneas de código de ambos archivos</w:t>
-            </w:r>
-          </w:p>
-        </w:tc>
-        <w:tc>
-          <w:tcPr>
-            <w:tcW w:w="3033" w:type="dxa"/>
-          </w:tcPr>
-          <w:p>
-            <w:pPr>
-              <w:cnfStyle w:val="000000010000"/>
+            <w:tcW w:w="1965" w:type="dxa"/>
+          </w:tcPr>
+          <w:p>
+            <w:pPr>
+              <w:cnfStyle w:val="000000010000" w:firstRow="0" w:lastRow="0" w:firstColumn="0" w:lastColumn="0" w:oddVBand="0" w:evenVBand="0" w:oddHBand="0" w:evenHBand="1" w:firstRowFirstColumn="0" w:firstRowLastColumn="0" w:lastRowFirstColumn="0" w:lastRowLastColumn="0"/>
+              <w:rPr>
+                <w:rFonts w:ascii="Arial" w:hAnsi="Arial" w:cs="Arial"/>
+                <w:sz w:val="20"/>
+                <w:szCs w:val="20"/>
+                <w:lang w:val="es-CO"/>
+              </w:rPr>
+            </w:pPr>
+            <w:r>
+              <w:rPr>
+                <w:rFonts w:ascii="Arial" w:hAnsi="Arial" w:cs="Arial"/>
+                <w:sz w:val="20"/>
+                <w:szCs w:val="20"/>
+                <w:lang w:val="es-CO"/>
+              </w:rPr>
+              <w:t>Identificar líneas agregadas y borradas</w:t>
+            </w:r>
+          </w:p>
+        </w:tc>
+        <w:tc>
+          <w:tcPr>
+            <w:tcW w:w="3118" w:type="dxa"/>
+          </w:tcPr>
+          <w:p>
+            <w:pPr>
+              <w:cnfStyle w:val="000000010000" w:firstRow="0" w:lastRow="0" w:firstColumn="0" w:lastColumn="0" w:oddVBand="0" w:evenVBand="0" w:oddHBand="0" w:evenHBand="1" w:firstRowFirstColumn="0" w:firstRowLastColumn="0" w:lastRowFirstColumn="0" w:lastRowLastColumn="0"/>
+              <w:rPr>
+                <w:rFonts w:ascii="Arial" w:hAnsi="Arial" w:cs="Arial"/>
+                <w:sz w:val="20"/>
+                <w:szCs w:val="20"/>
+                <w:lang w:val="es-ES"/>
+              </w:rPr>
+            </w:pPr>
+            <w:r>
+              <w:rPr>
+                <w:rFonts w:ascii="Arial" w:hAnsi="Arial" w:cs="Arial"/>
+                <w:sz w:val="20"/>
+                <w:szCs w:val="20"/>
+                <w:lang w:val="es-ES"/>
+              </w:rPr>
+              <w:t>El sistema reconoce adecuadamente las líneas borradas y las líneas adicionas entra las versiones del programa ingresado</w:t>
+            </w:r>
+          </w:p>
+        </w:tc>
+        <w:tc>
+          <w:tcPr>
+            <w:tcW w:w="4111" w:type="dxa"/>
+          </w:tcPr>
+          <w:p>
+            <w:pPr>
+              <w:cnfStyle w:val="000000010000" w:firstRow="0" w:lastRow="0" w:firstColumn="0" w:lastColumn="0" w:oddVBand="0" w:evenVBand="0" w:oddHBand="0" w:evenHBand="1" w:firstRowFirstColumn="0" w:firstRowLastColumn="0" w:lastRowFirstColumn="0" w:lastRowLastColumn="0"/>
               <w:rPr>
                 <w:rFonts w:ascii="Arial" w:hAnsi="Arial" w:cs="Arial"/>
                 <w:sz w:val="20"/>
@@ -1749,15 +1889,16 @@
       </w:tr>
       <w:tr>
         <w:trPr>
-          <w:cnfStyle w:val="000000100000"/>
+          <w:cnfStyle w:val="000000100000" w:firstRow="0" w:lastRow="0" w:firstColumn="0" w:lastColumn="0" w:oddVBand="0" w:evenVBand="0" w:oddHBand="1" w:evenHBand="0" w:firstRowFirstColumn="0" w:firstRowLastColumn="0" w:lastRowFirstColumn="0" w:lastRowLastColumn="0"/>
         </w:trPr>
         <w:tc>
           <w:tcPr>
-            <w:cnfStyle w:val="001000000000"/>
-            <w:tcW w:w="675" w:type="dxa"/>
-          </w:tcPr>
-          <w:p>
-            <w:pPr>
+            <w:cnfStyle w:val="001000000000" w:firstRow="0" w:lastRow="0" w:firstColumn="1" w:lastColumn="0" w:oddVBand="0" w:evenVBand="0" w:oddHBand="0" w:evenHBand="0" w:firstRowFirstColumn="0" w:firstRowLastColumn="0" w:lastRowFirstColumn="0" w:lastRowLastColumn="0"/>
+            <w:tcW w:w="695" w:type="dxa"/>
+          </w:tcPr>
+          <w:p>
+            <w:pPr>
+              <w:jc w:val="center"/>
               <w:rPr>
                 <w:rFonts w:ascii="Arial" w:hAnsi="Arial" w:cs="Arial"/>
                 <w:b w:val="0"/>
@@ -1780,82 +1921,92 @@
         </w:tc>
         <w:tc>
           <w:tcPr>
-            <w:tcW w:w="2792" w:type="dxa"/>
-          </w:tcPr>
-          <w:p>
-            <w:pPr>
-              <w:cnfStyle w:val="000000100000"/>
-              <w:rPr>
-                <w:rFonts w:ascii="Arial" w:hAnsi="Arial" w:cs="Arial"/>
-                <w:sz w:val="20"/>
-                <w:szCs w:val="20"/>
-                <w:lang w:val="es-CO"/>
-              </w:rPr>
-            </w:pPr>
-            <w:r>
-              <w:rPr>
-                <w:rFonts w:ascii="Arial" w:hAnsi="Arial" w:cs="Arial"/>
-                <w:sz w:val="20"/>
-                <w:szCs w:val="20"/>
-                <w:lang w:val="es-CO"/>
-              </w:rPr>
-              <w:t>Identificar líneas agregadas y borradas</w:t>
-            </w:r>
-          </w:p>
-        </w:tc>
-        <w:tc>
-          <w:tcPr>
-            <w:tcW w:w="3076" w:type="dxa"/>
-          </w:tcPr>
-          <w:p>
-            <w:pPr>
-              <w:cnfStyle w:val="000000100000"/>
-              <w:rPr>
-                <w:rFonts w:ascii="Arial" w:hAnsi="Arial" w:cs="Arial"/>
-                <w:sz w:val="20"/>
-                <w:szCs w:val="20"/>
-                <w:lang w:val="es-ES"/>
-              </w:rPr>
-            </w:pPr>
-            <w:r>
-              <w:rPr>
-                <w:rFonts w:ascii="Arial" w:hAnsi="Arial" w:cs="Arial"/>
-                <w:sz w:val="20"/>
-                <w:szCs w:val="20"/>
-                <w:lang w:val="es-ES"/>
-              </w:rPr>
-              <w:t>El sistema reconoce adecuadamente las líneas borradas y las líneas adicionas entra las versiones del programa ingresado</w:t>
-            </w:r>
-          </w:p>
-        </w:tc>
-        <w:tc>
-          <w:tcPr>
-            <w:tcW w:w="3033" w:type="dxa"/>
-          </w:tcPr>
-          <w:p>
-            <w:pPr>
-              <w:cnfStyle w:val="000000100000"/>
-              <w:rPr>
-                <w:rFonts w:ascii="Arial" w:hAnsi="Arial" w:cs="Arial"/>
-                <w:sz w:val="20"/>
-                <w:szCs w:val="20"/>
-                <w:lang w:val="es-ES"/>
-              </w:rPr>
-            </w:pPr>
+            <w:tcW w:w="1965" w:type="dxa"/>
+          </w:tcPr>
+          <w:p>
+            <w:pPr>
+              <w:cnfStyle w:val="000000100000" w:firstRow="0" w:lastRow="0" w:firstColumn="0" w:lastColumn="0" w:oddVBand="0" w:evenVBand="0" w:oddHBand="1" w:evenHBand="0" w:firstRowFirstColumn="0" w:firstRowLastColumn="0" w:lastRowFirstColumn="0" w:lastRowLastColumn="0"/>
+              <w:rPr>
+                <w:rFonts w:ascii="Arial" w:hAnsi="Arial" w:cs="Arial"/>
+                <w:sz w:val="20"/>
+                <w:szCs w:val="20"/>
+                <w:lang w:val="es-CO"/>
+              </w:rPr>
+            </w:pPr>
+            <w:r>
+              <w:rPr>
+                <w:rFonts w:ascii="Arial" w:hAnsi="Arial" w:cs="Arial"/>
+                <w:sz w:val="20"/>
+                <w:szCs w:val="20"/>
+                <w:lang w:val="es-CO"/>
+              </w:rPr>
+              <w:t>Llevar registro</w:t>
+            </w:r>
+          </w:p>
+        </w:tc>
+        <w:tc>
+          <w:tcPr>
+            <w:tcW w:w="3118" w:type="dxa"/>
+          </w:tcPr>
+          <w:p>
+            <w:pPr>
+              <w:cnfStyle w:val="000000100000" w:firstRow="0" w:lastRow="0" w:firstColumn="0" w:lastColumn="0" w:oddVBand="0" w:evenVBand="0" w:oddHBand="1" w:evenHBand="0" w:firstRowFirstColumn="0" w:firstRowLastColumn="0" w:lastRowFirstColumn="0" w:lastRowLastColumn="0"/>
+              <w:rPr>
+                <w:rFonts w:ascii="Arial" w:hAnsi="Arial" w:cs="Arial"/>
+                <w:sz w:val="20"/>
+                <w:szCs w:val="20"/>
+                <w:lang w:val="es-CO"/>
+              </w:rPr>
+            </w:pPr>
+            <w:r>
+              <w:rPr>
+                <w:rFonts w:ascii="Arial" w:hAnsi="Arial" w:cs="Arial"/>
+                <w:sz w:val="20"/>
+                <w:szCs w:val="20"/>
+                <w:lang w:val="es-CO"/>
+              </w:rPr>
+              <w:t>El sistema lleva el registro completo de todas las LOC adicionadas y borradas</w:t>
+            </w:r>
+          </w:p>
+        </w:tc>
+        <w:tc>
+          <w:tcPr>
+            <w:tcW w:w="4111" w:type="dxa"/>
+          </w:tcPr>
+          <w:p>
+            <w:pPr>
+              <w:cnfStyle w:val="000000100000" w:firstRow="0" w:lastRow="0" w:firstColumn="0" w:lastColumn="0" w:oddVBand="0" w:evenVBand="0" w:oddHBand="1" w:evenHBand="0" w:firstRowFirstColumn="0" w:firstRowLastColumn="0" w:lastRowFirstColumn="0" w:lastRowLastColumn="0"/>
+              <w:rPr>
+                <w:rFonts w:ascii="Arial" w:hAnsi="Arial" w:cs="Arial"/>
+                <w:sz w:val="20"/>
+                <w:szCs w:val="20"/>
+                <w:lang w:val="es-CO"/>
+              </w:rPr>
+            </w:pPr>
+            <w:r>
+              <w:rPr>
+                <w:rFonts w:ascii="Arial" w:hAnsi="Arial" w:cs="Arial"/>
+                <w:sz w:val="20"/>
+                <w:szCs w:val="20"/>
+                <w:lang w:val="es-CO"/>
+              </w:rPr>
+              <w:t>En caso de que el registro no pueda ser llevado, el sistema interrumpirá el flujo normal del programa y visualizara un mensaje de error</w:t>
+            </w:r>
           </w:p>
         </w:tc>
       </w:tr>
       <w:tr>
         <w:trPr>
-          <w:cnfStyle w:val="000000010000"/>
+          <w:cnfStyle w:val="000000010000" w:firstRow="0" w:lastRow="0" w:firstColumn="0" w:lastColumn="0" w:oddVBand="0" w:evenVBand="0" w:oddHBand="0" w:evenHBand="1" w:firstRowFirstColumn="0" w:firstRowLastColumn="0" w:lastRowFirstColumn="0" w:lastRowLastColumn="0"/>
         </w:trPr>
         <w:tc>
           <w:tcPr>
-            <w:cnfStyle w:val="001000000000"/>
-            <w:tcW w:w="675" w:type="dxa"/>
-          </w:tcPr>
-          <w:p>
-            <w:pPr>
+            <w:cnfStyle w:val="001000000000" w:firstRow="0" w:lastRow="0" w:firstColumn="1" w:lastColumn="0" w:oddVBand="0" w:evenVBand="0" w:oddHBand="0" w:evenHBand="0" w:firstRowFirstColumn="0" w:firstRowLastColumn="0" w:lastRowFirstColumn="0" w:lastRowLastColumn="0"/>
+            <w:tcW w:w="695" w:type="dxa"/>
+          </w:tcPr>
+          <w:p>
+            <w:pPr>
+              <w:jc w:val="center"/>
               <w:rPr>
                 <w:rFonts w:ascii="Arial" w:hAnsi="Arial" w:cs="Arial"/>
                 <w:b w:val="0"/>
@@ -1878,82 +2029,110 @@
         </w:tc>
         <w:tc>
           <w:tcPr>
-            <w:tcW w:w="2792" w:type="dxa"/>
-          </w:tcPr>
-          <w:p>
-            <w:pPr>
-              <w:cnfStyle w:val="000000010000"/>
-              <w:rPr>
-                <w:rFonts w:ascii="Arial" w:hAnsi="Arial" w:cs="Arial"/>
-                <w:sz w:val="20"/>
-                <w:szCs w:val="20"/>
-                <w:lang w:val="es-CO"/>
-              </w:rPr>
-            </w:pPr>
-            <w:r>
-              <w:rPr>
-                <w:rFonts w:ascii="Arial" w:hAnsi="Arial" w:cs="Arial"/>
-                <w:sz w:val="20"/>
-                <w:szCs w:val="20"/>
-                <w:lang w:val="es-CO"/>
-              </w:rPr>
-              <w:t>Llevar registro</w:t>
-            </w:r>
-          </w:p>
-        </w:tc>
-        <w:tc>
-          <w:tcPr>
-            <w:tcW w:w="3076" w:type="dxa"/>
-          </w:tcPr>
-          <w:p>
-            <w:pPr>
-              <w:cnfStyle w:val="000000010000"/>
-              <w:rPr>
-                <w:rFonts w:ascii="Arial" w:hAnsi="Arial" w:cs="Arial"/>
-                <w:sz w:val="20"/>
-                <w:szCs w:val="20"/>
-                <w:lang w:val="es-CO"/>
-              </w:rPr>
-            </w:pPr>
-            <w:r>
-              <w:rPr>
-                <w:rFonts w:ascii="Arial" w:hAnsi="Arial" w:cs="Arial"/>
-                <w:sz w:val="20"/>
-                <w:szCs w:val="20"/>
-                <w:lang w:val="es-CO"/>
-              </w:rPr>
-              <w:t>El sistema lleva el registro completo de todas las LOC adicionadas y borradas</w:t>
-            </w:r>
-          </w:p>
-        </w:tc>
-        <w:tc>
-          <w:tcPr>
-            <w:tcW w:w="3033" w:type="dxa"/>
-          </w:tcPr>
-          <w:p>
-            <w:pPr>
-              <w:cnfStyle w:val="000000010000"/>
-              <w:rPr>
-                <w:rFonts w:ascii="Arial" w:hAnsi="Arial" w:cs="Arial"/>
-                <w:sz w:val="20"/>
-                <w:szCs w:val="20"/>
-                <w:lang w:val="es-CO"/>
-              </w:rPr>
-            </w:pPr>
+            <w:tcW w:w="1965" w:type="dxa"/>
+          </w:tcPr>
+          <w:p>
+            <w:pPr>
+              <w:cnfStyle w:val="000000010000" w:firstRow="0" w:lastRow="0" w:firstColumn="0" w:lastColumn="0" w:oddVBand="0" w:evenVBand="0" w:oddHBand="0" w:evenHBand="1" w:firstRowFirstColumn="0" w:firstRowLastColumn="0" w:lastRowFirstColumn="0" w:lastRowLastColumn="0"/>
+              <w:rPr>
+                <w:rFonts w:ascii="Arial" w:hAnsi="Arial" w:cs="Arial"/>
+                <w:sz w:val="20"/>
+                <w:szCs w:val="20"/>
+                <w:lang w:val="es-CO"/>
+              </w:rPr>
+            </w:pPr>
+            <w:r>
+              <w:rPr>
+                <w:rFonts w:ascii="Arial" w:hAnsi="Arial" w:cs="Arial"/>
+                <w:sz w:val="20"/>
+                <w:szCs w:val="20"/>
+                <w:lang w:val="es-CO"/>
+              </w:rPr>
+              <w:t>Contar LOC agregados</w:t>
+            </w:r>
+          </w:p>
+        </w:tc>
+        <w:tc>
+          <w:tcPr>
+            <w:tcW w:w="3118" w:type="dxa"/>
+          </w:tcPr>
+          <w:p>
+            <w:pPr>
+              <w:cnfStyle w:val="000000010000" w:firstRow="0" w:lastRow="0" w:firstColumn="0" w:lastColumn="0" w:oddVBand="0" w:evenVBand="0" w:oddHBand="0" w:evenHBand="1" w:firstRowFirstColumn="0" w:firstRowLastColumn="0" w:lastRowFirstColumn="0" w:lastRowLastColumn="0"/>
+              <w:rPr>
+                <w:rFonts w:ascii="Arial" w:hAnsi="Arial" w:cs="Arial"/>
+                <w:sz w:val="20"/>
+                <w:szCs w:val="20"/>
+                <w:lang w:val="es-ES"/>
+              </w:rPr>
+            </w:pPr>
+            <w:r>
+              <w:rPr>
+                <w:rFonts w:ascii="Arial" w:hAnsi="Arial" w:cs="Arial"/>
+                <w:sz w:val="20"/>
+                <w:szCs w:val="20"/>
+                <w:lang w:val="es-ES"/>
+              </w:rPr>
+              <w:t>El sistema cuenta la cantidad de LOC´S agregados por cada archivo</w:t>
+            </w:r>
+          </w:p>
+        </w:tc>
+        <w:tc>
+          <w:tcPr>
+            <w:tcW w:w="4111" w:type="dxa"/>
+          </w:tcPr>
+          <w:p>
+            <w:pPr>
+              <w:cnfStyle w:val="000000010000" w:firstRow="0" w:lastRow="0" w:firstColumn="0" w:lastColumn="0" w:oddVBand="0" w:evenVBand="0" w:oddHBand="0" w:evenHBand="1" w:firstRowFirstColumn="0" w:firstRowLastColumn="0" w:lastRowFirstColumn="0" w:lastRowLastColumn="0"/>
+              <w:rPr>
+                <w:rFonts w:ascii="Arial" w:hAnsi="Arial" w:cs="Arial"/>
+                <w:sz w:val="20"/>
+                <w:szCs w:val="20"/>
+                <w:lang w:val="es-ES"/>
+              </w:rPr>
+            </w:pPr>
+            <w:r>
+              <w:rPr>
+                <w:rFonts w:ascii="Arial" w:hAnsi="Arial" w:cs="Arial"/>
+                <w:sz w:val="20"/>
+                <w:szCs w:val="20"/>
+                <w:lang w:val="es-CO"/>
+              </w:rPr>
+              <w:t xml:space="preserve">En caso de que no puedan ser </w:t>
+            </w:r>
+            <w:r>
+              <w:rPr>
+                <w:rFonts w:ascii="Arial" w:hAnsi="Arial" w:cs="Arial"/>
+                <w:sz w:val="20"/>
+                <w:szCs w:val="20"/>
+                <w:lang w:val="es-CO"/>
+              </w:rPr>
+              <w:t>Contadas las LOC agregados</w:t>
+            </w:r>
+            <w:r>
+              <w:rPr>
+                <w:rFonts w:ascii="Arial" w:hAnsi="Arial" w:cs="Arial"/>
+                <w:sz w:val="20"/>
+                <w:szCs w:val="20"/>
+                <w:lang w:val="es-CO"/>
+              </w:rPr>
+              <w:t>, el sistema interrumpirá el flujo normal del programa y visualizara un mensaje de error</w:t>
+            </w:r>
           </w:p>
         </w:tc>
       </w:tr>
       <w:tr>
         <w:trPr>
-          <w:cnfStyle w:val="000000100000"/>
+          <w:cnfStyle w:val="000000100000" w:firstRow="0" w:lastRow="0" w:firstColumn="0" w:lastColumn="0" w:oddVBand="0" w:evenVBand="0" w:oddHBand="1" w:evenHBand="0" w:firstRowFirstColumn="0" w:firstRowLastColumn="0" w:lastRowFirstColumn="0" w:lastRowLastColumn="0"/>
         </w:trPr>
         <w:tc>
           <w:tcPr>
-            <w:cnfStyle w:val="001000000000"/>
-            <w:tcW w:w="675" w:type="dxa"/>
-          </w:tcPr>
-          <w:p>
-            <w:pPr>
+            <w:cnfStyle w:val="001000000000" w:firstRow="0" w:lastRow="0" w:firstColumn="1" w:lastColumn="0" w:oddVBand="0" w:evenVBand="0" w:oddHBand="0" w:evenHBand="0" w:firstRowFirstColumn="0" w:firstRowLastColumn="0" w:lastRowFirstColumn="0" w:lastRowLastColumn="0"/>
+            <w:tcW w:w="695" w:type="dxa"/>
+          </w:tcPr>
+          <w:p>
+            <w:pPr>
+              <w:jc w:val="center"/>
               <w:rPr>
                 <w:rFonts w:ascii="Arial" w:hAnsi="Arial" w:cs="Arial"/>
                 <w:b w:val="0"/>
@@ -1976,82 +2155,110 @@
         </w:tc>
         <w:tc>
           <w:tcPr>
-            <w:tcW w:w="2792" w:type="dxa"/>
-          </w:tcPr>
-          <w:p>
-            <w:pPr>
-              <w:cnfStyle w:val="000000100000"/>
-              <w:rPr>
-                <w:rFonts w:ascii="Arial" w:hAnsi="Arial" w:cs="Arial"/>
-                <w:sz w:val="20"/>
-                <w:szCs w:val="20"/>
-                <w:lang w:val="es-ES"/>
-              </w:rPr>
-            </w:pPr>
-            <w:r>
-              <w:rPr>
-                <w:rFonts w:ascii="Arial" w:hAnsi="Arial" w:cs="Arial"/>
-                <w:sz w:val="20"/>
-                <w:szCs w:val="20"/>
-                <w:lang w:val="es-ES"/>
-              </w:rPr>
-              <w:t xml:space="preserve">Recorrer las líneas de código </w:t>
-            </w:r>
-          </w:p>
-        </w:tc>
-        <w:tc>
-          <w:tcPr>
-            <w:tcW w:w="3076" w:type="dxa"/>
-          </w:tcPr>
-          <w:p>
-            <w:pPr>
-              <w:cnfStyle w:val="000000100000"/>
-              <w:rPr>
-                <w:rFonts w:ascii="Arial" w:hAnsi="Arial" w:cs="Arial"/>
-                <w:sz w:val="20"/>
-                <w:szCs w:val="20"/>
-                <w:lang w:val="es-ES"/>
-              </w:rPr>
-            </w:pPr>
-            <w:r>
-              <w:rPr>
-                <w:rFonts w:ascii="Arial" w:hAnsi="Arial" w:cs="Arial"/>
-                <w:sz w:val="20"/>
-                <w:szCs w:val="20"/>
-                <w:lang w:val="es-ES"/>
-              </w:rPr>
-              <w:t>El sistema recorre todas las líneas de código de ambos archivos</w:t>
-            </w:r>
-          </w:p>
-        </w:tc>
-        <w:tc>
-          <w:tcPr>
-            <w:tcW w:w="3033" w:type="dxa"/>
-          </w:tcPr>
-          <w:p>
-            <w:pPr>
-              <w:cnfStyle w:val="000000100000"/>
-              <w:rPr>
-                <w:rFonts w:ascii="Arial" w:hAnsi="Arial" w:cs="Arial"/>
-                <w:sz w:val="20"/>
-                <w:szCs w:val="20"/>
-                <w:lang w:val="es-ES"/>
-              </w:rPr>
-            </w:pPr>
+            <w:tcW w:w="1965" w:type="dxa"/>
+          </w:tcPr>
+          <w:p>
+            <w:pPr>
+              <w:cnfStyle w:val="000000100000" w:firstRow="0" w:lastRow="0" w:firstColumn="0" w:lastColumn="0" w:oddVBand="0" w:evenVBand="0" w:oddHBand="1" w:evenHBand="0" w:firstRowFirstColumn="0" w:firstRowLastColumn="0" w:lastRowFirstColumn="0" w:lastRowLastColumn="0"/>
+              <w:rPr>
+                <w:rFonts w:ascii="Arial" w:hAnsi="Arial" w:cs="Arial"/>
+                <w:sz w:val="20"/>
+                <w:szCs w:val="20"/>
+                <w:lang w:val="es-CO"/>
+              </w:rPr>
+            </w:pPr>
+            <w:r>
+              <w:rPr>
+                <w:rFonts w:ascii="Arial" w:hAnsi="Arial" w:cs="Arial"/>
+                <w:sz w:val="20"/>
+                <w:szCs w:val="20"/>
+                <w:lang w:val="es-CO"/>
+              </w:rPr>
+              <w:t>Contar LOC borrados</w:t>
+            </w:r>
+          </w:p>
+        </w:tc>
+        <w:tc>
+          <w:tcPr>
+            <w:tcW w:w="3118" w:type="dxa"/>
+          </w:tcPr>
+          <w:p>
+            <w:pPr>
+              <w:cnfStyle w:val="000000100000" w:firstRow="0" w:lastRow="0" w:firstColumn="0" w:lastColumn="0" w:oddVBand="0" w:evenVBand="0" w:oddHBand="1" w:evenHBand="0" w:firstRowFirstColumn="0" w:firstRowLastColumn="0" w:lastRowFirstColumn="0" w:lastRowLastColumn="0"/>
+              <w:rPr>
+                <w:rFonts w:ascii="Arial" w:hAnsi="Arial" w:cs="Arial"/>
+                <w:sz w:val="20"/>
+                <w:szCs w:val="20"/>
+                <w:lang w:val="es-CO"/>
+              </w:rPr>
+            </w:pPr>
+            <w:r>
+              <w:rPr>
+                <w:rFonts w:ascii="Arial" w:hAnsi="Arial" w:cs="Arial"/>
+                <w:sz w:val="20"/>
+                <w:szCs w:val="20"/>
+                <w:lang w:val="es-ES"/>
+              </w:rPr>
+              <w:t>El sistema cuenta la cantidad de LOC´S  borrados por cada archivo</w:t>
+            </w:r>
+          </w:p>
+        </w:tc>
+        <w:tc>
+          <w:tcPr>
+            <w:tcW w:w="4111" w:type="dxa"/>
+          </w:tcPr>
+          <w:p>
+            <w:pPr>
+              <w:cnfStyle w:val="000000100000" w:firstRow="0" w:lastRow="0" w:firstColumn="0" w:lastColumn="0" w:oddVBand="0" w:evenVBand="0" w:oddHBand="1" w:evenHBand="0" w:firstRowFirstColumn="0" w:firstRowLastColumn="0" w:lastRowFirstColumn="0" w:lastRowLastColumn="0"/>
+              <w:rPr>
+                <w:rFonts w:ascii="Arial" w:hAnsi="Arial" w:cs="Arial"/>
+                <w:sz w:val="20"/>
+                <w:szCs w:val="20"/>
+                <w:lang w:val="es-ES"/>
+              </w:rPr>
+            </w:pPr>
+            <w:r>
+              <w:rPr>
+                <w:rFonts w:ascii="Arial" w:hAnsi="Arial" w:cs="Arial"/>
+                <w:sz w:val="20"/>
+                <w:szCs w:val="20"/>
+                <w:lang w:val="es-CO"/>
+              </w:rPr>
+              <w:t xml:space="preserve">En caso de que no puedan ser Contadas las LOC </w:t>
+            </w:r>
+            <w:r>
+              <w:rPr>
+                <w:rFonts w:ascii="Arial" w:hAnsi="Arial" w:cs="Arial"/>
+                <w:sz w:val="20"/>
+                <w:szCs w:val="20"/>
+                <w:lang w:val="es-CO"/>
+              </w:rPr>
+              <w:t>borrados</w:t>
+            </w:r>
+            <w:r>
+              <w:rPr>
+                <w:rFonts w:ascii="Arial" w:hAnsi="Arial" w:cs="Arial"/>
+                <w:sz w:val="20"/>
+                <w:szCs w:val="20"/>
+                <w:lang w:val="es-CO"/>
+              </w:rPr>
+              <w:t>, el sistema interrumpirá el flujo normal del programa y visualizara un mensaje de error</w:t>
+            </w:r>
           </w:p>
         </w:tc>
       </w:tr>
       <w:tr>
         <w:trPr>
-          <w:cnfStyle w:val="000000010000"/>
+          <w:cnfStyle w:val="000000010000" w:firstRow="0" w:lastRow="0" w:firstColumn="0" w:lastColumn="0" w:oddVBand="0" w:evenVBand="0" w:oddHBand="0" w:evenHBand="1" w:firstRowFirstColumn="0" w:firstRowLastColumn="0" w:lastRowFirstColumn="0" w:lastRowLastColumn="0"/>
         </w:trPr>
         <w:tc>
           <w:tcPr>
-            <w:cnfStyle w:val="001000000000"/>
-            <w:tcW w:w="675" w:type="dxa"/>
-          </w:tcPr>
-          <w:p>
-            <w:pPr>
+            <w:cnfStyle w:val="001000000000" w:firstRow="0" w:lastRow="0" w:firstColumn="1" w:lastColumn="0" w:oddVBand="0" w:evenVBand="0" w:oddHBand="0" w:evenHBand="0" w:firstRowFirstColumn="0" w:firstRowLastColumn="0" w:lastRowFirstColumn="0" w:lastRowLastColumn="0"/>
+            <w:tcW w:w="695" w:type="dxa"/>
+          </w:tcPr>
+          <w:p>
+            <w:pPr>
+              <w:jc w:val="center"/>
               <w:rPr>
                 <w:rFonts w:ascii="Arial" w:hAnsi="Arial" w:cs="Arial"/>
                 <w:b w:val="0"/>
@@ -2074,82 +2281,120 @@
         </w:tc>
         <w:tc>
           <w:tcPr>
-            <w:tcW w:w="2792" w:type="dxa"/>
-          </w:tcPr>
-          <w:p>
-            <w:pPr>
-              <w:cnfStyle w:val="000000010000"/>
-              <w:rPr>
-                <w:rFonts w:ascii="Arial" w:hAnsi="Arial" w:cs="Arial"/>
-                <w:sz w:val="20"/>
-                <w:szCs w:val="20"/>
-                <w:lang w:val="es-CO"/>
-              </w:rPr>
-            </w:pPr>
-            <w:r>
-              <w:rPr>
-                <w:rFonts w:ascii="Arial" w:hAnsi="Arial" w:cs="Arial"/>
-                <w:sz w:val="20"/>
-                <w:szCs w:val="20"/>
-                <w:lang w:val="es-CO"/>
-              </w:rPr>
-              <w:t>Contar LOC agregados</w:t>
-            </w:r>
-          </w:p>
-        </w:tc>
-        <w:tc>
-          <w:tcPr>
-            <w:tcW w:w="3076" w:type="dxa"/>
-          </w:tcPr>
-          <w:p>
-            <w:pPr>
-              <w:cnfStyle w:val="000000010000"/>
-              <w:rPr>
-                <w:rFonts w:ascii="Arial" w:hAnsi="Arial" w:cs="Arial"/>
-                <w:sz w:val="20"/>
-                <w:szCs w:val="20"/>
-                <w:lang w:val="es-ES"/>
-              </w:rPr>
-            </w:pPr>
-            <w:r>
-              <w:rPr>
-                <w:rFonts w:ascii="Arial" w:hAnsi="Arial" w:cs="Arial"/>
-                <w:sz w:val="20"/>
-                <w:szCs w:val="20"/>
-                <w:lang w:val="es-ES"/>
-              </w:rPr>
-              <w:t>El sistema cuenta la cantidad de LOC´S agregados por cada archivo</w:t>
-            </w:r>
-          </w:p>
-        </w:tc>
-        <w:tc>
-          <w:tcPr>
-            <w:tcW w:w="3033" w:type="dxa"/>
-          </w:tcPr>
-          <w:p>
-            <w:pPr>
-              <w:cnfStyle w:val="000000010000"/>
-              <w:rPr>
-                <w:rFonts w:ascii="Arial" w:hAnsi="Arial" w:cs="Arial"/>
-                <w:sz w:val="20"/>
-                <w:szCs w:val="20"/>
-                <w:lang w:val="es-ES"/>
-              </w:rPr>
-            </w:pPr>
+            <w:tcW w:w="1965" w:type="dxa"/>
+          </w:tcPr>
+          <w:p>
+            <w:pPr>
+              <w:cnfStyle w:val="000000010000" w:firstRow="0" w:lastRow="0" w:firstColumn="0" w:lastColumn="0" w:oddVBand="0" w:evenVBand="0" w:oddHBand="0" w:evenHBand="1" w:firstRowFirstColumn="0" w:firstRowLastColumn="0" w:lastRowFirstColumn="0" w:lastRowLastColumn="0"/>
+              <w:rPr>
+                <w:rFonts w:ascii="Arial" w:hAnsi="Arial" w:cs="Arial"/>
+                <w:sz w:val="20"/>
+                <w:szCs w:val="20"/>
+                <w:lang w:val="es-CO"/>
+              </w:rPr>
+            </w:pPr>
+            <w:r>
+              <w:rPr>
+                <w:rFonts w:ascii="Arial" w:hAnsi="Arial" w:cs="Arial"/>
+                <w:sz w:val="20"/>
+                <w:szCs w:val="20"/>
+                <w:lang w:val="es-CO"/>
+              </w:rPr>
+              <w:t>Contar LOC totales</w:t>
+            </w:r>
+          </w:p>
+        </w:tc>
+        <w:tc>
+          <w:tcPr>
+            <w:tcW w:w="3118" w:type="dxa"/>
+          </w:tcPr>
+          <w:p>
+            <w:pPr>
+              <w:cnfStyle w:val="000000010000" w:firstRow="0" w:lastRow="0" w:firstColumn="0" w:lastColumn="0" w:oddVBand="0" w:evenVBand="0" w:oddHBand="0" w:evenHBand="1" w:firstRowFirstColumn="0" w:firstRowLastColumn="0" w:lastRowFirstColumn="0" w:lastRowLastColumn="0"/>
+              <w:rPr>
+                <w:rFonts w:ascii="Arial" w:hAnsi="Arial" w:cs="Arial"/>
+                <w:sz w:val="20"/>
+                <w:szCs w:val="20"/>
+                <w:lang w:val="es-CO"/>
+              </w:rPr>
+            </w:pPr>
+            <w:r>
+              <w:rPr>
+                <w:rFonts w:ascii="Arial" w:hAnsi="Arial" w:cs="Arial"/>
+                <w:sz w:val="20"/>
+                <w:szCs w:val="20"/>
+                <w:lang w:val="es-ES"/>
+              </w:rPr>
+              <w:t>El sistema cuenta la cantidad de LOC´S  totales por cada archivo</w:t>
+            </w:r>
+          </w:p>
+        </w:tc>
+        <w:tc>
+          <w:tcPr>
+            <w:tcW w:w="4111" w:type="dxa"/>
+          </w:tcPr>
+          <w:p>
+            <w:pPr>
+              <w:cnfStyle w:val="000000010000" w:firstRow="0" w:lastRow="0" w:firstColumn="0" w:lastColumn="0" w:oddVBand="0" w:evenVBand="0" w:oddHBand="0" w:evenHBand="1" w:firstRowFirstColumn="0" w:firstRowLastColumn="0" w:lastRowFirstColumn="0" w:lastRowLastColumn="0"/>
+              <w:rPr>
+                <w:rFonts w:ascii="Arial" w:hAnsi="Arial" w:cs="Arial"/>
+                <w:sz w:val="20"/>
+                <w:szCs w:val="20"/>
+                <w:lang w:val="es-ES"/>
+              </w:rPr>
+            </w:pPr>
+            <w:r>
+              <w:rPr>
+                <w:rFonts w:ascii="Arial" w:hAnsi="Arial" w:cs="Arial"/>
+                <w:sz w:val="20"/>
+                <w:szCs w:val="20"/>
+                <w:lang w:val="es-CO"/>
+              </w:rPr>
+              <w:t xml:space="preserve">En caso de que no puedan ser Contadas las LOC </w:t>
+            </w:r>
+            <w:r>
+              <w:rPr>
+                <w:rFonts w:ascii="Arial" w:hAnsi="Arial" w:cs="Arial"/>
+                <w:sz w:val="20"/>
+                <w:szCs w:val="20"/>
+                <w:lang w:val="es-CO"/>
+              </w:rPr>
+              <w:t>totales</w:t>
+            </w:r>
+            <w:r>
+              <w:rPr>
+                <w:rFonts w:ascii="Arial" w:hAnsi="Arial" w:cs="Arial"/>
+                <w:sz w:val="20"/>
+                <w:szCs w:val="20"/>
+                <w:lang w:val="es-CO"/>
+              </w:rPr>
+              <w:t xml:space="preserve">, el sistema interrumpirá el flujo normal del programa y visualizara un </w:t>
+            </w:r>
+            <w:r>
+              <w:rPr>
+                <w:rFonts w:ascii="Arial" w:hAnsi="Arial" w:cs="Arial"/>
+                <w:sz w:val="20"/>
+                <w:szCs w:val="20"/>
+                <w:lang w:val="es-CO"/>
+              </w:rPr>
+              <w:lastRenderedPageBreak/>
+              <w:t>mensaje de error</w:t>
+            </w:r>
           </w:p>
         </w:tc>
       </w:tr>
       <w:tr>
         <w:trPr>
-          <w:cnfStyle w:val="000000100000"/>
+          <w:cnfStyle w:val="000000100000" w:firstRow="0" w:lastRow="0" w:firstColumn="0" w:lastColumn="0" w:oddVBand="0" w:evenVBand="0" w:oddHBand="1" w:evenHBand="0" w:firstRowFirstColumn="0" w:firstRowLastColumn="0" w:lastRowFirstColumn="0" w:lastRowLastColumn="0"/>
         </w:trPr>
         <w:tc>
           <w:tcPr>
-            <w:cnfStyle w:val="001000000000"/>
-            <w:tcW w:w="675" w:type="dxa"/>
-          </w:tcPr>
-          <w:p>
-            <w:pPr>
+            <w:cnfStyle w:val="001000000000" w:firstRow="0" w:lastRow="0" w:firstColumn="1" w:lastColumn="0" w:oddVBand="0" w:evenVBand="0" w:oddHBand="0" w:evenHBand="0" w:firstRowFirstColumn="0" w:firstRowLastColumn="0" w:lastRowFirstColumn="0" w:lastRowLastColumn="0"/>
+            <w:tcW w:w="695" w:type="dxa"/>
+          </w:tcPr>
+          <w:p>
+            <w:pPr>
+              <w:jc w:val="center"/>
               <w:rPr>
                 <w:rFonts w:ascii="Arial" w:hAnsi="Arial" w:cs="Arial"/>
                 <w:b w:val="0"/>
@@ -2166,72 +2411,73 @@
                 <w:szCs w:val="20"/>
                 <w:lang w:val="es-ES"/>
               </w:rPr>
+              <w:lastRenderedPageBreak/>
               <w:t>13</w:t>
             </w:r>
           </w:p>
         </w:tc>
         <w:tc>
           <w:tcPr>
-            <w:tcW w:w="2792" w:type="dxa"/>
-          </w:tcPr>
-          <w:p>
-            <w:pPr>
-              <w:cnfStyle w:val="000000100000"/>
-              <w:rPr>
-                <w:rFonts w:ascii="Arial" w:hAnsi="Arial" w:cs="Arial"/>
-                <w:sz w:val="20"/>
-                <w:szCs w:val="20"/>
-                <w:lang w:val="es-CO"/>
-              </w:rPr>
-            </w:pPr>
-            <w:r>
-              <w:rPr>
-                <w:rFonts w:ascii="Arial" w:hAnsi="Arial" w:cs="Arial"/>
-                <w:sz w:val="20"/>
-                <w:szCs w:val="20"/>
-                <w:lang w:val="es-CO"/>
-              </w:rPr>
-              <w:t>Contar LOC borrados</w:t>
-            </w:r>
-          </w:p>
-        </w:tc>
-        <w:tc>
-          <w:tcPr>
-            <w:tcW w:w="3076" w:type="dxa"/>
-          </w:tcPr>
-          <w:p>
-            <w:pPr>
-              <w:cnfStyle w:val="000000100000"/>
-              <w:rPr>
-                <w:rFonts w:ascii="Arial" w:hAnsi="Arial" w:cs="Arial"/>
-                <w:sz w:val="20"/>
-                <w:szCs w:val="20"/>
-                <w:lang w:val="es-CO"/>
-              </w:rPr>
-            </w:pPr>
-            <w:r>
-              <w:rPr>
-                <w:rFonts w:ascii="Arial" w:hAnsi="Arial" w:cs="Arial"/>
-                <w:sz w:val="20"/>
-                <w:szCs w:val="20"/>
-                <w:lang w:val="es-ES"/>
-              </w:rPr>
-              <w:t>El sistema cuenta la cantidad de LOC´S  borrados por cada archivo</w:t>
-            </w:r>
-          </w:p>
-        </w:tc>
-        <w:tc>
-          <w:tcPr>
-            <w:tcW w:w="3033" w:type="dxa"/>
-          </w:tcPr>
-          <w:p>
-            <w:pPr>
-              <w:cnfStyle w:val="000000100000"/>
-              <w:rPr>
-                <w:rFonts w:ascii="Arial" w:hAnsi="Arial" w:cs="Arial"/>
-                <w:sz w:val="20"/>
-                <w:szCs w:val="20"/>
-                <w:lang w:val="es-ES"/>
+            <w:tcW w:w="1965" w:type="dxa"/>
+          </w:tcPr>
+          <w:p>
+            <w:pPr>
+              <w:cnfStyle w:val="000000100000" w:firstRow="0" w:lastRow="0" w:firstColumn="0" w:lastColumn="0" w:oddVBand="0" w:evenVBand="0" w:oddHBand="1" w:evenHBand="0" w:firstRowFirstColumn="0" w:firstRowLastColumn="0" w:lastRowFirstColumn="0" w:lastRowLastColumn="0"/>
+              <w:rPr>
+                <w:rFonts w:ascii="Arial" w:hAnsi="Arial" w:cs="Arial"/>
+                <w:sz w:val="20"/>
+                <w:szCs w:val="20"/>
+                <w:lang w:val="es-CO"/>
+              </w:rPr>
+            </w:pPr>
+            <w:r>
+              <w:rPr>
+                <w:rFonts w:ascii="Arial" w:hAnsi="Arial" w:cs="Arial"/>
+                <w:sz w:val="20"/>
+                <w:szCs w:val="20"/>
+                <w:lang w:val="es-CO"/>
+              </w:rPr>
+              <w:t>Indicar  LOC´S</w:t>
+            </w:r>
+          </w:p>
+        </w:tc>
+        <w:tc>
+          <w:tcPr>
+            <w:tcW w:w="3118" w:type="dxa"/>
+          </w:tcPr>
+          <w:p>
+            <w:pPr>
+              <w:cnfStyle w:val="000000100000" w:firstRow="0" w:lastRow="0" w:firstColumn="0" w:lastColumn="0" w:oddVBand="0" w:evenVBand="0" w:oddHBand="1" w:evenHBand="0" w:firstRowFirstColumn="0" w:firstRowLastColumn="0" w:lastRowFirstColumn="0" w:lastRowLastColumn="0"/>
+              <w:rPr>
+                <w:rFonts w:ascii="Arial" w:hAnsi="Arial" w:cs="Arial"/>
+                <w:sz w:val="20"/>
+                <w:szCs w:val="20"/>
+                <w:lang w:val="es-CO"/>
+              </w:rPr>
+            </w:pPr>
+            <w:r>
+              <w:rPr>
+                <w:rFonts w:ascii="Arial" w:hAnsi="Arial" w:cs="Arial"/>
+                <w:sz w:val="20"/>
+                <w:szCs w:val="20"/>
+                <w:lang w:val="es-CO"/>
+              </w:rPr>
+              <w:t>El sistema indica al usuario la cantidad total de LOC´S agregados y borrados</w:t>
+            </w:r>
+          </w:p>
+        </w:tc>
+        <w:tc>
+          <w:tcPr>
+            <w:tcW w:w="4111" w:type="dxa"/>
+          </w:tcPr>
+          <w:p>
+            <w:pPr>
+              <w:cnfStyle w:val="000000100000" w:firstRow="0" w:lastRow="0" w:firstColumn="0" w:lastColumn="0" w:oddVBand="0" w:evenVBand="0" w:oddHBand="1" w:evenHBand="0" w:firstRowFirstColumn="0" w:firstRowLastColumn="0" w:lastRowFirstColumn="0" w:lastRowLastColumn="0"/>
+              <w:rPr>
+                <w:rFonts w:ascii="Arial" w:hAnsi="Arial" w:cs="Arial"/>
+                <w:sz w:val="20"/>
+                <w:szCs w:val="20"/>
+                <w:lang w:val="es-CO"/>
               </w:rPr>
             </w:pPr>
           </w:p>
@@ -2239,15 +2485,16 @@
       </w:tr>
       <w:tr>
         <w:trPr>
-          <w:cnfStyle w:val="000000010000"/>
+          <w:cnfStyle w:val="000000010000" w:firstRow="0" w:lastRow="0" w:firstColumn="0" w:lastColumn="0" w:oddVBand="0" w:evenVBand="0" w:oddHBand="0" w:evenHBand="1" w:firstRowFirstColumn="0" w:firstRowLastColumn="0" w:lastRowFirstColumn="0" w:lastRowLastColumn="0"/>
         </w:trPr>
         <w:tc>
           <w:tcPr>
-            <w:cnfStyle w:val="001000000000"/>
-            <w:tcW w:w="675" w:type="dxa"/>
-          </w:tcPr>
-          <w:p>
-            <w:pPr>
+            <w:cnfStyle w:val="001000000000" w:firstRow="0" w:lastRow="0" w:firstColumn="1" w:lastColumn="0" w:oddVBand="0" w:evenVBand="0" w:oddHBand="0" w:evenHBand="0" w:firstRowFirstColumn="0" w:firstRowLastColumn="0" w:lastRowFirstColumn="0" w:lastRowLastColumn="0"/>
+            <w:tcW w:w="695" w:type="dxa"/>
+          </w:tcPr>
+          <w:p>
+            <w:pPr>
+              <w:jc w:val="center"/>
               <w:rPr>
                 <w:rFonts w:ascii="Arial" w:hAnsi="Arial" w:cs="Arial"/>
                 <w:b w:val="0"/>
@@ -2270,82 +2517,92 @@
         </w:tc>
         <w:tc>
           <w:tcPr>
-            <w:tcW w:w="2792" w:type="dxa"/>
-          </w:tcPr>
-          <w:p>
-            <w:pPr>
-              <w:cnfStyle w:val="000000010000"/>
-              <w:rPr>
-                <w:rFonts w:ascii="Arial" w:hAnsi="Arial" w:cs="Arial"/>
-                <w:sz w:val="20"/>
-                <w:szCs w:val="20"/>
-                <w:lang w:val="es-CO"/>
-              </w:rPr>
-            </w:pPr>
-            <w:r>
-              <w:rPr>
-                <w:rFonts w:ascii="Arial" w:hAnsi="Arial" w:cs="Arial"/>
-                <w:sz w:val="20"/>
-                <w:szCs w:val="20"/>
-                <w:lang w:val="es-CO"/>
-              </w:rPr>
-              <w:t>Contar LOC totales</w:t>
-            </w:r>
-          </w:p>
-        </w:tc>
-        <w:tc>
-          <w:tcPr>
-            <w:tcW w:w="3076" w:type="dxa"/>
-          </w:tcPr>
-          <w:p>
-            <w:pPr>
-              <w:cnfStyle w:val="000000010000"/>
-              <w:rPr>
-                <w:rFonts w:ascii="Arial" w:hAnsi="Arial" w:cs="Arial"/>
-                <w:sz w:val="20"/>
-                <w:szCs w:val="20"/>
-                <w:lang w:val="es-CO"/>
-              </w:rPr>
-            </w:pPr>
-            <w:r>
-              <w:rPr>
-                <w:rFonts w:ascii="Arial" w:hAnsi="Arial" w:cs="Arial"/>
-                <w:sz w:val="20"/>
-                <w:szCs w:val="20"/>
-                <w:lang w:val="es-ES"/>
-              </w:rPr>
-              <w:t>El sistema cuenta la cantidad de LOC´S  totales por cada archivo</w:t>
-            </w:r>
-          </w:p>
-        </w:tc>
-        <w:tc>
-          <w:tcPr>
-            <w:tcW w:w="3033" w:type="dxa"/>
-          </w:tcPr>
-          <w:p>
-            <w:pPr>
-              <w:cnfStyle w:val="000000010000"/>
-              <w:rPr>
-                <w:rFonts w:ascii="Arial" w:hAnsi="Arial" w:cs="Arial"/>
-                <w:sz w:val="20"/>
-                <w:szCs w:val="20"/>
-                <w:lang w:val="es-ES"/>
-              </w:rPr>
-            </w:pPr>
+            <w:tcW w:w="1965" w:type="dxa"/>
+          </w:tcPr>
+          <w:p>
+            <w:pPr>
+              <w:cnfStyle w:val="000000010000" w:firstRow="0" w:lastRow="0" w:firstColumn="0" w:lastColumn="0" w:oddVBand="0" w:evenVBand="0" w:oddHBand="0" w:evenHBand="1" w:firstRowFirstColumn="0" w:firstRowLastColumn="0" w:lastRowFirstColumn="0" w:lastRowLastColumn="0"/>
+              <w:rPr>
+                <w:rFonts w:ascii="Arial" w:hAnsi="Arial" w:cs="Arial"/>
+                <w:sz w:val="20"/>
+                <w:szCs w:val="20"/>
+                <w:lang w:val="es-ES"/>
+              </w:rPr>
+            </w:pPr>
+            <w:r>
+              <w:rPr>
+                <w:rFonts w:ascii="Arial" w:hAnsi="Arial" w:cs="Arial"/>
+                <w:sz w:val="20"/>
+                <w:szCs w:val="20"/>
+                <w:lang w:val="es-ES"/>
+              </w:rPr>
+              <w:t>Generar número</w:t>
+            </w:r>
+          </w:p>
+        </w:tc>
+        <w:tc>
+          <w:tcPr>
+            <w:tcW w:w="3118" w:type="dxa"/>
+          </w:tcPr>
+          <w:p>
+            <w:pPr>
+              <w:cnfStyle w:val="000000010000" w:firstRow="0" w:lastRow="0" w:firstColumn="0" w:lastColumn="0" w:oddVBand="0" w:evenVBand="0" w:oddHBand="0" w:evenHBand="1" w:firstRowFirstColumn="0" w:firstRowLastColumn="0" w:lastRowFirstColumn="0" w:lastRowLastColumn="0"/>
+              <w:rPr>
+                <w:rFonts w:ascii="Arial" w:hAnsi="Arial" w:cs="Arial"/>
+                <w:sz w:val="20"/>
+                <w:szCs w:val="20"/>
+                <w:lang w:val="es-ES"/>
+              </w:rPr>
+            </w:pPr>
+            <w:r>
+              <w:rPr>
+                <w:rFonts w:ascii="Arial" w:hAnsi="Arial" w:cs="Arial"/>
+                <w:sz w:val="20"/>
+                <w:szCs w:val="20"/>
+                <w:lang w:val="es-ES"/>
+              </w:rPr>
+              <w:t>El sistema genera un numero de cambio del programa</w:t>
+            </w:r>
+          </w:p>
+        </w:tc>
+        <w:tc>
+          <w:tcPr>
+            <w:tcW w:w="4111" w:type="dxa"/>
+          </w:tcPr>
+          <w:p>
+            <w:pPr>
+              <w:cnfStyle w:val="000000010000" w:firstRow="0" w:lastRow="0" w:firstColumn="0" w:lastColumn="0" w:oddVBand="0" w:evenVBand="0" w:oddHBand="0" w:evenHBand="1" w:firstRowFirstColumn="0" w:firstRowLastColumn="0" w:lastRowFirstColumn="0" w:lastRowLastColumn="0"/>
+              <w:rPr>
+                <w:rFonts w:ascii="Arial" w:hAnsi="Arial" w:cs="Arial"/>
+                <w:sz w:val="20"/>
+                <w:szCs w:val="20"/>
+                <w:lang w:val="es-ES"/>
+              </w:rPr>
+            </w:pPr>
+            <w:r>
+              <w:rPr>
+                <w:rFonts w:ascii="Arial" w:hAnsi="Arial" w:cs="Arial"/>
+                <w:sz w:val="20"/>
+                <w:szCs w:val="20"/>
+                <w:lang w:val="es-CO"/>
+              </w:rPr>
+              <w:t>En caso de que no pueda ser  genero un número de cambio de programa, el sistema interrumpirá el flujo normal del programa y visualizara un mensaje de error</w:t>
+            </w:r>
           </w:p>
         </w:tc>
       </w:tr>
       <w:tr>
         <w:trPr>
-          <w:cnfStyle w:val="000000100000"/>
+          <w:cnfStyle w:val="000000100000" w:firstRow="0" w:lastRow="0" w:firstColumn="0" w:lastColumn="0" w:oddVBand="0" w:evenVBand="0" w:oddHBand="1" w:evenHBand="0" w:firstRowFirstColumn="0" w:firstRowLastColumn="0" w:lastRowFirstColumn="0" w:lastRowLastColumn="0"/>
         </w:trPr>
         <w:tc>
           <w:tcPr>
-            <w:cnfStyle w:val="001000000000"/>
-            <w:tcW w:w="675" w:type="dxa"/>
-          </w:tcPr>
-          <w:p>
-            <w:pPr>
+            <w:cnfStyle w:val="001000000000" w:firstRow="0" w:lastRow="0" w:firstColumn="1" w:lastColumn="0" w:oddVBand="0" w:evenVBand="0" w:oddHBand="0" w:evenHBand="0" w:firstRowFirstColumn="0" w:firstRowLastColumn="0" w:lastRowFirstColumn="0" w:lastRowLastColumn="0"/>
+            <w:tcW w:w="695" w:type="dxa"/>
+          </w:tcPr>
+          <w:p>
+            <w:pPr>
+              <w:jc w:val="center"/>
               <w:rPr>
                 <w:rFonts w:ascii="Arial" w:hAnsi="Arial" w:cs="Arial"/>
                 <w:b w:val="0"/>
@@ -2368,82 +2625,110 @@
         </w:tc>
         <w:tc>
           <w:tcPr>
-            <w:tcW w:w="2792" w:type="dxa"/>
-          </w:tcPr>
-          <w:p>
-            <w:pPr>
-              <w:cnfStyle w:val="000000100000"/>
-              <w:rPr>
-                <w:rFonts w:ascii="Arial" w:hAnsi="Arial" w:cs="Arial"/>
-                <w:sz w:val="20"/>
-                <w:szCs w:val="20"/>
-                <w:lang w:val="es-CO"/>
-              </w:rPr>
-            </w:pPr>
-            <w:r>
-              <w:rPr>
-                <w:rFonts w:ascii="Arial" w:hAnsi="Arial" w:cs="Arial"/>
-                <w:sz w:val="20"/>
-                <w:szCs w:val="20"/>
-                <w:lang w:val="es-CO"/>
-              </w:rPr>
-              <w:t>Indicar  LOC´S</w:t>
-            </w:r>
-          </w:p>
-        </w:tc>
-        <w:tc>
-          <w:tcPr>
-            <w:tcW w:w="3076" w:type="dxa"/>
-          </w:tcPr>
-          <w:p>
-            <w:pPr>
-              <w:cnfStyle w:val="000000100000"/>
-              <w:rPr>
-                <w:rFonts w:ascii="Arial" w:hAnsi="Arial" w:cs="Arial"/>
-                <w:sz w:val="20"/>
-                <w:szCs w:val="20"/>
-                <w:lang w:val="es-CO"/>
-              </w:rPr>
-            </w:pPr>
-            <w:r>
-              <w:rPr>
-                <w:rFonts w:ascii="Arial" w:hAnsi="Arial" w:cs="Arial"/>
-                <w:sz w:val="20"/>
-                <w:szCs w:val="20"/>
-                <w:lang w:val="es-CO"/>
-              </w:rPr>
-              <w:t>El sistema indica al usuario la cantidad total de LOC´S agregados y borrados</w:t>
-            </w:r>
-          </w:p>
-        </w:tc>
-        <w:tc>
-          <w:tcPr>
-            <w:tcW w:w="3033" w:type="dxa"/>
-          </w:tcPr>
-          <w:p>
-            <w:pPr>
-              <w:cnfStyle w:val="000000100000"/>
-              <w:rPr>
-                <w:rFonts w:ascii="Arial" w:hAnsi="Arial" w:cs="Arial"/>
-                <w:sz w:val="20"/>
-                <w:szCs w:val="20"/>
-                <w:lang w:val="es-CO"/>
-              </w:rPr>
-            </w:pPr>
+            <w:tcW w:w="1965" w:type="dxa"/>
+          </w:tcPr>
+          <w:p>
+            <w:pPr>
+              <w:cnfStyle w:val="000000100000" w:firstRow="0" w:lastRow="0" w:firstColumn="0" w:lastColumn="0" w:oddVBand="0" w:evenVBand="0" w:oddHBand="1" w:evenHBand="0" w:firstRowFirstColumn="0" w:firstRowLastColumn="0" w:lastRowFirstColumn="0" w:lastRowLastColumn="0"/>
+              <w:rPr>
+                <w:rFonts w:ascii="Arial" w:hAnsi="Arial" w:cs="Arial"/>
+                <w:sz w:val="20"/>
+                <w:szCs w:val="20"/>
+                <w:lang w:val="es-CO"/>
+              </w:rPr>
+            </w:pPr>
+            <w:r>
+              <w:rPr>
+                <w:rFonts w:ascii="Arial" w:hAnsi="Arial" w:cs="Arial"/>
+                <w:sz w:val="20"/>
+                <w:szCs w:val="20"/>
+                <w:lang w:val="es-CO"/>
+              </w:rPr>
+              <w:t>Agregar etiqueta</w:t>
+            </w:r>
+          </w:p>
+        </w:tc>
+        <w:tc>
+          <w:tcPr>
+            <w:tcW w:w="3118" w:type="dxa"/>
+          </w:tcPr>
+          <w:p>
+            <w:pPr>
+              <w:cnfStyle w:val="000000100000" w:firstRow="0" w:lastRow="0" w:firstColumn="0" w:lastColumn="0" w:oddVBand="0" w:evenVBand="0" w:oddHBand="1" w:evenHBand="0" w:firstRowFirstColumn="0" w:firstRowLastColumn="0" w:lastRowFirstColumn="0" w:lastRowLastColumn="0"/>
+              <w:rPr>
+                <w:rFonts w:ascii="Arial" w:hAnsi="Arial" w:cs="Arial"/>
+                <w:sz w:val="20"/>
+                <w:szCs w:val="20"/>
+                <w:lang w:val="es-CO"/>
+              </w:rPr>
+            </w:pPr>
+            <w:r>
+              <w:rPr>
+                <w:rFonts w:ascii="Arial" w:hAnsi="Arial" w:cs="Arial"/>
+                <w:sz w:val="20"/>
+                <w:szCs w:val="20"/>
+                <w:lang w:val="es-CO"/>
+              </w:rPr>
+              <w:t>El sistema agrega etiqueta de la línea borrada con el número de cambio generado por el sistema</w:t>
+            </w:r>
+          </w:p>
+        </w:tc>
+        <w:tc>
+          <w:tcPr>
+            <w:tcW w:w="4111" w:type="dxa"/>
+          </w:tcPr>
+          <w:p>
+            <w:pPr>
+              <w:cnfStyle w:val="000000100000" w:firstRow="0" w:lastRow="0" w:firstColumn="0" w:lastColumn="0" w:oddVBand="0" w:evenVBand="0" w:oddHBand="1" w:evenHBand="0" w:firstRowFirstColumn="0" w:firstRowLastColumn="0" w:lastRowFirstColumn="0" w:lastRowLastColumn="0"/>
+              <w:rPr>
+                <w:rFonts w:ascii="Arial" w:hAnsi="Arial" w:cs="Arial"/>
+                <w:sz w:val="20"/>
+                <w:szCs w:val="20"/>
+                <w:lang w:val="es-CO"/>
+              </w:rPr>
+            </w:pPr>
+            <w:r>
+              <w:rPr>
+                <w:rFonts w:ascii="Arial" w:hAnsi="Arial" w:cs="Arial"/>
+                <w:sz w:val="20"/>
+                <w:szCs w:val="20"/>
+                <w:lang w:val="es-CO"/>
+              </w:rPr>
+              <w:t xml:space="preserve">En caso de que no pueda ser  </w:t>
+            </w:r>
+            <w:r>
+              <w:rPr>
+                <w:rFonts w:ascii="Arial" w:hAnsi="Arial" w:cs="Arial"/>
+                <w:sz w:val="20"/>
+                <w:szCs w:val="20"/>
+                <w:lang w:val="es-CO"/>
+              </w:rPr>
+              <w:t>agrega etiqueta de la línea</w:t>
+            </w:r>
+            <w:r>
+              <w:rPr>
+                <w:rFonts w:ascii="Arial" w:hAnsi="Arial" w:cs="Arial"/>
+                <w:sz w:val="20"/>
+                <w:szCs w:val="20"/>
+                <w:lang w:val="es-CO"/>
+              </w:rPr>
+              <w:t xml:space="preserve"> correspondiente, el sistema interrumpirá el flujo normal del programa y visualizara un mensaje de error</w:t>
+            </w:r>
           </w:p>
         </w:tc>
       </w:tr>
       <w:tr>
         <w:trPr>
-          <w:cnfStyle w:val="000000010000"/>
+          <w:cnfStyle w:val="000000010000" w:firstRow="0" w:lastRow="0" w:firstColumn="0" w:lastColumn="0" w:oddVBand="0" w:evenVBand="0" w:oddHBand="0" w:evenHBand="1" w:firstRowFirstColumn="0" w:firstRowLastColumn="0" w:lastRowFirstColumn="0" w:lastRowLastColumn="0"/>
         </w:trPr>
         <w:tc>
           <w:tcPr>
-            <w:cnfStyle w:val="001000000000"/>
-            <w:tcW w:w="675" w:type="dxa"/>
-          </w:tcPr>
-          <w:p>
-            <w:pPr>
+            <w:cnfStyle w:val="001000000000" w:firstRow="0" w:lastRow="0" w:firstColumn="1" w:lastColumn="0" w:oddVBand="0" w:evenVBand="0" w:oddHBand="0" w:evenHBand="0" w:firstRowFirstColumn="0" w:firstRowLastColumn="0" w:lastRowFirstColumn="0" w:lastRowLastColumn="0"/>
+            <w:tcW w:w="695" w:type="dxa"/>
+          </w:tcPr>
+          <w:p>
+            <w:pPr>
+              <w:jc w:val="center"/>
               <w:rPr>
                 <w:rFonts w:ascii="Arial" w:hAnsi="Arial" w:cs="Arial"/>
                 <w:b w:val="0"/>
@@ -2466,82 +2751,92 @@
         </w:tc>
         <w:tc>
           <w:tcPr>
-            <w:tcW w:w="2792" w:type="dxa"/>
-          </w:tcPr>
-          <w:p>
-            <w:pPr>
-              <w:cnfStyle w:val="000000010000"/>
-              <w:rPr>
-                <w:rFonts w:ascii="Arial" w:hAnsi="Arial" w:cs="Arial"/>
-                <w:sz w:val="20"/>
-                <w:szCs w:val="20"/>
-                <w:lang w:val="es-ES"/>
-              </w:rPr>
-            </w:pPr>
-            <w:r>
-              <w:rPr>
-                <w:rFonts w:ascii="Arial" w:hAnsi="Arial" w:cs="Arial"/>
-                <w:sz w:val="20"/>
-                <w:szCs w:val="20"/>
-                <w:lang w:val="es-ES"/>
-              </w:rPr>
-              <w:t>Generar número</w:t>
-            </w:r>
-          </w:p>
-        </w:tc>
-        <w:tc>
-          <w:tcPr>
-            <w:tcW w:w="3076" w:type="dxa"/>
-          </w:tcPr>
-          <w:p>
-            <w:pPr>
-              <w:cnfStyle w:val="000000010000"/>
-              <w:rPr>
-                <w:rFonts w:ascii="Arial" w:hAnsi="Arial" w:cs="Arial"/>
-                <w:sz w:val="20"/>
-                <w:szCs w:val="20"/>
-                <w:lang w:val="es-ES"/>
-              </w:rPr>
-            </w:pPr>
-            <w:r>
-              <w:rPr>
-                <w:rFonts w:ascii="Arial" w:hAnsi="Arial" w:cs="Arial"/>
-                <w:sz w:val="20"/>
-                <w:szCs w:val="20"/>
-                <w:lang w:val="es-ES"/>
-              </w:rPr>
-              <w:t>El sistema genera un numero de cambio del programa</w:t>
-            </w:r>
-          </w:p>
-        </w:tc>
-        <w:tc>
-          <w:tcPr>
-            <w:tcW w:w="3033" w:type="dxa"/>
-          </w:tcPr>
-          <w:p>
-            <w:pPr>
-              <w:cnfStyle w:val="000000010000"/>
-              <w:rPr>
-                <w:rFonts w:ascii="Arial" w:hAnsi="Arial" w:cs="Arial"/>
-                <w:sz w:val="20"/>
-                <w:szCs w:val="20"/>
-                <w:lang w:val="es-ES"/>
-              </w:rPr>
-            </w:pPr>
+            <w:tcW w:w="1965" w:type="dxa"/>
+          </w:tcPr>
+          <w:p>
+            <w:pPr>
+              <w:cnfStyle w:val="000000010000" w:firstRow="0" w:lastRow="0" w:firstColumn="0" w:lastColumn="0" w:oddVBand="0" w:evenVBand="0" w:oddHBand="0" w:evenHBand="1" w:firstRowFirstColumn="0" w:firstRowLastColumn="0" w:lastRowFirstColumn="0" w:lastRowLastColumn="0"/>
+              <w:rPr>
+                <w:rFonts w:ascii="Arial" w:hAnsi="Arial" w:cs="Arial"/>
+                <w:sz w:val="20"/>
+                <w:szCs w:val="20"/>
+                <w:lang w:val="es-MX"/>
+              </w:rPr>
+            </w:pPr>
+            <w:r>
+              <w:rPr>
+                <w:rFonts w:ascii="Arial" w:hAnsi="Arial" w:cs="Arial"/>
+                <w:sz w:val="20"/>
+                <w:szCs w:val="20"/>
+                <w:lang w:val="es-MX"/>
+              </w:rPr>
+              <w:t>Adiciona el numero del cambio</w:t>
+            </w:r>
+          </w:p>
+        </w:tc>
+        <w:tc>
+          <w:tcPr>
+            <w:tcW w:w="3118" w:type="dxa"/>
+          </w:tcPr>
+          <w:p>
+            <w:pPr>
+              <w:cnfStyle w:val="000000010000" w:firstRow="0" w:lastRow="0" w:firstColumn="0" w:lastColumn="0" w:oddVBand="0" w:evenVBand="0" w:oddHBand="0" w:evenHBand="1" w:firstRowFirstColumn="0" w:firstRowLastColumn="0" w:lastRowFirstColumn="0" w:lastRowLastColumn="0"/>
+              <w:rPr>
+                <w:rFonts w:ascii="Arial" w:hAnsi="Arial" w:cs="Arial"/>
+                <w:sz w:val="20"/>
+                <w:szCs w:val="20"/>
+                <w:lang w:val="es-ES"/>
+              </w:rPr>
+            </w:pPr>
+            <w:r>
+              <w:rPr>
+                <w:rFonts w:ascii="Arial" w:hAnsi="Arial" w:cs="Arial"/>
+                <w:sz w:val="20"/>
+                <w:szCs w:val="20"/>
+                <w:lang w:val="es-ES"/>
+              </w:rPr>
+              <w:t>El número de cambio fue adicionado en el comentario de la cabecera del programa</w:t>
+            </w:r>
+          </w:p>
+        </w:tc>
+        <w:tc>
+          <w:tcPr>
+            <w:tcW w:w="4111" w:type="dxa"/>
+          </w:tcPr>
+          <w:p>
+            <w:pPr>
+              <w:cnfStyle w:val="000000010000" w:firstRow="0" w:lastRow="0" w:firstColumn="0" w:lastColumn="0" w:oddVBand="0" w:evenVBand="0" w:oddHBand="0" w:evenHBand="1" w:firstRowFirstColumn="0" w:firstRowLastColumn="0" w:lastRowFirstColumn="0" w:lastRowLastColumn="0"/>
+              <w:rPr>
+                <w:rFonts w:ascii="Arial" w:hAnsi="Arial" w:cs="Arial"/>
+                <w:sz w:val="20"/>
+                <w:szCs w:val="20"/>
+                <w:lang w:val="es-ES"/>
+              </w:rPr>
+            </w:pPr>
+            <w:r>
+              <w:rPr>
+                <w:rFonts w:ascii="Arial" w:hAnsi="Arial" w:cs="Arial"/>
+                <w:sz w:val="20"/>
+                <w:szCs w:val="20"/>
+                <w:lang w:val="es-ES"/>
+              </w:rPr>
+              <w:t>El número debe estar adicionado en el comentario de la cabecera del programa.</w:t>
+            </w:r>
           </w:p>
         </w:tc>
       </w:tr>
       <w:tr>
         <w:trPr>
-          <w:cnfStyle w:val="000000100000"/>
+          <w:cnfStyle w:val="000000100000" w:firstRow="0" w:lastRow="0" w:firstColumn="0" w:lastColumn="0" w:oddVBand="0" w:evenVBand="0" w:oddHBand="1" w:evenHBand="0" w:firstRowFirstColumn="0" w:firstRowLastColumn="0" w:lastRowFirstColumn="0" w:lastRowLastColumn="0"/>
         </w:trPr>
         <w:tc>
           <w:tcPr>
-            <w:cnfStyle w:val="001000000000"/>
-            <w:tcW w:w="675" w:type="dxa"/>
-          </w:tcPr>
-          <w:p>
-            <w:pPr>
+            <w:cnfStyle w:val="001000000000" w:firstRow="0" w:lastRow="0" w:firstColumn="1" w:lastColumn="0" w:oddVBand="0" w:evenVBand="0" w:oddHBand="0" w:evenHBand="0" w:firstRowFirstColumn="0" w:firstRowLastColumn="0" w:lastRowFirstColumn="0" w:lastRowLastColumn="0"/>
+            <w:tcW w:w="695" w:type="dxa"/>
+          </w:tcPr>
+          <w:p>
+            <w:pPr>
+              <w:jc w:val="center"/>
               <w:rPr>
                 <w:rFonts w:ascii="Arial" w:hAnsi="Arial" w:cs="Arial"/>
                 <w:b w:val="0"/>
@@ -2564,82 +2859,123 @@
         </w:tc>
         <w:tc>
           <w:tcPr>
-            <w:tcW w:w="2792" w:type="dxa"/>
-          </w:tcPr>
-          <w:p>
-            <w:pPr>
-              <w:cnfStyle w:val="000000100000"/>
-              <w:rPr>
-                <w:rFonts w:ascii="Arial" w:hAnsi="Arial" w:cs="Arial"/>
-                <w:sz w:val="20"/>
-                <w:szCs w:val="20"/>
-                <w:lang w:val="es-CO"/>
-              </w:rPr>
-            </w:pPr>
-            <w:r>
-              <w:rPr>
-                <w:rFonts w:ascii="Arial" w:hAnsi="Arial" w:cs="Arial"/>
-                <w:sz w:val="20"/>
-                <w:szCs w:val="20"/>
-                <w:lang w:val="es-CO"/>
-              </w:rPr>
-              <w:t>Agregar etiqueta</w:t>
-            </w:r>
-          </w:p>
-        </w:tc>
-        <w:tc>
-          <w:tcPr>
-            <w:tcW w:w="3076" w:type="dxa"/>
-          </w:tcPr>
-          <w:p>
-            <w:pPr>
-              <w:cnfStyle w:val="000000100000"/>
-              <w:rPr>
-                <w:rFonts w:ascii="Arial" w:hAnsi="Arial" w:cs="Arial"/>
-                <w:sz w:val="20"/>
-                <w:szCs w:val="20"/>
-                <w:lang w:val="es-CO"/>
-              </w:rPr>
-            </w:pPr>
-            <w:r>
-              <w:rPr>
-                <w:rFonts w:ascii="Arial" w:hAnsi="Arial" w:cs="Arial"/>
-                <w:sz w:val="20"/>
-                <w:szCs w:val="20"/>
-                <w:lang w:val="es-CO"/>
-              </w:rPr>
-              <w:t>El sistema agrega etiqueta de la línea borrada con el número de cambio generado por el sistema</w:t>
-            </w:r>
-          </w:p>
-        </w:tc>
-        <w:tc>
-          <w:tcPr>
-            <w:tcW w:w="3033" w:type="dxa"/>
-          </w:tcPr>
-          <w:p>
-            <w:pPr>
-              <w:cnfStyle w:val="000000100000"/>
-              <w:rPr>
-                <w:rFonts w:ascii="Arial" w:hAnsi="Arial" w:cs="Arial"/>
-                <w:sz w:val="20"/>
-                <w:szCs w:val="20"/>
-                <w:lang w:val="es-CO"/>
-              </w:rPr>
-            </w:pPr>
+            <w:tcW w:w="1965" w:type="dxa"/>
+          </w:tcPr>
+          <w:p>
+            <w:pPr>
+              <w:cnfStyle w:val="000000100000" w:firstRow="0" w:lastRow="0" w:firstColumn="0" w:lastColumn="0" w:oddVBand="0" w:evenVBand="0" w:oddHBand="1" w:evenHBand="0" w:firstRowFirstColumn="0" w:firstRowLastColumn="0" w:lastRowFirstColumn="0" w:lastRowLastColumn="0"/>
+              <w:rPr>
+                <w:rFonts w:ascii="Arial" w:hAnsi="Arial" w:cs="Arial"/>
+                <w:sz w:val="20"/>
+                <w:szCs w:val="20"/>
+                <w:lang w:val="es-MX"/>
+              </w:rPr>
+            </w:pPr>
+            <w:r>
+              <w:rPr>
+                <w:rFonts w:ascii="Arial" w:hAnsi="Arial" w:cs="Arial"/>
+                <w:sz w:val="20"/>
+                <w:szCs w:val="20"/>
+                <w:lang w:val="es-ES"/>
+              </w:rPr>
+              <w:t>A</w:t>
+            </w:r>
+            <w:proofErr w:type="spellStart"/>
+            <w:r>
+              <w:rPr>
+                <w:rFonts w:ascii="Arial" w:hAnsi="Arial" w:cs="Arial"/>
+                <w:sz w:val="20"/>
+                <w:szCs w:val="20"/>
+                <w:lang w:val="es-MX"/>
+              </w:rPr>
+              <w:t>dicio</w:t>
+            </w:r>
+            <w:bookmarkStart w:id="0" w:name="_GoBack"/>
+            <w:bookmarkEnd w:id="0"/>
+            <w:r>
+              <w:rPr>
+                <w:rFonts w:ascii="Arial" w:hAnsi="Arial" w:cs="Arial"/>
+                <w:sz w:val="20"/>
+                <w:szCs w:val="20"/>
+                <w:lang w:val="es-MX"/>
+              </w:rPr>
+              <w:t>na</w:t>
+            </w:r>
+            <w:proofErr w:type="spellEnd"/>
+            <w:r>
+              <w:rPr>
+                <w:rFonts w:ascii="Arial" w:hAnsi="Arial" w:cs="Arial"/>
+                <w:sz w:val="20"/>
+                <w:szCs w:val="20"/>
+                <w:lang w:val="es-MX"/>
+              </w:rPr>
+              <w:t xml:space="preserve"> la fecha del cambio</w:t>
+            </w:r>
+          </w:p>
+        </w:tc>
+        <w:tc>
+          <w:tcPr>
+            <w:tcW w:w="3118" w:type="dxa"/>
+          </w:tcPr>
+          <w:p>
+            <w:pPr>
+              <w:cnfStyle w:val="000000100000" w:firstRow="0" w:lastRow="0" w:firstColumn="0" w:lastColumn="0" w:oddVBand="0" w:evenVBand="0" w:oddHBand="1" w:evenHBand="0" w:firstRowFirstColumn="0" w:firstRowLastColumn="0" w:lastRowFirstColumn="0" w:lastRowLastColumn="0"/>
+              <w:rPr>
+                <w:rFonts w:ascii="Arial" w:hAnsi="Arial" w:cs="Arial"/>
+                <w:sz w:val="20"/>
+                <w:szCs w:val="20"/>
+                <w:lang w:val="es-MX"/>
+              </w:rPr>
+            </w:pPr>
+            <w:r>
+              <w:rPr>
+                <w:rFonts w:ascii="Arial" w:hAnsi="Arial" w:cs="Arial"/>
+                <w:sz w:val="20"/>
+                <w:szCs w:val="20"/>
+                <w:lang w:val="es-ES"/>
+              </w:rPr>
+              <w:t>La fecha de cambio fue adicionado en el comentario de la cabecera del programa</w:t>
+            </w:r>
+          </w:p>
+        </w:tc>
+        <w:tc>
+          <w:tcPr>
+            <w:tcW w:w="4111" w:type="dxa"/>
+          </w:tcPr>
+          <w:p>
+            <w:pPr>
+              <w:cnfStyle w:val="000000100000" w:firstRow="0" w:lastRow="0" w:firstColumn="0" w:lastColumn="0" w:oddVBand="0" w:evenVBand="0" w:oddHBand="1" w:evenHBand="0" w:firstRowFirstColumn="0" w:firstRowLastColumn="0" w:lastRowFirstColumn="0" w:lastRowLastColumn="0"/>
+              <w:rPr>
+                <w:rFonts w:ascii="Arial" w:hAnsi="Arial" w:cs="Arial"/>
+                <w:sz w:val="20"/>
+                <w:szCs w:val="20"/>
+                <w:lang w:val="es-ES"/>
+              </w:rPr>
+            </w:pPr>
+            <w:r>
+              <w:rPr>
+                <w:rFonts w:ascii="Arial" w:hAnsi="Arial" w:cs="Arial"/>
+                <w:sz w:val="20"/>
+                <w:szCs w:val="20"/>
+                <w:lang w:val="es-ES"/>
+              </w:rPr>
+              <w:t>La fecha debe estar adicionada en el comentario de la cabecera del programa.</w:t>
+            </w:r>
           </w:p>
         </w:tc>
       </w:tr>
       <w:tr>
         <w:trPr>
-          <w:cnfStyle w:val="000000010000"/>
+          <w:cnfStyle w:val="000000010000" w:firstRow="0" w:lastRow="0" w:firstColumn="0" w:lastColumn="0" w:oddVBand="0" w:evenVBand="0" w:oddHBand="0" w:evenHBand="1" w:firstRowFirstColumn="0" w:firstRowLastColumn="0" w:lastRowFirstColumn="0" w:lastRowLastColumn="0"/>
         </w:trPr>
         <w:tc>
           <w:tcPr>
-            <w:cnfStyle w:val="001000000000"/>
-            <w:tcW w:w="675" w:type="dxa"/>
-          </w:tcPr>
-          <w:p>
-            <w:pPr>
+            <w:cnfStyle w:val="001000000000" w:firstRow="0" w:lastRow="0" w:firstColumn="1" w:lastColumn="0" w:oddVBand="0" w:evenVBand="0" w:oddHBand="0" w:evenHBand="0" w:firstRowFirstColumn="0" w:firstRowLastColumn="0" w:lastRowFirstColumn="0" w:lastRowLastColumn="0"/>
+            <w:tcW w:w="695" w:type="dxa"/>
+          </w:tcPr>
+          <w:p>
+            <w:pPr>
+              <w:jc w:val="center"/>
               <w:rPr>
                 <w:rFonts w:ascii="Arial" w:hAnsi="Arial" w:cs="Arial"/>
                 <w:b w:val="0"/>
@@ -2662,11 +2998,11 @@
         </w:tc>
         <w:tc>
           <w:tcPr>
-            <w:tcW w:w="2792" w:type="dxa"/>
-          </w:tcPr>
-          <w:p>
-            <w:pPr>
-              <w:cnfStyle w:val="000000010000"/>
+            <w:tcW w:w="1965" w:type="dxa"/>
+          </w:tcPr>
+          <w:p>
+            <w:pPr>
+              <w:cnfStyle w:val="000000010000" w:firstRow="0" w:lastRow="0" w:firstColumn="0" w:lastColumn="0" w:oddVBand="0" w:evenVBand="0" w:oddHBand="0" w:evenHBand="1" w:firstRowFirstColumn="0" w:firstRowLastColumn="0" w:lastRowFirstColumn="0" w:lastRowLastColumn="0"/>
               <w:rPr>
                 <w:rFonts w:ascii="Arial" w:hAnsi="Arial" w:cs="Arial"/>
                 <w:sz w:val="20"/>
@@ -2681,93 +3017,73 @@
                 <w:szCs w:val="20"/>
                 <w:lang w:val="es-MX"/>
               </w:rPr>
-              <w:t>Adiciona el numero del cambio</w:t>
-            </w:r>
-          </w:p>
-        </w:tc>
-        <w:tc>
-          <w:tcPr>
-            <w:tcW w:w="3076" w:type="dxa"/>
-          </w:tcPr>
-          <w:p>
-            <w:pPr>
-              <w:cnfStyle w:val="000000010000"/>
-              <w:rPr>
-                <w:rFonts w:ascii="Arial" w:hAnsi="Arial" w:cs="Arial"/>
-                <w:sz w:val="20"/>
-                <w:szCs w:val="20"/>
-                <w:lang w:val="es-ES"/>
-              </w:rPr>
-            </w:pPr>
-            <w:r>
-              <w:rPr>
-                <w:rFonts w:ascii="Arial" w:hAnsi="Arial" w:cs="Arial"/>
-                <w:sz w:val="20"/>
-                <w:szCs w:val="20"/>
-                <w:lang w:val="es-ES"/>
-              </w:rPr>
-              <w:t xml:space="preserve">El número de cambio fue adicionado en el comentario de </w:t>
-            </w:r>
-            <w:r>
-              <w:rPr>
-                <w:rFonts w:ascii="Arial" w:hAnsi="Arial" w:cs="Arial"/>
-                <w:sz w:val="20"/>
-                <w:szCs w:val="20"/>
-                <w:lang w:val="es-ES"/>
-              </w:rPr>
-              <w:lastRenderedPageBreak/>
-              <w:t>la cabecera del programa</w:t>
-            </w:r>
-          </w:p>
-        </w:tc>
-        <w:tc>
-          <w:tcPr>
-            <w:tcW w:w="3033" w:type="dxa"/>
-          </w:tcPr>
-          <w:p>
-            <w:pPr>
-              <w:cnfStyle w:val="000000010000"/>
-              <w:rPr>
-                <w:rFonts w:ascii="Arial" w:hAnsi="Arial" w:cs="Arial"/>
-                <w:sz w:val="20"/>
-                <w:szCs w:val="20"/>
-                <w:lang w:val="es-ES"/>
-              </w:rPr>
-            </w:pPr>
-            <w:r>
-              <w:rPr>
-                <w:rFonts w:ascii="Arial" w:hAnsi="Arial" w:cs="Arial"/>
-                <w:sz w:val="20"/>
-                <w:szCs w:val="20"/>
-                <w:lang w:val="es-ES"/>
-              </w:rPr>
-              <w:lastRenderedPageBreak/>
-              <w:t xml:space="preserve">El número debe estar adicionado en el comentario de </w:t>
-            </w:r>
-            <w:r>
-              <w:rPr>
-                <w:rFonts w:ascii="Arial" w:hAnsi="Arial" w:cs="Arial"/>
-                <w:sz w:val="20"/>
-                <w:szCs w:val="20"/>
-                <w:lang w:val="es-ES"/>
-              </w:rPr>
-              <w:lastRenderedPageBreak/>
-              <w:t>la cabecera del programa.</w:t>
+              <w:t>Adiciona la persona que realizo el cambio</w:t>
+            </w:r>
+          </w:p>
+        </w:tc>
+        <w:tc>
+          <w:tcPr>
+            <w:tcW w:w="3118" w:type="dxa"/>
+          </w:tcPr>
+          <w:p>
+            <w:pPr>
+              <w:cnfStyle w:val="000000010000" w:firstRow="0" w:lastRow="0" w:firstColumn="0" w:lastColumn="0" w:oddVBand="0" w:evenVBand="0" w:oddHBand="0" w:evenHBand="1" w:firstRowFirstColumn="0" w:firstRowLastColumn="0" w:lastRowFirstColumn="0" w:lastRowLastColumn="0"/>
+              <w:rPr>
+                <w:rFonts w:ascii="Arial" w:hAnsi="Arial" w:cs="Arial"/>
+                <w:sz w:val="20"/>
+                <w:szCs w:val="20"/>
+                <w:lang w:val="es-MX"/>
+              </w:rPr>
+            </w:pPr>
+            <w:r>
+              <w:rPr>
+                <w:rFonts w:ascii="Arial" w:hAnsi="Arial" w:cs="Arial"/>
+                <w:sz w:val="20"/>
+                <w:szCs w:val="20"/>
+                <w:lang w:val="es-ES"/>
+              </w:rPr>
+              <w:t>La persona que realizó el cambio fue adicionada en el comentario de la cabecera del programa</w:t>
+            </w:r>
+          </w:p>
+        </w:tc>
+        <w:tc>
+          <w:tcPr>
+            <w:tcW w:w="4111" w:type="dxa"/>
+          </w:tcPr>
+          <w:p>
+            <w:pPr>
+              <w:cnfStyle w:val="000000010000" w:firstRow="0" w:lastRow="0" w:firstColumn="0" w:lastColumn="0" w:oddVBand="0" w:evenVBand="0" w:oddHBand="0" w:evenHBand="1" w:firstRowFirstColumn="0" w:firstRowLastColumn="0" w:lastRowFirstColumn="0" w:lastRowLastColumn="0"/>
+              <w:rPr>
+                <w:rFonts w:ascii="Arial" w:hAnsi="Arial" w:cs="Arial"/>
+                <w:sz w:val="20"/>
+                <w:szCs w:val="20"/>
+                <w:lang w:val="es-ES"/>
+              </w:rPr>
+            </w:pPr>
+            <w:r>
+              <w:rPr>
+                <w:rFonts w:ascii="Arial" w:hAnsi="Arial" w:cs="Arial"/>
+                <w:sz w:val="20"/>
+                <w:szCs w:val="20"/>
+                <w:lang w:val="es-ES"/>
+              </w:rPr>
+              <w:t>La persona que realizó el cambio debe estar adicionada en el comentario de la cabecera del programa.</w:t>
             </w:r>
           </w:p>
         </w:tc>
       </w:tr>
       <w:tr>
         <w:trPr>
-          <w:cnfStyle w:val="000000100000"/>
+          <w:cnfStyle w:val="000000100000" w:firstRow="0" w:lastRow="0" w:firstColumn="0" w:lastColumn="0" w:oddVBand="0" w:evenVBand="0" w:oddHBand="1" w:evenHBand="0" w:firstRowFirstColumn="0" w:firstRowLastColumn="0" w:lastRowFirstColumn="0" w:lastRowLastColumn="0"/>
         </w:trPr>
         <w:tc>
           <w:tcPr>
-            <w:cnfStyle w:val="001000000000"/>
-            <w:tcW w:w="675" w:type="dxa"/>
-          </w:tcPr>
-          <w:p>
-            <w:pPr>
+            <w:cnfStyle w:val="001000000000" w:firstRow="0" w:lastRow="0" w:firstColumn="1" w:lastColumn="0" w:oddVBand="0" w:evenVBand="0" w:oddHBand="0" w:evenHBand="0" w:firstRowFirstColumn="0" w:firstRowLastColumn="0" w:lastRowFirstColumn="0" w:lastRowLastColumn="0"/>
+            <w:tcW w:w="695" w:type="dxa"/>
+          </w:tcPr>
+          <w:p>
+            <w:pPr>
+              <w:jc w:val="center"/>
               <w:rPr>
                 <w:rFonts w:ascii="Arial" w:hAnsi="Arial" w:cs="Arial"/>
                 <w:b w:val="0"/>
@@ -2784,18 +3100,17 @@
                 <w:szCs w:val="20"/>
                 <w:lang w:val="es-ES"/>
               </w:rPr>
-              <w:lastRenderedPageBreak/>
               <w:t>19</w:t>
             </w:r>
           </w:p>
         </w:tc>
         <w:tc>
           <w:tcPr>
-            <w:tcW w:w="2792" w:type="dxa"/>
-          </w:tcPr>
-          <w:p>
-            <w:pPr>
-              <w:cnfStyle w:val="000000100000"/>
+            <w:tcW w:w="1965" w:type="dxa"/>
+          </w:tcPr>
+          <w:p>
+            <w:pPr>
+              <w:cnfStyle w:val="000000100000" w:firstRow="0" w:lastRow="0" w:firstColumn="0" w:lastColumn="0" w:oddVBand="0" w:evenVBand="0" w:oddHBand="1" w:evenHBand="0" w:firstRowFirstColumn="0" w:firstRowLastColumn="0" w:lastRowFirstColumn="0" w:lastRowLastColumn="0"/>
               <w:rPr>
                 <w:rFonts w:ascii="Arial" w:hAnsi="Arial" w:cs="Arial"/>
                 <w:sz w:val="20"/>
@@ -2808,94 +3123,75 @@
                 <w:rFonts w:ascii="Arial" w:hAnsi="Arial" w:cs="Arial"/>
                 <w:sz w:val="20"/>
                 <w:szCs w:val="20"/>
-                <w:lang w:val="es-ES"/>
-              </w:rPr>
-              <w:t>A</w:t>
-            </w:r>
-            <w:proofErr w:type="spellStart"/>
-            <w:r>
-              <w:rPr>
-                <w:rFonts w:ascii="Arial" w:hAnsi="Arial" w:cs="Arial"/>
-                <w:sz w:val="20"/>
-                <w:szCs w:val="20"/>
                 <w:lang w:val="es-MX"/>
               </w:rPr>
-              <w:t>diciona</w:t>
-            </w:r>
-            <w:proofErr w:type="spellEnd"/>
-            <w:r>
+              <w:t>Adiciona el por qué se realizó el cambio</w:t>
+            </w:r>
+          </w:p>
+        </w:tc>
+        <w:tc>
+          <w:tcPr>
+            <w:tcW w:w="3118" w:type="dxa"/>
+          </w:tcPr>
+          <w:p>
+            <w:pPr>
+              <w:cnfStyle w:val="000000100000" w:firstRow="0" w:lastRow="0" w:firstColumn="0" w:lastColumn="0" w:oddVBand="0" w:evenVBand="0" w:oddHBand="1" w:evenHBand="0" w:firstRowFirstColumn="0" w:firstRowLastColumn="0" w:lastRowFirstColumn="0" w:lastRowLastColumn="0"/>
               <w:rPr>
                 <w:rFonts w:ascii="Arial" w:hAnsi="Arial" w:cs="Arial"/>
                 <w:sz w:val="20"/>
                 <w:szCs w:val="20"/>
                 <w:lang w:val="es-MX"/>
               </w:rPr>
-              <w:t xml:space="preserve"> la fecha del cambio</w:t>
-            </w:r>
-          </w:p>
-        </w:tc>
-        <w:tc>
-          <w:tcPr>
-            <w:tcW w:w="3076" w:type="dxa"/>
-          </w:tcPr>
-          <w:p>
-            <w:pPr>
-              <w:cnfStyle w:val="000000100000"/>
-              <w:rPr>
-                <w:rFonts w:ascii="Arial" w:hAnsi="Arial" w:cs="Arial"/>
-                <w:sz w:val="20"/>
-                <w:szCs w:val="20"/>
-                <w:lang w:val="es-MX"/>
-              </w:rPr>
-            </w:pPr>
-            <w:r>
-              <w:rPr>
-                <w:rFonts w:ascii="Arial" w:hAnsi="Arial" w:cs="Arial"/>
-                <w:sz w:val="20"/>
-                <w:szCs w:val="20"/>
-                <w:lang w:val="es-ES"/>
-              </w:rPr>
-              <w:t>La fecha de cambio fue adicionado en el comentario de la cabecera del programa</w:t>
-            </w:r>
-          </w:p>
-        </w:tc>
-        <w:tc>
-          <w:tcPr>
-            <w:tcW w:w="3033" w:type="dxa"/>
-          </w:tcPr>
-          <w:p>
-            <w:pPr>
-              <w:cnfStyle w:val="000000100000"/>
-              <w:rPr>
-                <w:rFonts w:ascii="Arial" w:hAnsi="Arial" w:cs="Arial"/>
-                <w:sz w:val="20"/>
-                <w:szCs w:val="20"/>
-                <w:lang w:val="es-ES"/>
-              </w:rPr>
-            </w:pPr>
-            <w:r>
-              <w:rPr>
-                <w:rFonts w:ascii="Arial" w:hAnsi="Arial" w:cs="Arial"/>
-                <w:sz w:val="20"/>
-                <w:szCs w:val="20"/>
-                <w:lang w:val="es-ES"/>
-              </w:rPr>
-              <w:t>La fecha debe estar adicionada en el comentario de la cabecera del programa.</w:t>
+            </w:pPr>
+            <w:r>
+              <w:rPr>
+                <w:rFonts w:ascii="Arial" w:hAnsi="Arial" w:cs="Arial"/>
+                <w:sz w:val="20"/>
+                <w:szCs w:val="20"/>
+                <w:lang w:val="es-ES"/>
+              </w:rPr>
+              <w:t>El por qué se realizó el cambio fue adicionado en el comentario de la cabecera del programa</w:t>
+            </w:r>
+          </w:p>
+        </w:tc>
+        <w:tc>
+          <w:tcPr>
+            <w:tcW w:w="4111" w:type="dxa"/>
+          </w:tcPr>
+          <w:p>
+            <w:pPr>
+              <w:cnfStyle w:val="000000100000" w:firstRow="0" w:lastRow="0" w:firstColumn="0" w:lastColumn="0" w:oddVBand="0" w:evenVBand="0" w:oddHBand="1" w:evenHBand="0" w:firstRowFirstColumn="0" w:firstRowLastColumn="0" w:lastRowFirstColumn="0" w:lastRowLastColumn="0"/>
+              <w:rPr>
+                <w:rFonts w:ascii="Arial" w:hAnsi="Arial" w:cs="Arial"/>
+                <w:sz w:val="20"/>
+                <w:szCs w:val="20"/>
+                <w:lang w:val="es-ES"/>
+              </w:rPr>
+            </w:pPr>
+            <w:r>
+              <w:rPr>
+                <w:rFonts w:ascii="Arial" w:hAnsi="Arial" w:cs="Arial"/>
+                <w:sz w:val="20"/>
+                <w:szCs w:val="20"/>
+                <w:lang w:val="es-ES"/>
+              </w:rPr>
+              <w:t>El por qué se realizó el cambio debe estar adicionado en el comentario de la cabecera del programa.</w:t>
             </w:r>
           </w:p>
         </w:tc>
       </w:tr>
       <w:tr>
         <w:trPr>
-          <w:cnfStyle w:val="000000010000"/>
+          <w:cnfStyle w:val="000000010000" w:firstRow="0" w:lastRow="0" w:firstColumn="0" w:lastColumn="0" w:oddVBand="0" w:evenVBand="0" w:oddHBand="0" w:evenHBand="1" w:firstRowFirstColumn="0" w:firstRowLastColumn="0" w:lastRowFirstColumn="0" w:lastRowLastColumn="0"/>
         </w:trPr>
         <w:tc>
           <w:tcPr>
-            <w:cnfStyle w:val="001000000000"/>
-            <w:tcW w:w="675" w:type="dxa"/>
-          </w:tcPr>
-          <w:p>
-            <w:pPr>
+            <w:cnfStyle w:val="001000000000" w:firstRow="0" w:lastRow="0" w:firstColumn="1" w:lastColumn="0" w:oddVBand="0" w:evenVBand="0" w:oddHBand="0" w:evenHBand="0" w:firstRowFirstColumn="0" w:firstRowLastColumn="0" w:lastRowFirstColumn="0" w:lastRowLastColumn="0"/>
+            <w:tcW w:w="695" w:type="dxa"/>
+          </w:tcPr>
+          <w:p>
+            <w:pPr>
+              <w:jc w:val="center"/>
               <w:rPr>
                 <w:rFonts w:ascii="Arial" w:hAnsi="Arial" w:cs="Arial"/>
                 <w:b w:val="0"/>
@@ -2918,11 +3214,11 @@
         </w:tc>
         <w:tc>
           <w:tcPr>
-            <w:tcW w:w="2792" w:type="dxa"/>
-          </w:tcPr>
-          <w:p>
-            <w:pPr>
-              <w:cnfStyle w:val="000000010000"/>
+            <w:tcW w:w="1965" w:type="dxa"/>
+          </w:tcPr>
+          <w:p>
+            <w:pPr>
+              <w:cnfStyle w:val="000000010000" w:firstRow="0" w:lastRow="0" w:firstColumn="0" w:lastColumn="0" w:oddVBand="0" w:evenVBand="0" w:oddHBand="0" w:evenHBand="1" w:firstRowFirstColumn="0" w:firstRowLastColumn="0" w:lastRowFirstColumn="0" w:lastRowLastColumn="0"/>
               <w:rPr>
                 <w:rFonts w:ascii="Arial" w:hAnsi="Arial" w:cs="Arial"/>
                 <w:sz w:val="20"/>
@@ -2937,72 +3233,73 @@
                 <w:szCs w:val="20"/>
                 <w:lang w:val="es-MX"/>
               </w:rPr>
-              <w:t>Adiciona la persona que realizo el cambio</w:t>
-            </w:r>
-          </w:p>
-        </w:tc>
-        <w:tc>
-          <w:tcPr>
-            <w:tcW w:w="3076" w:type="dxa"/>
-          </w:tcPr>
-          <w:p>
-            <w:pPr>
-              <w:cnfStyle w:val="000000010000"/>
-              <w:rPr>
-                <w:rFonts w:ascii="Arial" w:hAnsi="Arial" w:cs="Arial"/>
-                <w:sz w:val="20"/>
-                <w:szCs w:val="20"/>
-                <w:lang w:val="es-MX"/>
-              </w:rPr>
-            </w:pPr>
-            <w:r>
-              <w:rPr>
-                <w:rFonts w:ascii="Arial" w:hAnsi="Arial" w:cs="Arial"/>
-                <w:sz w:val="20"/>
-                <w:szCs w:val="20"/>
-                <w:lang w:val="es-ES"/>
-              </w:rPr>
-              <w:t>La persona que realizó el cambio fue adicionada en el comentario de la cabecera del programa</w:t>
-            </w:r>
-          </w:p>
-        </w:tc>
-        <w:tc>
-          <w:tcPr>
-            <w:tcW w:w="3033" w:type="dxa"/>
-          </w:tcPr>
-          <w:p>
-            <w:pPr>
-              <w:cnfStyle w:val="000000010000"/>
-              <w:rPr>
-                <w:rFonts w:ascii="Arial" w:hAnsi="Arial" w:cs="Arial"/>
-                <w:sz w:val="20"/>
-                <w:szCs w:val="20"/>
-                <w:lang w:val="es-ES"/>
-              </w:rPr>
-            </w:pPr>
-            <w:r>
-              <w:rPr>
-                <w:rFonts w:ascii="Arial" w:hAnsi="Arial" w:cs="Arial"/>
-                <w:sz w:val="20"/>
-                <w:szCs w:val="20"/>
-                <w:lang w:val="es-ES"/>
-              </w:rPr>
-              <w:t>La persona que realizó el cambio debe estar adicionada en el comentario de la cabecera del programa.</w:t>
+              <w:t>Verifica si existen</w:t>
+            </w:r>
+          </w:p>
+        </w:tc>
+        <w:tc>
+          <w:tcPr>
+            <w:tcW w:w="3118" w:type="dxa"/>
+          </w:tcPr>
+          <w:p>
+            <w:pPr>
+              <w:cnfStyle w:val="000000010000" w:firstRow="0" w:lastRow="0" w:firstColumn="0" w:lastColumn="0" w:oddVBand="0" w:evenVBand="0" w:oddHBand="0" w:evenHBand="1" w:firstRowFirstColumn="0" w:firstRowLastColumn="0" w:lastRowFirstColumn="0" w:lastRowLastColumn="0"/>
+              <w:rPr>
+                <w:rFonts w:ascii="Arial" w:hAnsi="Arial" w:cs="Arial"/>
+                <w:sz w:val="20"/>
+                <w:szCs w:val="20"/>
+                <w:lang w:val="es-ES"/>
+              </w:rPr>
+            </w:pPr>
+            <w:r>
+              <w:rPr>
+                <w:rFonts w:ascii="Arial" w:hAnsi="Arial" w:cs="Arial"/>
+                <w:sz w:val="20"/>
+                <w:szCs w:val="20"/>
+                <w:lang w:val="es-ES"/>
+              </w:rPr>
+              <w:t>Valoración de la verificación de existencia de comentarios previos</w:t>
+            </w:r>
+          </w:p>
+        </w:tc>
+        <w:tc>
+          <w:tcPr>
+            <w:tcW w:w="4111" w:type="dxa"/>
+          </w:tcPr>
+          <w:p>
+            <w:pPr>
+              <w:cnfStyle w:val="000000010000" w:firstRow="0" w:lastRow="0" w:firstColumn="0" w:lastColumn="0" w:oddVBand="0" w:evenVBand="0" w:oddHBand="0" w:evenHBand="1" w:firstRowFirstColumn="0" w:firstRowLastColumn="0" w:lastRowFirstColumn="0" w:lastRowLastColumn="0"/>
+              <w:rPr>
+                <w:rFonts w:ascii="Arial" w:hAnsi="Arial" w:cs="Arial"/>
+                <w:sz w:val="20"/>
+                <w:szCs w:val="20"/>
+                <w:lang w:val="es-ES"/>
+              </w:rPr>
+            </w:pPr>
+            <w:r>
+              <w:rPr>
+                <w:rFonts w:ascii="Arial" w:hAnsi="Arial" w:cs="Arial"/>
+                <w:sz w:val="20"/>
+                <w:szCs w:val="20"/>
+                <w:lang w:val="es-ES"/>
+              </w:rPr>
+              <w:t>El LOC adicionadas debe estar adicionado en el comentario de la cabecera del programa.</w:t>
             </w:r>
           </w:p>
         </w:tc>
       </w:tr>
       <w:tr>
         <w:trPr>
-          <w:cnfStyle w:val="000000100000"/>
+          <w:cnfStyle w:val="000000100000" w:firstRow="0" w:lastRow="0" w:firstColumn="0" w:lastColumn="0" w:oddVBand="0" w:evenVBand="0" w:oddHBand="1" w:evenHBand="0" w:firstRowFirstColumn="0" w:firstRowLastColumn="0" w:lastRowFirstColumn="0" w:lastRowLastColumn="0"/>
         </w:trPr>
         <w:tc>
           <w:tcPr>
-            <w:cnfStyle w:val="001000000000"/>
-            <w:tcW w:w="675" w:type="dxa"/>
-          </w:tcPr>
-          <w:p>
-            <w:pPr>
+            <w:cnfStyle w:val="001000000000" w:firstRow="0" w:lastRow="0" w:firstColumn="1" w:lastColumn="0" w:oddVBand="0" w:evenVBand="0" w:oddHBand="0" w:evenHBand="0" w:firstRowFirstColumn="0" w:firstRowLastColumn="0" w:lastRowFirstColumn="0" w:lastRowLastColumn="0"/>
+            <w:tcW w:w="695" w:type="dxa"/>
+          </w:tcPr>
+          <w:p>
+            <w:pPr>
+              <w:jc w:val="center"/>
               <w:rPr>
                 <w:rFonts w:ascii="Arial" w:hAnsi="Arial" w:cs="Arial"/>
                 <w:b w:val="0"/>
@@ -3025,11 +3322,11 @@
         </w:tc>
         <w:tc>
           <w:tcPr>
-            <w:tcW w:w="2792" w:type="dxa"/>
-          </w:tcPr>
-          <w:p>
-            <w:pPr>
-              <w:cnfStyle w:val="000000100000"/>
+            <w:tcW w:w="1965" w:type="dxa"/>
+          </w:tcPr>
+          <w:p>
+            <w:pPr>
+              <w:cnfStyle w:val="000000100000" w:firstRow="0" w:lastRow="0" w:firstColumn="0" w:lastColumn="0" w:oddVBand="0" w:evenVBand="0" w:oddHBand="1" w:evenHBand="0" w:firstRowFirstColumn="0" w:firstRowLastColumn="0" w:lastRowFirstColumn="0" w:lastRowLastColumn="0"/>
               <w:rPr>
                 <w:rFonts w:ascii="Arial" w:hAnsi="Arial" w:cs="Arial"/>
                 <w:sz w:val="20"/>
@@ -3044,17 +3341,17 @@
                 <w:szCs w:val="20"/>
                 <w:lang w:val="es-MX"/>
               </w:rPr>
-              <w:t>Adiciona el por qué se realizó el cambio</w:t>
-            </w:r>
-          </w:p>
-        </w:tc>
-        <w:tc>
-          <w:tcPr>
-            <w:tcW w:w="3076" w:type="dxa"/>
-          </w:tcPr>
-          <w:p>
-            <w:pPr>
-              <w:cnfStyle w:val="000000100000"/>
+              <w:t xml:space="preserve">Verifica y almacena los cambios encontrados </w:t>
+            </w:r>
+          </w:p>
+        </w:tc>
+        <w:tc>
+          <w:tcPr>
+            <w:tcW w:w="3118" w:type="dxa"/>
+          </w:tcPr>
+          <w:p>
+            <w:pPr>
+              <w:cnfStyle w:val="000000100000" w:firstRow="0" w:lastRow="0" w:firstColumn="0" w:lastColumn="0" w:oddVBand="0" w:evenVBand="0" w:oddHBand="1" w:evenHBand="0" w:firstRowFirstColumn="0" w:firstRowLastColumn="0" w:lastRowFirstColumn="0" w:lastRowLastColumn="0"/>
               <w:rPr>
                 <w:rFonts w:ascii="Arial" w:hAnsi="Arial" w:cs="Arial"/>
                 <w:sz w:val="20"/>
@@ -3069,47 +3366,48 @@
                 <w:szCs w:val="20"/>
                 <w:lang w:val="es-ES"/>
               </w:rPr>
-              <w:t>El por qué se realizó el cambio fue adicionado en el comentario de la cabecera del programa</w:t>
-            </w:r>
-          </w:p>
-        </w:tc>
-        <w:tc>
-          <w:tcPr>
-            <w:tcW w:w="3033" w:type="dxa"/>
-          </w:tcPr>
-          <w:p>
-            <w:pPr>
-              <w:cnfStyle w:val="000000100000"/>
-              <w:rPr>
-                <w:rFonts w:ascii="Arial" w:hAnsi="Arial" w:cs="Arial"/>
-                <w:sz w:val="20"/>
-                <w:szCs w:val="20"/>
-                <w:lang w:val="es-ES"/>
-              </w:rPr>
-            </w:pPr>
-            <w:r>
-              <w:rPr>
-                <w:rFonts w:ascii="Arial" w:hAnsi="Arial" w:cs="Arial"/>
-                <w:sz w:val="20"/>
-                <w:szCs w:val="20"/>
-                <w:lang w:val="es-ES"/>
-              </w:rPr>
-              <w:t>El por qué se realizó el cambio debe estar adicionado en el comentario de la cabecera del programa.</w:t>
+              <w:t>Los cambios deben haber sido verificados y almacenados</w:t>
+            </w:r>
+          </w:p>
+        </w:tc>
+        <w:tc>
+          <w:tcPr>
+            <w:tcW w:w="4111" w:type="dxa"/>
+          </w:tcPr>
+          <w:p>
+            <w:pPr>
+              <w:cnfStyle w:val="000000100000" w:firstRow="0" w:lastRow="0" w:firstColumn="0" w:lastColumn="0" w:oddVBand="0" w:evenVBand="0" w:oddHBand="1" w:evenHBand="0" w:firstRowFirstColumn="0" w:firstRowLastColumn="0" w:lastRowFirstColumn="0" w:lastRowLastColumn="0"/>
+              <w:rPr>
+                <w:rFonts w:ascii="Arial" w:hAnsi="Arial" w:cs="Arial"/>
+                <w:sz w:val="20"/>
+                <w:szCs w:val="20"/>
+                <w:lang w:val="es-ES"/>
+              </w:rPr>
+            </w:pPr>
+            <w:r>
+              <w:rPr>
+                <w:rFonts w:ascii="Arial" w:hAnsi="Arial" w:cs="Arial"/>
+                <w:sz w:val="20"/>
+                <w:szCs w:val="20"/>
+                <w:lang w:val="es-ES"/>
+              </w:rPr>
+              <w:t>El LOC cambiadas debe estar adicionado en el comentario de la cabecera del programa.</w:t>
             </w:r>
           </w:p>
         </w:tc>
       </w:tr>
       <w:tr>
         <w:trPr>
-          <w:cnfStyle w:val="000000010000"/>
+          <w:cnfStyle w:val="000000010000" w:firstRow="0" w:lastRow="0" w:firstColumn="0" w:lastColumn="0" w:oddVBand="0" w:evenVBand="0" w:oddHBand="0" w:evenHBand="1" w:firstRowFirstColumn="0" w:firstRowLastColumn="0" w:lastRowFirstColumn="0" w:lastRowLastColumn="0"/>
         </w:trPr>
         <w:tc>
           <w:tcPr>
-            <w:cnfStyle w:val="001000000000"/>
-            <w:tcW w:w="675" w:type="dxa"/>
-          </w:tcPr>
-          <w:p>
-            <w:pPr>
+            <w:cnfStyle w:val="001000000000" w:firstRow="0" w:lastRow="0" w:firstColumn="1" w:lastColumn="0" w:oddVBand="0" w:evenVBand="0" w:oddHBand="0" w:evenHBand="0" w:firstRowFirstColumn="0" w:firstRowLastColumn="0" w:lastRowFirstColumn="0" w:lastRowLastColumn="0"/>
+            <w:tcW w:w="695" w:type="dxa"/>
+          </w:tcPr>
+          <w:p>
+            <w:pPr>
+              <w:jc w:val="center"/>
               <w:rPr>
                 <w:rFonts w:ascii="Arial" w:hAnsi="Arial" w:cs="Arial"/>
                 <w:b w:val="0"/>
@@ -3132,11 +3430,11 @@
         </w:tc>
         <w:tc>
           <w:tcPr>
-            <w:tcW w:w="2792" w:type="dxa"/>
-          </w:tcPr>
-          <w:p>
-            <w:pPr>
-              <w:cnfStyle w:val="000000010000"/>
+            <w:tcW w:w="1965" w:type="dxa"/>
+          </w:tcPr>
+          <w:p>
+            <w:pPr>
+              <w:cnfStyle w:val="000000010000" w:firstRow="0" w:lastRow="0" w:firstColumn="0" w:lastColumn="0" w:oddVBand="0" w:evenVBand="0" w:oddHBand="0" w:evenHBand="1" w:firstRowFirstColumn="0" w:firstRowLastColumn="0" w:lastRowFirstColumn="0" w:lastRowLastColumn="0"/>
               <w:rPr>
                 <w:rFonts w:ascii="Arial" w:hAnsi="Arial" w:cs="Arial"/>
                 <w:sz w:val="20"/>
@@ -3151,72 +3449,100 @@
                 <w:szCs w:val="20"/>
                 <w:lang w:val="es-MX"/>
               </w:rPr>
-              <w:t>Verifica si existen</w:t>
-            </w:r>
-          </w:p>
-        </w:tc>
-        <w:tc>
-          <w:tcPr>
-            <w:tcW w:w="3076" w:type="dxa"/>
-          </w:tcPr>
-          <w:p>
-            <w:pPr>
-              <w:cnfStyle w:val="000000010000"/>
-              <w:rPr>
-                <w:rFonts w:ascii="Arial" w:hAnsi="Arial" w:cs="Arial"/>
-                <w:sz w:val="20"/>
-                <w:szCs w:val="20"/>
-                <w:lang w:val="es-ES"/>
-              </w:rPr>
-            </w:pPr>
-            <w:r>
-              <w:rPr>
-                <w:rFonts w:ascii="Arial" w:hAnsi="Arial" w:cs="Arial"/>
-                <w:sz w:val="20"/>
-                <w:szCs w:val="20"/>
-                <w:lang w:val="es-ES"/>
-              </w:rPr>
-              <w:t>Valoración de la verificación de existencia de comentarios previos</w:t>
-            </w:r>
-          </w:p>
-        </w:tc>
-        <w:tc>
-          <w:tcPr>
-            <w:tcW w:w="3033" w:type="dxa"/>
-          </w:tcPr>
-          <w:p>
-            <w:pPr>
-              <w:cnfStyle w:val="000000010000"/>
-              <w:rPr>
-                <w:rFonts w:ascii="Arial" w:hAnsi="Arial" w:cs="Arial"/>
-                <w:sz w:val="20"/>
-                <w:szCs w:val="20"/>
-                <w:lang w:val="es-ES"/>
-              </w:rPr>
-            </w:pPr>
-            <w:r>
-              <w:rPr>
-                <w:rFonts w:ascii="Arial" w:hAnsi="Arial" w:cs="Arial"/>
-                <w:sz w:val="20"/>
-                <w:szCs w:val="20"/>
-                <w:lang w:val="es-ES"/>
-              </w:rPr>
-              <w:t>El LOC adicionadas debe estar adicionado en el comentario de la cabecera del programa.</w:t>
+              <w:t>L</w:t>
+            </w:r>
+            <w:r>
+              <w:rPr>
+                <w:rFonts w:ascii="Arial" w:hAnsi="Arial" w:cs="Arial"/>
+                <w:sz w:val="20"/>
+                <w:szCs w:val="20"/>
+                <w:lang w:val="es-MX"/>
+              </w:rPr>
+              <w:t>a información</w:t>
+            </w:r>
+            <w:r>
+              <w:rPr>
+                <w:rFonts w:ascii="Arial" w:hAnsi="Arial" w:cs="Arial"/>
+                <w:sz w:val="20"/>
+                <w:szCs w:val="20"/>
+                <w:lang w:val="es-MX"/>
+              </w:rPr>
+              <w:t xml:space="preserve"> está</w:t>
+            </w:r>
+            <w:r>
+              <w:rPr>
+                <w:rFonts w:ascii="Arial" w:hAnsi="Arial" w:cs="Arial"/>
+                <w:sz w:val="20"/>
+                <w:szCs w:val="20"/>
+                <w:lang w:val="es-MX"/>
+              </w:rPr>
+              <w:t xml:space="preserve"> en orden</w:t>
+            </w:r>
+          </w:p>
+        </w:tc>
+        <w:tc>
+          <w:tcPr>
+            <w:tcW w:w="3118" w:type="dxa"/>
+          </w:tcPr>
+          <w:p>
+            <w:pPr>
+              <w:cnfStyle w:val="000000010000" w:firstRow="0" w:lastRow="0" w:firstColumn="0" w:lastColumn="0" w:oddVBand="0" w:evenVBand="0" w:oddHBand="0" w:evenHBand="1" w:firstRowFirstColumn="0" w:firstRowLastColumn="0" w:lastRowFirstColumn="0" w:lastRowLastColumn="0"/>
+              <w:rPr>
+                <w:rFonts w:ascii="Arial" w:hAnsi="Arial" w:cs="Arial"/>
+                <w:sz w:val="20"/>
+                <w:szCs w:val="20"/>
+                <w:lang w:val="es-MX"/>
+              </w:rPr>
+            </w:pPr>
+            <w:r>
+              <w:rPr>
+                <w:rFonts w:ascii="Arial" w:hAnsi="Arial" w:cs="Arial"/>
+                <w:sz w:val="20"/>
+                <w:szCs w:val="20"/>
+                <w:lang w:val="es-ES"/>
+              </w:rPr>
+              <w:t>La información está en orden en el comentario del encabezado del programa</w:t>
+            </w:r>
+          </w:p>
+        </w:tc>
+        <w:tc>
+          <w:tcPr>
+            <w:tcW w:w="4111" w:type="dxa"/>
+          </w:tcPr>
+          <w:p>
+            <w:pPr>
+              <w:cnfStyle w:val="000000010000" w:firstRow="0" w:lastRow="0" w:firstColumn="0" w:lastColumn="0" w:oddVBand="0" w:evenVBand="0" w:oddHBand="0" w:evenHBand="1" w:firstRowFirstColumn="0" w:firstRowLastColumn="0" w:lastRowFirstColumn="0" w:lastRowLastColumn="0"/>
+              <w:rPr>
+                <w:rFonts w:ascii="Arial" w:hAnsi="Arial" w:cs="Arial"/>
+                <w:sz w:val="20"/>
+                <w:szCs w:val="20"/>
+                <w:lang w:val="es-ES"/>
+              </w:rPr>
+            </w:pPr>
+            <w:r>
+              <w:rPr>
+                <w:rFonts w:ascii="Arial" w:hAnsi="Arial" w:cs="Arial"/>
+                <w:sz w:val="20"/>
+                <w:szCs w:val="20"/>
+                <w:lang w:val="es-ES"/>
+              </w:rPr>
+              <w:t>El LOC modificadas debe estar adicionado en el comentario de la cabecera del programa.</w:t>
             </w:r>
           </w:p>
         </w:tc>
       </w:tr>
       <w:tr>
         <w:trPr>
-          <w:cnfStyle w:val="000000100000"/>
+          <w:cnfStyle w:val="000000100000" w:firstRow="0" w:lastRow="0" w:firstColumn="0" w:lastColumn="0" w:oddVBand="0" w:evenVBand="0" w:oddHBand="1" w:evenHBand="0" w:firstRowFirstColumn="0" w:firstRowLastColumn="0" w:lastRowFirstColumn="0" w:lastRowLastColumn="0"/>
         </w:trPr>
         <w:tc>
           <w:tcPr>
-            <w:cnfStyle w:val="001000000000"/>
-            <w:tcW w:w="675" w:type="dxa"/>
-          </w:tcPr>
-          <w:p>
-            <w:pPr>
+            <w:cnfStyle w:val="001000000000" w:firstRow="0" w:lastRow="0" w:firstColumn="1" w:lastColumn="0" w:oddVBand="0" w:evenVBand="0" w:oddHBand="0" w:evenHBand="0" w:firstRowFirstColumn="0" w:firstRowLastColumn="0" w:lastRowFirstColumn="0" w:lastRowLastColumn="0"/>
+            <w:tcW w:w="695" w:type="dxa"/>
+          </w:tcPr>
+          <w:p>
+            <w:pPr>
+              <w:jc w:val="center"/>
               <w:rPr>
                 <w:rFonts w:ascii="Arial" w:hAnsi="Arial" w:cs="Arial"/>
                 <w:b w:val="0"/>
@@ -3239,11 +3565,11 @@
         </w:tc>
         <w:tc>
           <w:tcPr>
-            <w:tcW w:w="2792" w:type="dxa"/>
-          </w:tcPr>
-          <w:p>
-            <w:pPr>
-              <w:cnfStyle w:val="000000100000"/>
+            <w:tcW w:w="1965" w:type="dxa"/>
+          </w:tcPr>
+          <w:p>
+            <w:pPr>
+              <w:cnfStyle w:val="000000100000" w:firstRow="0" w:lastRow="0" w:firstColumn="0" w:lastColumn="0" w:oddVBand="0" w:evenVBand="0" w:oddHBand="1" w:evenHBand="0" w:firstRowFirstColumn="0" w:firstRowLastColumn="0" w:lastRowFirstColumn="0" w:lastRowLastColumn="0"/>
               <w:rPr>
                 <w:rFonts w:ascii="Arial" w:hAnsi="Arial" w:cs="Arial"/>
                 <w:sz w:val="20"/>
@@ -3256,74 +3582,86 @@
                 <w:rFonts w:ascii="Arial" w:hAnsi="Arial" w:cs="Arial"/>
                 <w:sz w:val="20"/>
                 <w:szCs w:val="20"/>
+                <w:lang w:val="es-ES"/>
+              </w:rPr>
+              <w:t>T</w:t>
+            </w:r>
+            <w:proofErr w:type="spellStart"/>
+            <w:r>
+              <w:rPr>
+                <w:rFonts w:ascii="Arial" w:hAnsi="Arial" w:cs="Arial"/>
+                <w:sz w:val="20"/>
+                <w:szCs w:val="20"/>
                 <w:lang w:val="es-MX"/>
               </w:rPr>
-              <w:t xml:space="preserve">Verifica y almacena los cambios encontrados </w:t>
-            </w:r>
-          </w:p>
-        </w:tc>
-        <w:tc>
-          <w:tcPr>
-            <w:tcW w:w="3076" w:type="dxa"/>
-          </w:tcPr>
-          <w:p>
-            <w:pPr>
-              <w:cnfStyle w:val="000000100000"/>
+              <w:t>oma</w:t>
+            </w:r>
+            <w:proofErr w:type="spellEnd"/>
+            <w:r>
               <w:rPr>
                 <w:rFonts w:ascii="Arial" w:hAnsi="Arial" w:cs="Arial"/>
                 <w:sz w:val="20"/>
                 <w:szCs w:val="20"/>
                 <w:lang w:val="es-MX"/>
               </w:rPr>
-            </w:pPr>
-            <w:r>
-              <w:rPr>
-                <w:rFonts w:ascii="Arial" w:hAnsi="Arial" w:cs="Arial"/>
-                <w:sz w:val="20"/>
-                <w:szCs w:val="20"/>
-                <w:lang w:val="es-ES"/>
-              </w:rPr>
-              <w:t>Los cambios deben haber sido verificados y almacenados</w:t>
-            </w:r>
-          </w:p>
-        </w:tc>
-        <w:tc>
-          <w:tcPr>
-            <w:tcW w:w="3033" w:type="dxa"/>
-          </w:tcPr>
-          <w:p>
-            <w:pPr>
-              <w:cnfStyle w:val="000000100000"/>
-              <w:rPr>
-                <w:rFonts w:ascii="Arial" w:hAnsi="Arial" w:cs="Arial"/>
-                <w:sz w:val="20"/>
-                <w:szCs w:val="20"/>
-                <w:lang w:val="es-ES"/>
-              </w:rPr>
-            </w:pPr>
-            <w:r>
-              <w:rPr>
-                <w:rFonts w:ascii="Arial" w:hAnsi="Arial" w:cs="Arial"/>
-                <w:sz w:val="20"/>
-                <w:szCs w:val="20"/>
-                <w:lang w:val="es-ES"/>
-              </w:rPr>
-              <w:t>El LOC cambiadas debe estar adicionado en el comentario de la cabecera del programa.</w:t>
-            </w:r>
+              <w:t xml:space="preserve"> toda la información previamente almacena </w:t>
+            </w:r>
+          </w:p>
+        </w:tc>
+        <w:tc>
+          <w:tcPr>
+            <w:tcW w:w="3118" w:type="dxa"/>
+          </w:tcPr>
+          <w:p>
+            <w:pPr>
+              <w:cnfStyle w:val="000000100000" w:firstRow="0" w:lastRow="0" w:firstColumn="0" w:lastColumn="0" w:oddVBand="0" w:evenVBand="0" w:oddHBand="1" w:evenHBand="0" w:firstRowFirstColumn="0" w:firstRowLastColumn="0" w:lastRowFirstColumn="0" w:lastRowLastColumn="0"/>
+              <w:rPr>
+                <w:rFonts w:ascii="Arial" w:hAnsi="Arial" w:cs="Arial"/>
+                <w:sz w:val="20"/>
+                <w:szCs w:val="20"/>
+                <w:lang w:val="es-ES"/>
+              </w:rPr>
+            </w:pPr>
+            <w:r>
+              <w:rPr>
+                <w:rFonts w:ascii="Arial" w:hAnsi="Arial" w:cs="Arial"/>
+                <w:sz w:val="20"/>
+                <w:szCs w:val="20"/>
+                <w:lang w:val="es-ES"/>
+              </w:rPr>
+              <w:t>Haber recuperado la información del comentario del encabezado</w:t>
+            </w:r>
+          </w:p>
+        </w:tc>
+        <w:tc>
+          <w:tcPr>
+            <w:tcW w:w="4111" w:type="dxa"/>
+          </w:tcPr>
+          <w:p>
+            <w:pPr>
+              <w:cnfStyle w:val="000000100000" w:firstRow="0" w:lastRow="0" w:firstColumn="0" w:lastColumn="0" w:oddVBand="0" w:evenVBand="0" w:oddHBand="1" w:evenHBand="0" w:firstRowFirstColumn="0" w:firstRowLastColumn="0" w:lastRowFirstColumn="0" w:lastRowLastColumn="0"/>
+              <w:rPr>
+                <w:rFonts w:ascii="Arial" w:hAnsi="Arial" w:cs="Arial"/>
+                <w:sz w:val="20"/>
+                <w:szCs w:val="20"/>
+                <w:lang w:val="es-ES"/>
+              </w:rPr>
+            </w:pPr>
           </w:p>
         </w:tc>
       </w:tr>
       <w:tr>
         <w:trPr>
-          <w:cnfStyle w:val="000000010000"/>
+          <w:cnfStyle w:val="000000010000" w:firstRow="0" w:lastRow="0" w:firstColumn="0" w:lastColumn="0" w:oddVBand="0" w:evenVBand="0" w:oddHBand="0" w:evenHBand="1" w:firstRowFirstColumn="0" w:firstRowLastColumn="0" w:lastRowFirstColumn="0" w:lastRowLastColumn="0"/>
         </w:trPr>
         <w:tc>
           <w:tcPr>
-            <w:cnfStyle w:val="001000000000"/>
-            <w:tcW w:w="675" w:type="dxa"/>
-          </w:tcPr>
-          <w:p>
-            <w:pPr>
+            <w:cnfStyle w:val="001000000000" w:firstRow="0" w:lastRow="0" w:firstColumn="1" w:lastColumn="0" w:oddVBand="0" w:evenVBand="0" w:oddHBand="0" w:evenHBand="0" w:firstRowFirstColumn="0" w:firstRowLastColumn="0" w:lastRowFirstColumn="0" w:lastRowLastColumn="0"/>
+            <w:tcW w:w="695" w:type="dxa"/>
+          </w:tcPr>
+          <w:p>
+            <w:pPr>
+              <w:jc w:val="center"/>
               <w:rPr>
                 <w:rFonts w:ascii="Arial" w:hAnsi="Arial" w:cs="Arial"/>
                 <w:b w:val="0"/>
@@ -3346,11 +3684,11 @@
         </w:tc>
         <w:tc>
           <w:tcPr>
-            <w:tcW w:w="2792" w:type="dxa"/>
-          </w:tcPr>
-          <w:p>
-            <w:pPr>
-              <w:cnfStyle w:val="000000010000"/>
+            <w:tcW w:w="1965" w:type="dxa"/>
+          </w:tcPr>
+          <w:p>
+            <w:pPr>
+              <w:cnfStyle w:val="000000010000" w:firstRow="0" w:lastRow="0" w:firstColumn="0" w:lastColumn="0" w:oddVBand="0" w:evenVBand="0" w:oddHBand="0" w:evenHBand="1" w:firstRowFirstColumn="0" w:firstRowLastColumn="0" w:lastRowFirstColumn="0" w:lastRowLastColumn="0"/>
               <w:rPr>
                 <w:rFonts w:ascii="Arial" w:hAnsi="Arial" w:cs="Arial"/>
                 <w:sz w:val="20"/>
@@ -3365,8 +3703,24 @@
                 <w:szCs w:val="20"/>
                 <w:lang w:val="es-MX"/>
               </w:rPr>
-              <w:t>L</w:t>
-            </w:r>
+              <w:t>Toma la información almacenada en las líneas con cambios del programa</w:t>
+            </w:r>
+          </w:p>
+        </w:tc>
+        <w:tc>
+          <w:tcPr>
+            <w:tcW w:w="3118" w:type="dxa"/>
+          </w:tcPr>
+          <w:p>
+            <w:pPr>
+              <w:cnfStyle w:val="000000010000" w:firstRow="0" w:lastRow="0" w:firstColumn="0" w:lastColumn="0" w:oddVBand="0" w:evenVBand="0" w:oddHBand="0" w:evenHBand="1" w:firstRowFirstColumn="0" w:firstRowLastColumn="0" w:lastRowFirstColumn="0" w:lastRowLastColumn="0"/>
+              <w:rPr>
+                <w:rFonts w:ascii="Arial" w:hAnsi="Arial" w:cs="Arial"/>
+                <w:sz w:val="20"/>
+                <w:szCs w:val="20"/>
+                <w:lang w:val="es-ES"/>
+              </w:rPr>
+            </w:pPr>
             <w:r>
               <w:rPr>
                 <w:rFonts w:ascii="Arial" w:hAnsi="Arial" w:cs="Arial"/>
@@ -3374,90 +3728,39 @@
                 <w:szCs w:val="20"/>
                 <w:lang w:val="es-MX"/>
               </w:rPr>
-              <w:t>a información</w:t>
-            </w:r>
-            <w:r>
-              <w:rPr>
-                <w:rFonts w:ascii="Arial" w:hAnsi="Arial" w:cs="Arial"/>
-                <w:sz w:val="20"/>
-                <w:szCs w:val="20"/>
-                <w:lang w:val="es-MX"/>
-              </w:rPr>
-              <w:t xml:space="preserve"> está</w:t>
-            </w:r>
-            <w:r>
-              <w:rPr>
-                <w:rFonts w:ascii="Arial" w:hAnsi="Arial" w:cs="Arial"/>
-                <w:sz w:val="20"/>
-                <w:szCs w:val="20"/>
-                <w:lang w:val="es-MX"/>
-              </w:rPr>
-              <w:t xml:space="preserve"> en orden</w:t>
-            </w:r>
-          </w:p>
-        </w:tc>
-        <w:tc>
-          <w:tcPr>
-            <w:tcW w:w="3076" w:type="dxa"/>
-          </w:tcPr>
-          <w:p>
-            <w:pPr>
-              <w:cnfStyle w:val="000000010000"/>
-              <w:rPr>
-                <w:rFonts w:ascii="Arial" w:hAnsi="Arial" w:cs="Arial"/>
-                <w:sz w:val="20"/>
-                <w:szCs w:val="20"/>
-                <w:lang w:val="es-MX"/>
-              </w:rPr>
-            </w:pPr>
-            <w:r>
-              <w:rPr>
-                <w:rFonts w:ascii="Arial" w:hAnsi="Arial" w:cs="Arial"/>
-                <w:sz w:val="20"/>
-                <w:szCs w:val="20"/>
-                <w:lang w:val="es-ES"/>
-              </w:rPr>
-              <w:t>La información está en orden en el comentario del encabezado del programa</w:t>
-            </w:r>
-          </w:p>
-        </w:tc>
-        <w:tc>
-          <w:tcPr>
-            <w:tcW w:w="3033" w:type="dxa"/>
-          </w:tcPr>
-          <w:p>
-            <w:pPr>
-              <w:cnfStyle w:val="000000010000"/>
-              <w:rPr>
-                <w:rFonts w:ascii="Arial" w:hAnsi="Arial" w:cs="Arial"/>
-                <w:sz w:val="20"/>
-                <w:szCs w:val="20"/>
-                <w:lang w:val="es-ES"/>
-              </w:rPr>
-            </w:pPr>
-            <w:r>
-              <w:rPr>
-                <w:rFonts w:ascii="Arial" w:hAnsi="Arial" w:cs="Arial"/>
-                <w:sz w:val="20"/>
-                <w:szCs w:val="20"/>
-                <w:lang w:val="es-ES"/>
-              </w:rPr>
-              <w:t>El LOC modificadas debe estar adicionado en el comentario de la cabecera del programa.</w:t>
-            </w:r>
+              <w:t>El toma toda la información previamente almacenada en las líneas con cambios del programa</w:t>
+            </w:r>
+          </w:p>
+        </w:tc>
+        <w:tc>
+          <w:tcPr>
+            <w:tcW w:w="4111" w:type="dxa"/>
+          </w:tcPr>
+          <w:p>
+            <w:pPr>
+              <w:cnfStyle w:val="000000010000" w:firstRow="0" w:lastRow="0" w:firstColumn="0" w:lastColumn="0" w:oddVBand="0" w:evenVBand="0" w:oddHBand="0" w:evenHBand="1" w:firstRowFirstColumn="0" w:firstRowLastColumn="0" w:lastRowFirstColumn="0" w:lastRowLastColumn="0"/>
+              <w:rPr>
+                <w:rFonts w:ascii="Arial" w:hAnsi="Arial" w:cs="Arial"/>
+                <w:sz w:val="20"/>
+                <w:szCs w:val="20"/>
+                <w:lang w:val="es-ES"/>
+              </w:rPr>
+            </w:pPr>
           </w:p>
         </w:tc>
       </w:tr>
       <w:tr>
         <w:trPr>
-          <w:cnfStyle w:val="000000100000"/>
+          <w:cnfStyle w:val="000000100000" w:firstRow="0" w:lastRow="0" w:firstColumn="0" w:lastColumn="0" w:oddVBand="0" w:evenVBand="0" w:oddHBand="1" w:evenHBand="0" w:firstRowFirstColumn="0" w:firstRowLastColumn="0" w:lastRowFirstColumn="0" w:lastRowLastColumn="0"/>
         </w:trPr>
         <w:tc>
           <w:tcPr>
-            <w:cnfStyle w:val="001000000000"/>
-            <w:tcW w:w="675" w:type="dxa"/>
-          </w:tcPr>
-          <w:p>
-            <w:pPr>
+            <w:cnfStyle w:val="001000000000" w:firstRow="0" w:lastRow="0" w:firstColumn="1" w:lastColumn="0" w:oddVBand="0" w:evenVBand="0" w:oddHBand="0" w:evenHBand="0" w:firstRowFirstColumn="0" w:firstRowLastColumn="0" w:lastRowFirstColumn="0" w:lastRowLastColumn="0"/>
+            <w:tcW w:w="695" w:type="dxa"/>
+          </w:tcPr>
+          <w:p>
+            <w:pPr>
+              <w:jc w:val="center"/>
               <w:rPr>
                 <w:rFonts w:ascii="Arial" w:hAnsi="Arial" w:cs="Arial"/>
                 <w:b w:val="0"/>
@@ -3480,11 +3783,11 @@
         </w:tc>
         <w:tc>
           <w:tcPr>
-            <w:tcW w:w="2792" w:type="dxa"/>
-          </w:tcPr>
-          <w:p>
-            <w:pPr>
-              <w:cnfStyle w:val="000000100000"/>
+            <w:tcW w:w="1965" w:type="dxa"/>
+          </w:tcPr>
+          <w:p>
+            <w:pPr>
+              <w:cnfStyle w:val="000000100000" w:firstRow="0" w:lastRow="0" w:firstColumn="0" w:lastColumn="0" w:oddVBand="0" w:evenVBand="0" w:oddHBand="1" w:evenHBand="0" w:firstRowFirstColumn="0" w:firstRowLastColumn="0" w:lastRowFirstColumn="0" w:lastRowLastColumn="0"/>
               <w:rPr>
                 <w:rFonts w:ascii="Arial" w:hAnsi="Arial" w:cs="Arial"/>
                 <w:sz w:val="20"/>
@@ -3497,85 +3800,75 @@
                 <w:rFonts w:ascii="Arial" w:hAnsi="Arial" w:cs="Arial"/>
                 <w:sz w:val="20"/>
                 <w:szCs w:val="20"/>
-                <w:lang w:val="es-ES"/>
-              </w:rPr>
-              <w:t>T</w:t>
-            </w:r>
-            <w:proofErr w:type="spellStart"/>
-            <w:r>
-              <w:rPr>
-                <w:rFonts w:ascii="Arial" w:hAnsi="Arial" w:cs="Arial"/>
-                <w:sz w:val="20"/>
-                <w:szCs w:val="20"/>
                 <w:lang w:val="es-MX"/>
               </w:rPr>
-              <w:t>oma</w:t>
-            </w:r>
-            <w:proofErr w:type="spellEnd"/>
-            <w:r>
+              <w:t>Guarda contenido del programa</w:t>
+            </w:r>
+          </w:p>
+        </w:tc>
+        <w:tc>
+          <w:tcPr>
+            <w:tcW w:w="3118" w:type="dxa"/>
+          </w:tcPr>
+          <w:p>
+            <w:pPr>
+              <w:cnfStyle w:val="000000100000" w:firstRow="0" w:lastRow="0" w:firstColumn="0" w:lastColumn="0" w:oddVBand="0" w:evenVBand="0" w:oddHBand="1" w:evenHBand="0" w:firstRowFirstColumn="0" w:firstRowLastColumn="0" w:lastRowFirstColumn="0" w:lastRowLastColumn="0"/>
               <w:rPr>
                 <w:rFonts w:ascii="Arial" w:hAnsi="Arial" w:cs="Arial"/>
                 <w:sz w:val="20"/>
                 <w:szCs w:val="20"/>
                 <w:lang w:val="es-MX"/>
               </w:rPr>
-              <w:t xml:space="preserve"> toda la información previamente almacena </w:t>
-            </w:r>
-          </w:p>
-        </w:tc>
-        <w:tc>
-          <w:tcPr>
-            <w:tcW w:w="3076" w:type="dxa"/>
-          </w:tcPr>
-          <w:p>
-            <w:pPr>
-              <w:cnfStyle w:val="000000100000"/>
-              <w:rPr>
-                <w:rFonts w:ascii="Arial" w:hAnsi="Arial" w:cs="Arial"/>
-                <w:sz w:val="20"/>
-                <w:szCs w:val="20"/>
-                <w:lang w:val="es-ES"/>
-              </w:rPr>
-            </w:pPr>
-            <w:r>
-              <w:rPr>
-                <w:rFonts w:ascii="Arial" w:hAnsi="Arial" w:cs="Arial"/>
-                <w:sz w:val="20"/>
-                <w:szCs w:val="20"/>
-                <w:lang w:val="es-ES"/>
-              </w:rPr>
-              <w:t>Haber recuperado la información del comentario del encabezado</w:t>
-            </w:r>
-          </w:p>
-        </w:tc>
-        <w:tc>
-          <w:tcPr>
-            <w:tcW w:w="3033" w:type="dxa"/>
-          </w:tcPr>
-          <w:p>
-            <w:pPr>
-              <w:cnfStyle w:val="000000100000"/>
-              <w:rPr>
-                <w:rFonts w:ascii="Arial" w:hAnsi="Arial" w:cs="Arial"/>
-                <w:sz w:val="20"/>
-                <w:szCs w:val="20"/>
-                <w:lang w:val="es-ES"/>
-              </w:rPr>
-            </w:pPr>
+            </w:pPr>
+            <w:r>
+              <w:rPr>
+                <w:rFonts w:ascii="Arial" w:hAnsi="Arial" w:cs="Arial"/>
+                <w:sz w:val="20"/>
+                <w:szCs w:val="20"/>
+                <w:lang w:val="es-MX"/>
+              </w:rPr>
+              <w:t>El sistema guarda todo el contenido del programa junto con la información con los cambios previamente analizados</w:t>
+            </w:r>
+          </w:p>
+        </w:tc>
+        <w:tc>
+          <w:tcPr>
+            <w:tcW w:w="4111" w:type="dxa"/>
+          </w:tcPr>
+          <w:p>
+            <w:pPr>
+              <w:cnfStyle w:val="000000100000" w:firstRow="0" w:lastRow="0" w:firstColumn="0" w:lastColumn="0" w:oddVBand="0" w:evenVBand="0" w:oddHBand="1" w:evenHBand="0" w:firstRowFirstColumn="0" w:firstRowLastColumn="0" w:lastRowFirstColumn="0" w:lastRowLastColumn="0"/>
+              <w:rPr>
+                <w:rFonts w:ascii="Arial" w:hAnsi="Arial" w:cs="Arial"/>
+                <w:sz w:val="20"/>
+                <w:szCs w:val="20"/>
+                <w:lang w:val="es-ES"/>
+              </w:rPr>
+            </w:pPr>
+            <w:r>
+              <w:rPr>
+                <w:rFonts w:ascii="Arial" w:hAnsi="Arial" w:cs="Arial"/>
+                <w:sz w:val="20"/>
+                <w:szCs w:val="20"/>
+                <w:lang w:val="es-ES"/>
+              </w:rPr>
+              <w:t>Programa guardado con la información histórica de cambios.</w:t>
+            </w:r>
           </w:p>
         </w:tc>
       </w:tr>
       <w:tr>
         <w:trPr>
-          <w:cnfStyle w:val="000000010000"/>
+          <w:cnfStyle w:val="000000010000" w:firstRow="0" w:lastRow="0" w:firstColumn="0" w:lastColumn="0" w:oddVBand="0" w:evenVBand="0" w:oddHBand="0" w:evenHBand="1" w:firstRowFirstColumn="0" w:firstRowLastColumn="0" w:lastRowFirstColumn="0" w:lastRowLastColumn="0"/>
         </w:trPr>
         <w:tc>
           <w:tcPr>
-            <w:cnfStyle w:val="001000000000"/>
-            <w:tcW w:w="675" w:type="dxa"/>
-          </w:tcPr>
-          <w:p>
-            <w:pPr>
+            <w:cnfStyle w:val="001000000000" w:firstRow="0" w:lastRow="0" w:firstColumn="1" w:lastColumn="0" w:oddVBand="0" w:evenVBand="0" w:oddHBand="0" w:evenHBand="0" w:firstRowFirstColumn="0" w:firstRowLastColumn="0" w:lastRowFirstColumn="0" w:lastRowLastColumn="0"/>
+            <w:tcW w:w="695" w:type="dxa"/>
+          </w:tcPr>
+          <w:p>
+            <w:pPr>
+              <w:jc w:val="center"/>
               <w:rPr>
                 <w:rFonts w:ascii="Arial" w:hAnsi="Arial" w:cs="Arial"/>
                 <w:b w:val="0"/>
@@ -3598,11 +3891,11 @@
         </w:tc>
         <w:tc>
           <w:tcPr>
-            <w:tcW w:w="2792" w:type="dxa"/>
-          </w:tcPr>
-          <w:p>
-            <w:pPr>
-              <w:cnfStyle w:val="000000010000"/>
+            <w:tcW w:w="1965" w:type="dxa"/>
+          </w:tcPr>
+          <w:p>
+            <w:pPr>
+              <w:cnfStyle w:val="000000010000" w:firstRow="0" w:lastRow="0" w:firstColumn="0" w:lastColumn="0" w:oddVBand="0" w:evenVBand="0" w:oddHBand="0" w:evenHBand="1" w:firstRowFirstColumn="0" w:firstRowLastColumn="0" w:lastRowFirstColumn="0" w:lastRowLastColumn="0"/>
               <w:rPr>
                 <w:rFonts w:ascii="Arial" w:hAnsi="Arial" w:cs="Arial"/>
                 <w:sz w:val="20"/>
@@ -3617,17 +3910,17 @@
                 <w:szCs w:val="20"/>
                 <w:lang w:val="es-MX"/>
               </w:rPr>
-              <w:t>Toma la información almacenada en las líneas con cambios del programa</w:t>
-            </w:r>
-          </w:p>
-        </w:tc>
-        <w:tc>
-          <w:tcPr>
-            <w:tcW w:w="3076" w:type="dxa"/>
-          </w:tcPr>
-          <w:p>
-            <w:pPr>
-              <w:cnfStyle w:val="000000010000"/>
+              <w:t>Guarda un nuevo archivo</w:t>
+            </w:r>
+          </w:p>
+        </w:tc>
+        <w:tc>
+          <w:tcPr>
+            <w:tcW w:w="3118" w:type="dxa"/>
+          </w:tcPr>
+          <w:p>
+            <w:pPr>
+              <w:cnfStyle w:val="000000010000" w:firstRow="0" w:lastRow="0" w:firstColumn="0" w:lastColumn="0" w:oddVBand="0" w:evenVBand="0" w:oddHBand="0" w:evenHBand="1" w:firstRowFirstColumn="0" w:firstRowLastColumn="0" w:lastRowFirstColumn="0" w:lastRowLastColumn="0"/>
               <w:rPr>
                 <w:rFonts w:ascii="Arial" w:hAnsi="Arial" w:cs="Arial"/>
                 <w:sz w:val="20"/>
@@ -3642,222 +3935,17 @@
                 <w:szCs w:val="20"/>
                 <w:lang w:val="es-MX"/>
               </w:rPr>
-              <w:t>El toma toda la información previamente almacenada en las líneas con cambios del programa</w:t>
-            </w:r>
-          </w:p>
-        </w:tc>
-        <w:tc>
-          <w:tcPr>
-            <w:tcW w:w="3033" w:type="dxa"/>
-          </w:tcPr>
-          <w:p>
-            <w:pPr>
-              <w:cnfStyle w:val="000000010000"/>
-              <w:rPr>
-                <w:rFonts w:ascii="Arial" w:hAnsi="Arial" w:cs="Arial"/>
-                <w:sz w:val="20"/>
-                <w:szCs w:val="20"/>
-                <w:lang w:val="es-ES"/>
-              </w:rPr>
-            </w:pPr>
-          </w:p>
-        </w:tc>
-      </w:tr>
-      <w:tr>
-        <w:trPr>
-          <w:cnfStyle w:val="000000100000"/>
-        </w:trPr>
-        <w:tc>
-          <w:tcPr>
-            <w:cnfStyle w:val="001000000000"/>
-            <w:tcW w:w="675" w:type="dxa"/>
-          </w:tcPr>
-          <w:p>
-            <w:pPr>
-              <w:rPr>
-                <w:rFonts w:ascii="Arial" w:hAnsi="Arial" w:cs="Arial"/>
-                <w:b w:val="0"/>
-                <w:sz w:val="20"/>
-                <w:szCs w:val="20"/>
-                <w:lang w:val="es-ES"/>
-              </w:rPr>
-            </w:pPr>
-            <w:r>
-              <w:rPr>
-                <w:rFonts w:ascii="Arial" w:hAnsi="Arial" w:cs="Arial"/>
-                <w:b w:val="0"/>
-                <w:sz w:val="20"/>
-                <w:szCs w:val="20"/>
-                <w:lang w:val="es-ES"/>
-              </w:rPr>
-              <w:t>27</w:t>
-            </w:r>
-          </w:p>
-        </w:tc>
-        <w:tc>
-          <w:tcPr>
-            <w:tcW w:w="2792" w:type="dxa"/>
-          </w:tcPr>
-          <w:p>
-            <w:pPr>
-              <w:cnfStyle w:val="000000100000"/>
-              <w:rPr>
-                <w:rFonts w:ascii="Arial" w:hAnsi="Arial" w:cs="Arial"/>
-                <w:sz w:val="20"/>
-                <w:szCs w:val="20"/>
-                <w:lang w:val="es-MX"/>
-              </w:rPr>
-            </w:pPr>
-            <w:r>
-              <w:rPr>
-                <w:rFonts w:ascii="Arial" w:hAnsi="Arial" w:cs="Arial"/>
-                <w:sz w:val="20"/>
-                <w:szCs w:val="20"/>
-                <w:lang w:val="es-MX"/>
-              </w:rPr>
-              <w:t>Guarda contenido del programa</w:t>
-            </w:r>
-          </w:p>
-        </w:tc>
-        <w:tc>
-          <w:tcPr>
-            <w:tcW w:w="3076" w:type="dxa"/>
-          </w:tcPr>
-          <w:p>
-            <w:pPr>
-              <w:cnfStyle w:val="000000100000"/>
-              <w:rPr>
-                <w:rFonts w:ascii="Arial" w:hAnsi="Arial" w:cs="Arial"/>
-                <w:sz w:val="20"/>
-                <w:szCs w:val="20"/>
-                <w:lang w:val="es-MX"/>
-              </w:rPr>
-            </w:pPr>
-            <w:r>
-              <w:rPr>
-                <w:rFonts w:ascii="Arial" w:hAnsi="Arial" w:cs="Arial"/>
-                <w:sz w:val="20"/>
-                <w:szCs w:val="20"/>
-                <w:lang w:val="es-MX"/>
-              </w:rPr>
-              <w:t>El sistema guarda todo el contenido del programa junto con la información con los cambios previamente analizados</w:t>
-            </w:r>
-          </w:p>
-        </w:tc>
-        <w:tc>
-          <w:tcPr>
-            <w:tcW w:w="3033" w:type="dxa"/>
-          </w:tcPr>
-          <w:p>
-            <w:pPr>
-              <w:cnfStyle w:val="000000100000"/>
-              <w:rPr>
-                <w:rFonts w:ascii="Arial" w:hAnsi="Arial" w:cs="Arial"/>
-                <w:sz w:val="20"/>
-                <w:szCs w:val="20"/>
-                <w:lang w:val="es-ES"/>
-              </w:rPr>
-            </w:pPr>
-            <w:r>
-              <w:rPr>
-                <w:rFonts w:ascii="Arial" w:hAnsi="Arial" w:cs="Arial"/>
-                <w:sz w:val="20"/>
-                <w:szCs w:val="20"/>
-                <w:lang w:val="es-ES"/>
-              </w:rPr>
-              <w:t>Programa guardado con la información histórica de cambios.</w:t>
-            </w:r>
-          </w:p>
-        </w:tc>
-      </w:tr>
-      <w:tr>
-        <w:trPr>
-          <w:cnfStyle w:val="000000010000"/>
-        </w:trPr>
-        <w:tc>
-          <w:tcPr>
-            <w:cnfStyle w:val="001000000000"/>
-            <w:tcW w:w="675" w:type="dxa"/>
-          </w:tcPr>
-          <w:p>
-            <w:pPr>
-              <w:rPr>
-                <w:rFonts w:ascii="Arial" w:hAnsi="Arial" w:cs="Arial"/>
-                <w:b w:val="0"/>
-                <w:sz w:val="20"/>
-                <w:szCs w:val="20"/>
-                <w:lang w:val="es-ES"/>
-              </w:rPr>
-            </w:pPr>
-            <w:r>
-              <w:rPr>
-                <w:rFonts w:ascii="Arial" w:hAnsi="Arial" w:cs="Arial"/>
-                <w:b w:val="0"/>
-                <w:sz w:val="20"/>
-                <w:szCs w:val="20"/>
-                <w:lang w:val="es-ES"/>
-              </w:rPr>
-              <w:t>28</w:t>
-            </w:r>
-          </w:p>
-        </w:tc>
-        <w:tc>
-          <w:tcPr>
-            <w:tcW w:w="2792" w:type="dxa"/>
-          </w:tcPr>
-          <w:p>
-            <w:pPr>
-              <w:cnfStyle w:val="000000010000"/>
-              <w:rPr>
-                <w:rFonts w:ascii="Arial" w:hAnsi="Arial" w:cs="Arial"/>
-                <w:sz w:val="20"/>
-                <w:szCs w:val="20"/>
-                <w:lang w:val="es-MX"/>
-              </w:rPr>
-            </w:pPr>
-            <w:r>
-              <w:rPr>
-                <w:rFonts w:ascii="Arial" w:hAnsi="Arial" w:cs="Arial"/>
-                <w:sz w:val="20"/>
-                <w:szCs w:val="20"/>
-                <w:lang w:val="es-MX"/>
-              </w:rPr>
-              <w:t>Guarda un nuevo archivo</w:t>
-            </w:r>
-          </w:p>
-        </w:tc>
-        <w:tc>
-          <w:tcPr>
-            <w:tcW w:w="3076" w:type="dxa"/>
-          </w:tcPr>
-          <w:p>
-            <w:pPr>
-              <w:cnfStyle w:val="000000010000"/>
-              <w:rPr>
-                <w:rFonts w:ascii="Arial" w:hAnsi="Arial" w:cs="Arial"/>
-                <w:sz w:val="20"/>
-                <w:szCs w:val="20"/>
-                <w:lang w:val="es-ES"/>
-              </w:rPr>
-            </w:pPr>
-            <w:r>
-              <w:rPr>
-                <w:rFonts w:ascii="Arial" w:hAnsi="Arial" w:cs="Arial"/>
-                <w:sz w:val="20"/>
-                <w:szCs w:val="20"/>
-                <w:lang w:val="es-MX"/>
-              </w:rPr>
               <w:t>El sistema guarda en un nuevo archivo toda la información</w:t>
             </w:r>
           </w:p>
         </w:tc>
         <w:tc>
           <w:tcPr>
-            <w:tcW w:w="3033" w:type="dxa"/>
-          </w:tcPr>
-          <w:p>
-            <w:pPr>
-              <w:cnfStyle w:val="000000010000"/>
+            <w:tcW w:w="4111" w:type="dxa"/>
+          </w:tcPr>
+          <w:p>
+            <w:pPr>
+              <w:cnfStyle w:val="000000010000" w:firstRow="0" w:lastRow="0" w:firstColumn="0" w:lastColumn="0" w:oddVBand="0" w:evenVBand="0" w:oddHBand="0" w:evenHBand="1" w:firstRowFirstColumn="0" w:firstRowLastColumn="0" w:lastRowFirstColumn="0" w:lastRowLastColumn="0"/>
               <w:rPr>
                 <w:rFonts w:ascii="Arial" w:hAnsi="Arial" w:cs="Arial"/>
                 <w:sz w:val="20"/>
@@ -3896,7 +3984,7 @@
 </file>
 
 <file path=word/numbering.xml><?xml version="1.0" encoding="utf-8"?>
-<w:numbering xmlns:ve="http://schemas.openxmlformats.org/markup-compatibility/2006" xmlns:o="urn:schemas-microsoft-com:office:office" xmlns:r="http://schemas.openxmlformats.org/officeDocument/2006/relationships" xmlns:m="http://schemas.openxmlformats.org/officeDocument/2006/math" xmlns:v="urn:schemas-microsoft-com:vml" xmlns:wp="http://schemas.openxmlformats.org/drawingml/2006/wordprocessingDrawing" xmlns:w10="urn:schemas-microsoft-com:office:word" xmlns:w="http://schemas.openxmlformats.org/wordprocessingml/2006/main" xmlns:wne="http://schemas.microsoft.com/office/word/2006/wordml">
+<w:numbering xmlns:wpc="http://schemas.microsoft.com/office/word/2010/wordprocessingCanvas" xmlns:mc="http://schemas.openxmlformats.org/markup-compatibility/2006" xmlns:o="urn:schemas-microsoft-com:office:office" xmlns:r="http://schemas.openxmlformats.org/officeDocument/2006/relationships" xmlns:m="http://schemas.openxmlformats.org/officeDocument/2006/math" xmlns:v="urn:schemas-microsoft-com:vml" xmlns:wp14="http://schemas.microsoft.com/office/word/2010/wordprocessingDrawing" xmlns:wp="http://schemas.openxmlformats.org/drawingml/2006/wordprocessingDrawing" xmlns:w10="urn:schemas-microsoft-com:office:word" xmlns:w="http://schemas.openxmlformats.org/wordprocessingml/2006/main" xmlns:w14="http://schemas.microsoft.com/office/word/2010/wordml" xmlns:wpg="http://schemas.microsoft.com/office/word/2010/wordprocessingGroup" xmlns:wpi="http://schemas.microsoft.com/office/word/2010/wordprocessingInk" xmlns:wne="http://schemas.microsoft.com/office/word/2006/wordml" xmlns:wps="http://schemas.microsoft.com/office/word/2010/wordprocessingShape" mc:Ignorable="w14 wp14">
   <w:abstractNum w:abstractNumId="0">
     <w:nsid w:val="068843AB"/>
     <w:multiLevelType w:val="hybridMultilevel"/>
@@ -4236,6 +4324,119 @@
       </w:rPr>
     </w:lvl>
   </w:abstractNum>
+  <w:abstractNum w:abstractNumId="3">
+    <w:nsid w:val="678220AE"/>
+    <w:multiLevelType w:val="hybridMultilevel"/>
+    <w:tmpl w:val="C0E8087A"/>
+    <w:lvl w:ilvl="0" w:tplc="240A0001">
+      <w:start w:val="1"/>
+      <w:numFmt w:val="bullet"/>
+      <w:lvlText w:val=""/>
+      <w:lvlJc w:val="left"/>
+      <w:pPr>
+        <w:ind w:left="360" w:hanging="360"/>
+      </w:pPr>
+      <w:rPr>
+        <w:rFonts w:ascii="Symbol" w:hAnsi="Symbol" w:hint="default"/>
+      </w:rPr>
+    </w:lvl>
+    <w:lvl w:ilvl="1" w:tplc="240A0003" w:tentative="1">
+      <w:start w:val="1"/>
+      <w:numFmt w:val="bullet"/>
+      <w:lvlText w:val="o"/>
+      <w:lvlJc w:val="left"/>
+      <w:pPr>
+        <w:ind w:left="1080" w:hanging="360"/>
+      </w:pPr>
+      <w:rPr>
+        <w:rFonts w:ascii="Courier New" w:hAnsi="Courier New" w:cs="Courier New" w:hint="default"/>
+      </w:rPr>
+    </w:lvl>
+    <w:lvl w:ilvl="2" w:tplc="240A0005" w:tentative="1">
+      <w:start w:val="1"/>
+      <w:numFmt w:val="bullet"/>
+      <w:lvlText w:val=""/>
+      <w:lvlJc w:val="left"/>
+      <w:pPr>
+        <w:ind w:left="1800" w:hanging="360"/>
+      </w:pPr>
+      <w:rPr>
+        <w:rFonts w:ascii="Wingdings" w:hAnsi="Wingdings" w:hint="default"/>
+      </w:rPr>
+    </w:lvl>
+    <w:lvl w:ilvl="3" w:tplc="240A0001" w:tentative="1">
+      <w:start w:val="1"/>
+      <w:numFmt w:val="bullet"/>
+      <w:lvlText w:val=""/>
+      <w:lvlJc w:val="left"/>
+      <w:pPr>
+        <w:ind w:left="2520" w:hanging="360"/>
+      </w:pPr>
+      <w:rPr>
+        <w:rFonts w:ascii="Symbol" w:hAnsi="Symbol" w:hint="default"/>
+      </w:rPr>
+    </w:lvl>
+    <w:lvl w:ilvl="4" w:tplc="240A0003" w:tentative="1">
+      <w:start w:val="1"/>
+      <w:numFmt w:val="bullet"/>
+      <w:lvlText w:val="o"/>
+      <w:lvlJc w:val="left"/>
+      <w:pPr>
+        <w:ind w:left="3240" w:hanging="360"/>
+      </w:pPr>
+      <w:rPr>
+        <w:rFonts w:ascii="Courier New" w:hAnsi="Courier New" w:cs="Courier New" w:hint="default"/>
+      </w:rPr>
+    </w:lvl>
+    <w:lvl w:ilvl="5" w:tplc="240A0005" w:tentative="1">
+      <w:start w:val="1"/>
+      <w:numFmt w:val="bullet"/>
+      <w:lvlText w:val=""/>
+      <w:lvlJc w:val="left"/>
+      <w:pPr>
+        <w:ind w:left="3960" w:hanging="360"/>
+      </w:pPr>
+      <w:rPr>
+        <w:rFonts w:ascii="Wingdings" w:hAnsi="Wingdings" w:hint="default"/>
+      </w:rPr>
+    </w:lvl>
+    <w:lvl w:ilvl="6" w:tplc="240A0001" w:tentative="1">
+      <w:start w:val="1"/>
+      <w:numFmt w:val="bullet"/>
+      <w:lvlText w:val=""/>
+      <w:lvlJc w:val="left"/>
+      <w:pPr>
+        <w:ind w:left="4680" w:hanging="360"/>
+      </w:pPr>
+      <w:rPr>
+        <w:rFonts w:ascii="Symbol" w:hAnsi="Symbol" w:hint="default"/>
+      </w:rPr>
+    </w:lvl>
+    <w:lvl w:ilvl="7" w:tplc="240A0003" w:tentative="1">
+      <w:start w:val="1"/>
+      <w:numFmt w:val="bullet"/>
+      <w:lvlText w:val="o"/>
+      <w:lvlJc w:val="left"/>
+      <w:pPr>
+        <w:ind w:left="5400" w:hanging="360"/>
+      </w:pPr>
+      <w:rPr>
+        <w:rFonts w:ascii="Courier New" w:hAnsi="Courier New" w:cs="Courier New" w:hint="default"/>
+      </w:rPr>
+    </w:lvl>
+    <w:lvl w:ilvl="8" w:tplc="240A0005" w:tentative="1">
+      <w:start w:val="1"/>
+      <w:numFmt w:val="bullet"/>
+      <w:lvlText w:val=""/>
+      <w:lvlJc w:val="left"/>
+      <w:pPr>
+        <w:ind w:left="6120" w:hanging="360"/>
+      </w:pPr>
+      <w:rPr>
+        <w:rFonts w:ascii="Wingdings" w:hAnsi="Wingdings" w:hint="default"/>
+      </w:rPr>
+    </w:lvl>
+  </w:abstractNum>
   <w:num w:numId="1">
     <w:abstractNumId w:val="2"/>
   </w:num>
@@ -4245,11 +4446,14 @@
   <w:num w:numId="3">
     <w:abstractNumId w:val="0"/>
   </w:num>
+  <w:num w:numId="4">
+    <w:abstractNumId w:val="3"/>
+  </w:num>
 </w:numbering>
 </file>
 
 <file path=word/styles.xml><?xml version="1.0" encoding="utf-8"?>
-<w:styles xmlns:r="http://schemas.openxmlformats.org/officeDocument/2006/relationships" xmlns:w="http://schemas.openxmlformats.org/wordprocessingml/2006/main">
+<w:styles xmlns:mc="http://schemas.openxmlformats.org/markup-compatibility/2006" xmlns:r="http://schemas.openxmlformats.org/officeDocument/2006/relationships" xmlns:w="http://schemas.openxmlformats.org/wordprocessingml/2006/main" xmlns:w14="http://schemas.microsoft.com/office/word/2010/wordml" mc:Ignorable="w14">
   <w:docDefaults>
     <w:rPrDefault>
       <w:rPr>
@@ -4616,7 +4820,6 @@
     <w:uiPriority w:val="99"/>
     <w:semiHidden/>
     <w:unhideWhenUsed/>
-    <w:qFormat/>
     <w:tblPr>
       <w:tblInd w:w="0" w:type="dxa"/>
       <w:tblCellMar>

</xml_diff>